<commit_message>
feat: Aktive gegen ab 18 Jahre ersetzt
</commit_message>
<xml_diff>
--- a/Dokumente/Beitraege.docx
+++ b/Dokumente/Beitraege.docx
@@ -823,6 +823,8 @@
         </w:rPr>
         <w:t>Fussball</w:t>
       </w:r>
+      <w:bookmarkStart w:id="0" w:name="_GoBack"/>
+      <w:bookmarkEnd w:id="0"/>
       <w:proofErr w:type="spellEnd"/>
     </w:p>
     <w:tbl>
@@ -857,28 +859,43 @@
           </w:tcPr>
           <w:p>
             <w:pPr>
-              <w:jc w:val="left"/>
-              <w:rPr>
-                <w:sz w:val="24"/>
-                <w:szCs w:val="24"/>
-                <w:lang w:val="de-DE"/>
+              <w:rPr>
+                <w:rFonts w:cs="Arial"/>
+                <w:sz w:val="24"/>
+                <w:szCs w:val="24"/>
               </w:rPr>
             </w:pPr>
             <w:r>
               <w:rPr>
-                <w:sz w:val="24"/>
-                <w:szCs w:val="24"/>
-                <w:lang w:val="de-DE"/>
+                <w:rFonts w:cs="Arial"/>
+                <w:sz w:val="24"/>
+                <w:szCs w:val="24"/>
               </w:rPr>
               <w:t>Erwachsene</w:t>
             </w:r>
             <w:r>
               <w:rPr>
-                <w:sz w:val="24"/>
-                <w:szCs w:val="24"/>
-                <w:lang w:val="de-DE"/>
-              </w:rPr>
-              <w:t xml:space="preserve"> Aktive</w:t>
+                <w:rFonts w:cs="Arial"/>
+                <w:sz w:val="24"/>
+                <w:szCs w:val="24"/>
+              </w:rPr>
+              <w:t xml:space="preserve"> (</w:t>
+            </w:r>
+            <w:r>
+              <w:rPr>
+                <w:rFonts w:cs="Arial"/>
+                <w:sz w:val="24"/>
+                <w:szCs w:val="24"/>
+              </w:rPr>
+              <w:t>ab 18 Jahre</w:t>
+            </w:r>
+            <w:r>
+              <w:rPr>
+                <w:rFonts w:cs="Arial"/>
+                <w:sz w:val="24"/>
+                <w:szCs w:val="24"/>
+              </w:rPr>
+              <w:t>)</w:t>
             </w:r>
           </w:p>
         </w:tc>
@@ -3037,8 +3054,6 @@
               </w:rPr>
               <w:t>Jedermannsport</w:t>
             </w:r>
-            <w:bookmarkStart w:id="0" w:name="_GoBack"/>
-            <w:bookmarkEnd w:id="0"/>
             <w:proofErr w:type="spellEnd"/>
           </w:p>
         </w:tc>
@@ -5550,7 +5565,7 @@
       </w:pPr>
     </w:pPrDefault>
   </w:docDefaults>
-  <w:latentStyles w:defLockedState="0" w:defUIPriority="99" w:defSemiHidden="0" w:defUnhideWhenUsed="0" w:defQFormat="0" w:count="375">
+  <w:latentStyles w:defLockedState="0" w:defUIPriority="99" w:defSemiHidden="0" w:defUnhideWhenUsed="0" w:defQFormat="0" w:count="377">
     <w:lsdException w:name="Normal" w:uiPriority="0" w:qFormat="1"/>
     <w:lsdException w:name="heading 1" w:uiPriority="9" w:qFormat="1"/>
     <w:lsdException w:name="heading 2" w:semiHidden="1" w:uiPriority="9" w:unhideWhenUsed="1" w:qFormat="1"/>
@@ -5656,7 +5671,6 @@
     <w:lsdException w:name="HTML Sample" w:semiHidden="1" w:unhideWhenUsed="1"/>
     <w:lsdException w:name="HTML Typewriter" w:semiHidden="1" w:unhideWhenUsed="1"/>
     <w:lsdException w:name="HTML Variable" w:semiHidden="1" w:unhideWhenUsed="1"/>
-    <w:lsdException w:name="Normal Table" w:semiHidden="1" w:unhideWhenUsed="1"/>
     <w:lsdException w:name="annotation subject" w:semiHidden="1" w:unhideWhenUsed="1"/>
     <w:lsdException w:name="No List" w:semiHidden="1" w:unhideWhenUsed="1"/>
     <w:lsdException w:name="Outline List 1" w:semiHidden="1" w:unhideWhenUsed="1"/>
@@ -5702,11 +5716,9 @@
     <w:lsdException w:name="Table Subtle 1" w:semiHidden="1" w:unhideWhenUsed="1"/>
     <w:lsdException w:name="Table Subtle 2" w:semiHidden="1" w:unhideWhenUsed="1"/>
     <w:lsdException w:name="Table Web 1" w:semiHidden="1" w:unhideWhenUsed="1"/>
-    <w:lsdException w:name="Table Web 2" w:semiHidden="1" w:unhideWhenUsed="1"/>
     <w:lsdException w:name="Table Web 3" w:semiHidden="1" w:unhideWhenUsed="1"/>
     <w:lsdException w:name="Balloon Text" w:semiHidden="1" w:unhideWhenUsed="1"/>
     <w:lsdException w:name="Table Grid" w:uiPriority="39"/>
-    <w:lsdException w:name="Table Theme" w:semiHidden="1" w:unhideWhenUsed="1"/>
     <w:lsdException w:name="Placeholder Text" w:semiHidden="1"/>
     <w:lsdException w:name="No Spacing" w:semiHidden="1" w:uiPriority="1" w:unhideWhenUsed="1" w:qFormat="1"/>
     <w:lsdException w:name="Light Shading" w:uiPriority="60"/>
@@ -5926,6 +5938,8 @@
     <w:lsdException w:name="Smart Hyperlink" w:semiHidden="1" w:unhideWhenUsed="1"/>
     <w:lsdException w:name="Hashtag" w:semiHidden="1" w:unhideWhenUsed="1"/>
     <w:lsdException w:name="Unresolved Mention" w:semiHidden="1" w:unhideWhenUsed="1"/>
+    <w:lsdException w:name="Smart Link" w:semiHidden="1" w:unhideWhenUsed="1"/>
+    <w:lsdException w:name="Smart Link Error" w:semiHidden="1" w:unhideWhenUsed="1"/>
   </w:latentStyles>
   <w:style w:type="paragraph" w:default="1" w:styleId="Standard">
     <w:name w:val="Normal"/>
@@ -7103,6 +7117,11 @@
       <w:rFonts w:ascii="Source Sans Pro" w:hAnsi="Source Sans Pro"/>
     </w:rPr>
   </w:style>
+  <w:style w:type="character" w:customStyle="1" w:styleId="apple-converted-space">
+    <w:name w:val="apple-converted-space"/>
+    <w:basedOn w:val="Absatz-Standardschriftart"/>
+    <w:rsid w:val="00C2066D"/>
+  </w:style>
 </w:styles>
 </file>
 
@@ -7364,15 +7383,6 @@
 </file>
 
 <file path=customXml/item1.xml><?xml version="1.0" encoding="utf-8"?>
-<?mso-contentType ?>
-<FormTemplates xmlns="http://schemas.microsoft.com/sharepoint/v3/contenttype/forms">
-  <Display>DocumentLibraryForm</Display>
-  <Edit>AssetEditForm</Edit>
-  <New>DocumentLibraryForm</New>
-</FormTemplates>
-</file>
-
-<file path=customXml/item2.xml><?xml version="1.0" encoding="utf-8"?>
 <ct:contentTypeSchema xmlns:ct="http://schemas.microsoft.com/office/2006/metadata/contentType" xmlns:ma="http://schemas.microsoft.com/office/2006/metadata/properties/metaAttributes" ct:_="" ma:_="" ma:contentTypeName="TemplateFile" ma:contentTypeID="0x0101006EDDDB5EE6D98C44930B742096920B300400F5B6D36B3EF94B4E9A635CDF2A18F5B8" ma:contentTypeVersion="72" ma:contentTypeDescription="Create a new document." ma:contentTypeScope="" ma:versionID="a23e56308344d904b51738559c3d67c9">
   <xsd:schema xmlns:xsd="http://www.w3.org/2001/XMLSchema" xmlns:xs="http://www.w3.org/2001/XMLSchema" xmlns:p="http://schemas.microsoft.com/office/2006/metadata/properties" xmlns:ns2="4873beb7-5857-4685-be1f-d57550cc96cc" targetNamespace="http://schemas.microsoft.com/office/2006/metadata/properties" ma:root="true" ma:fieldsID="cd0908cc4600e77bf5da051303e00c8d" ns2:_="">
     <xsd:import namespace="4873beb7-5857-4685-be1f-d57550cc96cc"/>
@@ -8412,6 +8422,15 @@
 </ct:contentTypeSchema>
 </file>
 
+<file path=customXml/item2.xml><?xml version="1.0" encoding="utf-8"?>
+<?mso-contentType ?>
+<FormTemplates xmlns="http://schemas.microsoft.com/sharepoint/v3/contenttype/forms">
+  <Display>DocumentLibraryForm</Display>
+  <Edit>AssetEditForm</Edit>
+  <New>DocumentLibraryForm</New>
+</FormTemplates>
+</file>
+
 <file path=customXml/item3.xml><?xml version="1.0" encoding="utf-8"?>
 <p:properties xmlns:p="http://schemas.microsoft.com/office/2006/metadata/properties" xmlns:xsi="http://www.w3.org/2001/XMLSchema-instance" xmlns:pc="http://schemas.microsoft.com/office/infopath/2007/PartnerControls">
   <documentManagement>
@@ -8543,14 +8562,6 @@
 </file>
 
 <file path=customXml/itemProps1.xml><?xml version="1.0" encoding="utf-8"?>
-<ds:datastoreItem xmlns:ds="http://schemas.openxmlformats.org/officeDocument/2006/customXml" ds:itemID="{F8D527A9-858A-4DE6-85D1-2C4E15415FCB}">
-  <ds:schemaRefs>
-    <ds:schemaRef ds:uri="http://schemas.microsoft.com/sharepoint/v3/contenttype/forms"/>
-  </ds:schemaRefs>
-</ds:datastoreItem>
-</file>
-
-<file path=customXml/itemProps2.xml><?xml version="1.0" encoding="utf-8"?>
 <ds:datastoreItem xmlns:ds="http://schemas.openxmlformats.org/officeDocument/2006/customXml" ds:itemID="{9154EAD9-B8AF-4D5C-A6A4-5A078681DE82}">
   <ds:schemaRefs>
     <ds:schemaRef ds:uri="http://schemas.microsoft.com/office/2006/metadata/contentType"/>
@@ -8568,6 +8579,14 @@
 </ds:datastoreItem>
 </file>
 
+<file path=customXml/itemProps2.xml><?xml version="1.0" encoding="utf-8"?>
+<ds:datastoreItem xmlns:ds="http://schemas.openxmlformats.org/officeDocument/2006/customXml" ds:itemID="{F8D527A9-858A-4DE6-85D1-2C4E15415FCB}">
+  <ds:schemaRefs>
+    <ds:schemaRef ds:uri="http://schemas.microsoft.com/sharepoint/v3/contenttype/forms"/>
+  </ds:schemaRefs>
+</ds:datastoreItem>
+</file>
+
 <file path=customXml/itemProps3.xml><?xml version="1.0" encoding="utf-8"?>
 <ds:datastoreItem xmlns:ds="http://schemas.openxmlformats.org/officeDocument/2006/customXml" ds:itemID="{093EA450-910F-4BBA-835D-7FBC950A68AA}">
   <ds:schemaRefs>
@@ -8579,7 +8598,7 @@
 </file>
 
 <file path=customXml/itemProps4.xml><?xml version="1.0" encoding="utf-8"?>
-<ds:datastoreItem xmlns:ds="http://schemas.openxmlformats.org/officeDocument/2006/customXml" ds:itemID="{6A6D2C00-12D3-D64E-9F85-82EC0C7E4346}">
+<ds:datastoreItem xmlns:ds="http://schemas.openxmlformats.org/officeDocument/2006/customXml" ds:itemID="{5A45F22A-C742-0740-A267-ED0ED9D4D994}">
   <ds:schemaRefs>
     <ds:schemaRef ds:uri="http://schemas.openxmlformats.org/officeDocument/2006/bibliography"/>
   </ds:schemaRefs>

</xml_diff>

<commit_message>
feat: update abteilungsbeitraege tula
</commit_message>
<xml_diff>
--- a/Dokumente/Beitraege.docx
+++ b/Dokumente/Beitraege.docx
@@ -823,8 +823,6 @@
         </w:rPr>
         <w:t>Fussball</w:t>
       </w:r>
-      <w:bookmarkStart w:id="0" w:name="_GoBack"/>
-      <w:bookmarkEnd w:id="0"/>
       <w:proofErr w:type="spellEnd"/>
     </w:p>
     <w:tbl>
@@ -859,43 +857,28 @@
           </w:tcPr>
           <w:p>
             <w:pPr>
-              <w:rPr>
-                <w:rFonts w:cs="Arial"/>
-                <w:sz w:val="24"/>
-                <w:szCs w:val="24"/>
+              <w:jc w:val="left"/>
+              <w:rPr>
+                <w:sz w:val="24"/>
+                <w:szCs w:val="24"/>
+                <w:lang w:val="de-DE"/>
               </w:rPr>
             </w:pPr>
             <w:r>
               <w:rPr>
-                <w:rFonts w:cs="Arial"/>
-                <w:sz w:val="24"/>
-                <w:szCs w:val="24"/>
+                <w:sz w:val="24"/>
+                <w:szCs w:val="24"/>
+                <w:lang w:val="de-DE"/>
               </w:rPr>
               <w:t>Erwachsene</w:t>
             </w:r>
             <w:r>
               <w:rPr>
-                <w:rFonts w:cs="Arial"/>
-                <w:sz w:val="24"/>
-                <w:szCs w:val="24"/>
-              </w:rPr>
-              <w:t xml:space="preserve"> (</w:t>
-            </w:r>
-            <w:r>
-              <w:rPr>
-                <w:rFonts w:cs="Arial"/>
-                <w:sz w:val="24"/>
-                <w:szCs w:val="24"/>
-              </w:rPr>
-              <w:t>ab 18 Jahre</w:t>
-            </w:r>
-            <w:r>
-              <w:rPr>
-                <w:rFonts w:cs="Arial"/>
-                <w:sz w:val="24"/>
-                <w:szCs w:val="24"/>
-              </w:rPr>
-              <w:t>)</w:t>
+                <w:sz w:val="24"/>
+                <w:szCs w:val="24"/>
+                <w:lang w:val="de-DE"/>
+              </w:rPr>
+              <w:t xml:space="preserve"> Aktive</w:t>
             </w:r>
           </w:p>
         </w:tc>
@@ -2813,15 +2796,15 @@
                 <w:szCs w:val="24"/>
                 <w:lang w:val="de-DE"/>
               </w:rPr>
-              <w:t>Leichtathlet</w:t>
-            </w:r>
-            <w:r>
-              <w:rPr>
-                <w:sz w:val="24"/>
-                <w:szCs w:val="24"/>
-                <w:lang w:val="de-DE"/>
-              </w:rPr>
-              <w:t>ik</w:t>
+              <w:t xml:space="preserve">Abteilungsbeitrag </w:t>
+            </w:r>
+            <w:r>
+              <w:rPr>
+                <w:sz w:val="24"/>
+                <w:szCs w:val="24"/>
+                <w:lang w:val="de-DE"/>
+              </w:rPr>
+              <w:t>Turnen</w:t>
             </w:r>
           </w:p>
         </w:tc>
@@ -2844,7 +2827,7 @@
               <w:rPr>
                 <w:rFonts w:ascii="Source Sans Pro" w:hAnsi="Source Sans Pro"/>
               </w:rPr>
-              <w:t>25</w:t>
+              <w:t>30</w:t>
             </w:r>
             <w:r>
               <w:rPr>
@@ -2882,25 +2865,15 @@
                 <w:szCs w:val="24"/>
                 <w:lang w:val="de-DE"/>
               </w:rPr>
-              <w:t xml:space="preserve">Leichtathletik – Jedes </w:t>
-            </w:r>
-            <w:proofErr w:type="spellStart"/>
-            <w:r>
-              <w:rPr>
-                <w:sz w:val="24"/>
-                <w:szCs w:val="24"/>
-                <w:lang w:val="de-DE"/>
-              </w:rPr>
-              <w:t>Weitere</w:t>
-            </w:r>
-            <w:proofErr w:type="spellEnd"/>
-            <w:r>
-              <w:rPr>
-                <w:sz w:val="24"/>
-                <w:szCs w:val="24"/>
-                <w:lang w:val="de-DE"/>
-              </w:rPr>
-              <w:t xml:space="preserve"> Kind </w:t>
+              <w:t xml:space="preserve">Abteilungsbeitrag </w:t>
+            </w:r>
+            <w:r>
+              <w:rPr>
+                <w:sz w:val="24"/>
+                <w:szCs w:val="24"/>
+                <w:lang w:val="de-DE"/>
+              </w:rPr>
+              <w:t>Leichtathletik</w:t>
             </w:r>
           </w:p>
         </w:tc>
@@ -2923,7 +2896,139 @@
               <w:rPr>
                 <w:rFonts w:ascii="Source Sans Pro" w:hAnsi="Source Sans Pro"/>
               </w:rPr>
-              <w:t>0,00 Euro</w:t>
+              <w:t>30</w:t>
+            </w:r>
+            <w:r>
+              <w:rPr>
+                <w:rFonts w:ascii="Source Sans Pro" w:hAnsi="Source Sans Pro"/>
+              </w:rPr>
+              <w:t>,00 Euro</w:t>
+            </w:r>
+          </w:p>
+        </w:tc>
+      </w:tr>
+      <w:tr>
+        <w:trPr>
+          <w:trHeight w:val="397"/>
+        </w:trPr>
+        <w:tc>
+          <w:tcPr>
+            <w:tcW w:w="7185" w:type="dxa"/>
+            <w:tcBorders>
+              <w:bottom w:val="single" w:sz="4" w:space="0" w:color="auto"/>
+              <w:right w:val="single" w:sz="4" w:space="0" w:color="auto"/>
+            </w:tcBorders>
+          </w:tcPr>
+          <w:p>
+            <w:pPr>
+              <w:jc w:val="left"/>
+              <w:rPr>
+                <w:sz w:val="24"/>
+                <w:szCs w:val="24"/>
+                <w:lang w:val="de-DE"/>
+              </w:rPr>
+            </w:pPr>
+            <w:r>
+              <w:rPr>
+                <w:sz w:val="24"/>
+                <w:szCs w:val="24"/>
+                <w:lang w:val="de-DE"/>
+              </w:rPr>
+              <w:t xml:space="preserve">Abteilungsbeitrag </w:t>
+            </w:r>
+            <w:r>
+              <w:rPr>
+                <w:sz w:val="24"/>
+                <w:szCs w:val="24"/>
+                <w:lang w:val="de-DE"/>
+              </w:rPr>
+              <w:t>Jedermann</w:t>
+            </w:r>
+          </w:p>
+        </w:tc>
+        <w:tc>
+          <w:tcPr>
+            <w:tcW w:w="1955" w:type="dxa"/>
+            <w:tcBorders>
+              <w:left w:val="single" w:sz="4" w:space="0" w:color="auto"/>
+              <w:bottom w:val="single" w:sz="4" w:space="0" w:color="auto"/>
+            </w:tcBorders>
+          </w:tcPr>
+          <w:p>
+            <w:pPr>
+              <w:pStyle w:val="StandardWeb"/>
+              <w:rPr>
+                <w:rFonts w:ascii="Source Sans Pro" w:hAnsi="Source Sans Pro"/>
+              </w:rPr>
+            </w:pPr>
+            <w:r>
+              <w:rPr>
+                <w:rFonts w:ascii="Source Sans Pro" w:hAnsi="Source Sans Pro"/>
+              </w:rPr>
+              <w:t>30</w:t>
+            </w:r>
+            <w:r>
+              <w:rPr>
+                <w:rFonts w:ascii="Source Sans Pro" w:hAnsi="Source Sans Pro"/>
+              </w:rPr>
+              <w:t>,00 Euro</w:t>
+            </w:r>
+          </w:p>
+        </w:tc>
+      </w:tr>
+      <w:tr>
+        <w:trPr>
+          <w:trHeight w:val="397"/>
+        </w:trPr>
+        <w:tc>
+          <w:tcPr>
+            <w:tcW w:w="7185" w:type="dxa"/>
+            <w:tcBorders>
+              <w:bottom w:val="single" w:sz="4" w:space="0" w:color="auto"/>
+              <w:right w:val="single" w:sz="4" w:space="0" w:color="auto"/>
+            </w:tcBorders>
+          </w:tcPr>
+          <w:p>
+            <w:pPr>
+              <w:jc w:val="left"/>
+              <w:rPr>
+                <w:sz w:val="24"/>
+                <w:szCs w:val="24"/>
+                <w:lang w:val="de-DE"/>
+              </w:rPr>
+            </w:pPr>
+            <w:r>
+              <w:rPr>
+                <w:sz w:val="24"/>
+                <w:szCs w:val="24"/>
+                <w:lang w:val="de-DE"/>
+              </w:rPr>
+              <w:t xml:space="preserve">Ab dem zweiten Kind </w:t>
+            </w:r>
+            <w:bookmarkStart w:id="0" w:name="_GoBack"/>
+            <w:bookmarkEnd w:id="0"/>
+          </w:p>
+        </w:tc>
+        <w:tc>
+          <w:tcPr>
+            <w:tcW w:w="1955" w:type="dxa"/>
+            <w:tcBorders>
+              <w:left w:val="single" w:sz="4" w:space="0" w:color="auto"/>
+              <w:bottom w:val="single" w:sz="4" w:space="0" w:color="auto"/>
+            </w:tcBorders>
+          </w:tcPr>
+          <w:p>
+            <w:pPr>
+              <w:pStyle w:val="StandardWeb"/>
+              <w:rPr>
+                <w:rFonts w:ascii="Source Sans Pro" w:hAnsi="Source Sans Pro"/>
+              </w:rPr>
+            </w:pPr>
+            <w:r>
+              <w:rPr>
+                <w:rFonts w:ascii="Source Sans Pro" w:hAnsi="Source Sans Pro"/>
+              </w:rPr>
+              <w:t>15,00 Euro</w:t>
             </w:r>
           </w:p>
         </w:tc>
@@ -3017,260 +3122,6 @@
                 <w:lang w:val="de-DE"/>
               </w:rPr>
               <w:t>Kursbeitrag</w:t>
-            </w:r>
-          </w:p>
-        </w:tc>
-      </w:tr>
-      <w:tr>
-        <w:trPr>
-          <w:trHeight w:val="397"/>
-        </w:trPr>
-        <w:tc>
-          <w:tcPr>
-            <w:tcW w:w="7185" w:type="dxa"/>
-            <w:tcBorders>
-              <w:top w:val="single" w:sz="4" w:space="0" w:color="auto"/>
-              <w:bottom w:val="single" w:sz="4" w:space="0" w:color="auto"/>
-              <w:right w:val="single" w:sz="4" w:space="0" w:color="auto"/>
-            </w:tcBorders>
-          </w:tcPr>
-          <w:p>
-            <w:pPr>
-              <w:jc w:val="left"/>
-              <w:rPr>
-                <w:rFonts w:cs="Arial"/>
-                <w:sz w:val="24"/>
-                <w:szCs w:val="24"/>
-                <w:lang w:val="de-DE"/>
-              </w:rPr>
-            </w:pPr>
-            <w:proofErr w:type="spellStart"/>
-            <w:r>
-              <w:rPr>
-                <w:rFonts w:cs="Arial"/>
-                <w:sz w:val="24"/>
-                <w:szCs w:val="24"/>
-                <w:lang w:val="de-DE"/>
-              </w:rPr>
-              <w:t>Jedermannsport</w:t>
-            </w:r>
-            <w:proofErr w:type="spellEnd"/>
-          </w:p>
-        </w:tc>
-        <w:tc>
-          <w:tcPr>
-            <w:tcW w:w="1955" w:type="dxa"/>
-            <w:tcBorders>
-              <w:top w:val="single" w:sz="4" w:space="0" w:color="auto"/>
-              <w:left w:val="single" w:sz="4" w:space="0" w:color="auto"/>
-              <w:bottom w:val="single" w:sz="4" w:space="0" w:color="auto"/>
-            </w:tcBorders>
-          </w:tcPr>
-          <w:p>
-            <w:pPr>
-              <w:jc w:val="left"/>
-              <w:rPr>
-                <w:sz w:val="24"/>
-                <w:szCs w:val="24"/>
-                <w:lang w:val="de-DE"/>
-              </w:rPr>
-            </w:pPr>
-            <w:r>
-              <w:rPr>
-                <w:sz w:val="24"/>
-                <w:szCs w:val="24"/>
-                <w:lang w:val="de-DE"/>
-              </w:rPr>
-              <w:t>15,00 Euro</w:t>
-            </w:r>
-          </w:p>
-        </w:tc>
-      </w:tr>
-      <w:tr>
-        <w:trPr>
-          <w:trHeight w:val="397"/>
-        </w:trPr>
-        <w:tc>
-          <w:tcPr>
-            <w:tcW w:w="7185" w:type="dxa"/>
-            <w:tcBorders>
-              <w:top w:val="single" w:sz="4" w:space="0" w:color="auto"/>
-              <w:bottom w:val="single" w:sz="4" w:space="0" w:color="auto"/>
-              <w:right w:val="single" w:sz="4" w:space="0" w:color="auto"/>
-            </w:tcBorders>
-          </w:tcPr>
-          <w:p>
-            <w:pPr>
-              <w:jc w:val="left"/>
-              <w:rPr>
-                <w:rFonts w:cs="Arial"/>
-                <w:sz w:val="24"/>
-                <w:szCs w:val="24"/>
-                <w:lang w:val="de-DE"/>
-              </w:rPr>
-            </w:pPr>
-            <w:r>
-              <w:rPr>
-                <w:rFonts w:cs="Arial"/>
-                <w:sz w:val="24"/>
-                <w:szCs w:val="24"/>
-                <w:lang w:val="de-DE"/>
-              </w:rPr>
-              <w:t>Eltern-Kind-Turnen</w:t>
-            </w:r>
-          </w:p>
-        </w:tc>
-        <w:tc>
-          <w:tcPr>
-            <w:tcW w:w="1955" w:type="dxa"/>
-            <w:tcBorders>
-              <w:top w:val="single" w:sz="4" w:space="0" w:color="auto"/>
-              <w:left w:val="single" w:sz="4" w:space="0" w:color="auto"/>
-              <w:bottom w:val="single" w:sz="4" w:space="0" w:color="auto"/>
-            </w:tcBorders>
-          </w:tcPr>
-          <w:p>
-            <w:pPr>
-              <w:jc w:val="left"/>
-              <w:rPr>
-                <w:sz w:val="24"/>
-                <w:szCs w:val="24"/>
-                <w:lang w:val="de-DE"/>
-              </w:rPr>
-            </w:pPr>
-            <w:r>
-              <w:rPr>
-                <w:sz w:val="24"/>
-                <w:szCs w:val="24"/>
-                <w:lang w:val="de-DE"/>
-              </w:rPr>
-              <w:t>0,00 Euro</w:t>
-            </w:r>
-          </w:p>
-        </w:tc>
-      </w:tr>
-      <w:tr>
-        <w:trPr>
-          <w:trHeight w:val="397"/>
-        </w:trPr>
-        <w:tc>
-          <w:tcPr>
-            <w:tcW w:w="7185" w:type="dxa"/>
-            <w:tcBorders>
-              <w:top w:val="single" w:sz="4" w:space="0" w:color="auto"/>
-              <w:bottom w:val="single" w:sz="4" w:space="0" w:color="auto"/>
-              <w:right w:val="single" w:sz="4" w:space="0" w:color="auto"/>
-            </w:tcBorders>
-          </w:tcPr>
-          <w:p>
-            <w:pPr>
-              <w:jc w:val="left"/>
-              <w:rPr>
-                <w:rFonts w:cs="Arial"/>
-                <w:sz w:val="24"/>
-                <w:szCs w:val="24"/>
-                <w:lang w:val="de-DE"/>
-              </w:rPr>
-            </w:pPr>
-            <w:r>
-              <w:rPr>
-                <w:rFonts w:cs="Arial"/>
-                <w:sz w:val="24"/>
-                <w:szCs w:val="24"/>
-                <w:lang w:val="de-DE"/>
-              </w:rPr>
-              <w:t>Kinderturnen – Erstes Kind</w:t>
-            </w:r>
-          </w:p>
-        </w:tc>
-        <w:tc>
-          <w:tcPr>
-            <w:tcW w:w="1955" w:type="dxa"/>
-            <w:tcBorders>
-              <w:top w:val="single" w:sz="4" w:space="0" w:color="auto"/>
-              <w:left w:val="single" w:sz="4" w:space="0" w:color="auto"/>
-              <w:bottom w:val="single" w:sz="4" w:space="0" w:color="auto"/>
-            </w:tcBorders>
-          </w:tcPr>
-          <w:p>
-            <w:pPr>
-              <w:jc w:val="left"/>
-              <w:rPr>
-                <w:sz w:val="24"/>
-                <w:szCs w:val="24"/>
-                <w:lang w:val="de-DE"/>
-              </w:rPr>
-            </w:pPr>
-            <w:r>
-              <w:rPr>
-                <w:sz w:val="24"/>
-                <w:szCs w:val="24"/>
-                <w:lang w:val="de-DE"/>
-              </w:rPr>
-              <w:t>25,00 Euro</w:t>
-            </w:r>
-          </w:p>
-        </w:tc>
-      </w:tr>
-      <w:tr>
-        <w:trPr>
-          <w:trHeight w:val="397"/>
-        </w:trPr>
-        <w:tc>
-          <w:tcPr>
-            <w:tcW w:w="7185" w:type="dxa"/>
-            <w:tcBorders>
-              <w:top w:val="single" w:sz="4" w:space="0" w:color="auto"/>
-              <w:bottom w:val="single" w:sz="4" w:space="0" w:color="auto"/>
-              <w:right w:val="single" w:sz="4" w:space="0" w:color="auto"/>
-            </w:tcBorders>
-          </w:tcPr>
-          <w:p>
-            <w:pPr>
-              <w:jc w:val="left"/>
-              <w:rPr>
-                <w:rFonts w:cs="Arial"/>
-                <w:sz w:val="24"/>
-                <w:szCs w:val="24"/>
-                <w:lang w:val="de-DE"/>
-              </w:rPr>
-            </w:pPr>
-            <w:r>
-              <w:rPr>
-                <w:rFonts w:cs="Arial"/>
-                <w:sz w:val="24"/>
-                <w:szCs w:val="24"/>
-                <w:lang w:val="de-DE"/>
-              </w:rPr>
-              <w:t>Kinderturnen – Weitere Kinder</w:t>
-            </w:r>
-          </w:p>
-        </w:tc>
-        <w:tc>
-          <w:tcPr>
-            <w:tcW w:w="1955" w:type="dxa"/>
-            <w:tcBorders>
-              <w:top w:val="single" w:sz="4" w:space="0" w:color="auto"/>
-              <w:left w:val="single" w:sz="4" w:space="0" w:color="auto"/>
-              <w:bottom w:val="single" w:sz="4" w:space="0" w:color="auto"/>
-            </w:tcBorders>
-          </w:tcPr>
-          <w:p>
-            <w:pPr>
-              <w:jc w:val="left"/>
-              <w:rPr>
-                <w:sz w:val="24"/>
-                <w:szCs w:val="24"/>
-                <w:lang w:val="de-DE"/>
-              </w:rPr>
-            </w:pPr>
-            <w:r>
-              <w:rPr>
-                <w:sz w:val="24"/>
-                <w:szCs w:val="24"/>
-                <w:lang w:val="de-DE"/>
-              </w:rPr>
-              <w:t>0,00 Euro</w:t>
             </w:r>
           </w:p>
         </w:tc>
@@ -5565,7 +5416,7 @@
       </w:pPr>
     </w:pPrDefault>
   </w:docDefaults>
-  <w:latentStyles w:defLockedState="0" w:defUIPriority="99" w:defSemiHidden="0" w:defUnhideWhenUsed="0" w:defQFormat="0" w:count="377">
+  <w:latentStyles w:defLockedState="0" w:defUIPriority="99" w:defSemiHidden="0" w:defUnhideWhenUsed="0" w:defQFormat="0" w:count="376">
     <w:lsdException w:name="Normal" w:uiPriority="0" w:qFormat="1"/>
     <w:lsdException w:name="heading 1" w:uiPriority="9" w:qFormat="1"/>
     <w:lsdException w:name="heading 2" w:semiHidden="1" w:uiPriority="9" w:unhideWhenUsed="1" w:qFormat="1"/>
@@ -5671,6 +5522,7 @@
     <w:lsdException w:name="HTML Sample" w:semiHidden="1" w:unhideWhenUsed="1"/>
     <w:lsdException w:name="HTML Typewriter" w:semiHidden="1" w:unhideWhenUsed="1"/>
     <w:lsdException w:name="HTML Variable" w:semiHidden="1" w:unhideWhenUsed="1"/>
+    <w:lsdException w:name="Normal Table" w:semiHidden="1" w:unhideWhenUsed="1"/>
     <w:lsdException w:name="annotation subject" w:semiHidden="1" w:unhideWhenUsed="1"/>
     <w:lsdException w:name="No List" w:semiHidden="1" w:unhideWhenUsed="1"/>
     <w:lsdException w:name="Outline List 1" w:semiHidden="1" w:unhideWhenUsed="1"/>
@@ -5716,9 +5568,11 @@
     <w:lsdException w:name="Table Subtle 1" w:semiHidden="1" w:unhideWhenUsed="1"/>
     <w:lsdException w:name="Table Subtle 2" w:semiHidden="1" w:unhideWhenUsed="1"/>
     <w:lsdException w:name="Table Web 1" w:semiHidden="1" w:unhideWhenUsed="1"/>
+    <w:lsdException w:name="Table Web 2" w:semiHidden="1" w:unhideWhenUsed="1"/>
     <w:lsdException w:name="Table Web 3" w:semiHidden="1" w:unhideWhenUsed="1"/>
     <w:lsdException w:name="Balloon Text" w:semiHidden="1" w:unhideWhenUsed="1"/>
     <w:lsdException w:name="Table Grid" w:uiPriority="39"/>
+    <w:lsdException w:name="Table Theme" w:semiHidden="1" w:unhideWhenUsed="1"/>
     <w:lsdException w:name="Placeholder Text" w:semiHidden="1"/>
     <w:lsdException w:name="No Spacing" w:semiHidden="1" w:uiPriority="1" w:unhideWhenUsed="1" w:qFormat="1"/>
     <w:lsdException w:name="Light Shading" w:uiPriority="60"/>
@@ -5939,7 +5793,6 @@
     <w:lsdException w:name="Hashtag" w:semiHidden="1" w:unhideWhenUsed="1"/>
     <w:lsdException w:name="Unresolved Mention" w:semiHidden="1" w:unhideWhenUsed="1"/>
     <w:lsdException w:name="Smart Link" w:semiHidden="1" w:unhideWhenUsed="1"/>
-    <w:lsdException w:name="Smart Link Error" w:semiHidden="1" w:unhideWhenUsed="1"/>
   </w:latentStyles>
   <w:style w:type="paragraph" w:default="1" w:styleId="Standard">
     <w:name w:val="Normal"/>
@@ -7117,11 +6970,6 @@
       <w:rFonts w:ascii="Source Sans Pro" w:hAnsi="Source Sans Pro"/>
     </w:rPr>
   </w:style>
-  <w:style w:type="character" w:customStyle="1" w:styleId="apple-converted-space">
-    <w:name w:val="apple-converted-space"/>
-    <w:basedOn w:val="Absatz-Standardschriftart"/>
-    <w:rsid w:val="00C2066D"/>
-  </w:style>
 </w:styles>
 </file>
 
@@ -7383,6 +7231,15 @@
 </file>
 
 <file path=customXml/item1.xml><?xml version="1.0" encoding="utf-8"?>
+<?mso-contentType ?>
+<FormTemplates xmlns="http://schemas.microsoft.com/sharepoint/v3/contenttype/forms">
+  <Display>DocumentLibraryForm</Display>
+  <Edit>AssetEditForm</Edit>
+  <New>DocumentLibraryForm</New>
+</FormTemplates>
+</file>
+
+<file path=customXml/item2.xml><?xml version="1.0" encoding="utf-8"?>
 <ct:contentTypeSchema xmlns:ct="http://schemas.microsoft.com/office/2006/metadata/contentType" xmlns:ma="http://schemas.microsoft.com/office/2006/metadata/properties/metaAttributes" ct:_="" ma:_="" ma:contentTypeName="TemplateFile" ma:contentTypeID="0x0101006EDDDB5EE6D98C44930B742096920B300400F5B6D36B3EF94B4E9A635CDF2A18F5B8" ma:contentTypeVersion="72" ma:contentTypeDescription="Create a new document." ma:contentTypeScope="" ma:versionID="a23e56308344d904b51738559c3d67c9">
   <xsd:schema xmlns:xsd="http://www.w3.org/2001/XMLSchema" xmlns:xs="http://www.w3.org/2001/XMLSchema" xmlns:p="http://schemas.microsoft.com/office/2006/metadata/properties" xmlns:ns2="4873beb7-5857-4685-be1f-d57550cc96cc" targetNamespace="http://schemas.microsoft.com/office/2006/metadata/properties" ma:root="true" ma:fieldsID="cd0908cc4600e77bf5da051303e00c8d" ns2:_="">
     <xsd:import namespace="4873beb7-5857-4685-be1f-d57550cc96cc"/>
@@ -8422,15 +8279,6 @@
 </ct:contentTypeSchema>
 </file>
 
-<file path=customXml/item2.xml><?xml version="1.0" encoding="utf-8"?>
-<?mso-contentType ?>
-<FormTemplates xmlns="http://schemas.microsoft.com/sharepoint/v3/contenttype/forms">
-  <Display>DocumentLibraryForm</Display>
-  <Edit>AssetEditForm</Edit>
-  <New>DocumentLibraryForm</New>
-</FormTemplates>
-</file>
-
 <file path=customXml/item3.xml><?xml version="1.0" encoding="utf-8"?>
 <p:properties xmlns:p="http://schemas.microsoft.com/office/2006/metadata/properties" xmlns:xsi="http://www.w3.org/2001/XMLSchema-instance" xmlns:pc="http://schemas.microsoft.com/office/infopath/2007/PartnerControls">
   <documentManagement>
@@ -8562,6 +8410,14 @@
 </file>
 
 <file path=customXml/itemProps1.xml><?xml version="1.0" encoding="utf-8"?>
+<ds:datastoreItem xmlns:ds="http://schemas.openxmlformats.org/officeDocument/2006/customXml" ds:itemID="{F8D527A9-858A-4DE6-85D1-2C4E15415FCB}">
+  <ds:schemaRefs>
+    <ds:schemaRef ds:uri="http://schemas.microsoft.com/sharepoint/v3/contenttype/forms"/>
+  </ds:schemaRefs>
+</ds:datastoreItem>
+</file>
+
+<file path=customXml/itemProps2.xml><?xml version="1.0" encoding="utf-8"?>
 <ds:datastoreItem xmlns:ds="http://schemas.openxmlformats.org/officeDocument/2006/customXml" ds:itemID="{9154EAD9-B8AF-4D5C-A6A4-5A078681DE82}">
   <ds:schemaRefs>
     <ds:schemaRef ds:uri="http://schemas.microsoft.com/office/2006/metadata/contentType"/>
@@ -8579,14 +8435,6 @@
 </ds:datastoreItem>
 </file>
 
-<file path=customXml/itemProps2.xml><?xml version="1.0" encoding="utf-8"?>
-<ds:datastoreItem xmlns:ds="http://schemas.openxmlformats.org/officeDocument/2006/customXml" ds:itemID="{F8D527A9-858A-4DE6-85D1-2C4E15415FCB}">
-  <ds:schemaRefs>
-    <ds:schemaRef ds:uri="http://schemas.microsoft.com/sharepoint/v3/contenttype/forms"/>
-  </ds:schemaRefs>
-</ds:datastoreItem>
-</file>
-
 <file path=customXml/itemProps3.xml><?xml version="1.0" encoding="utf-8"?>
 <ds:datastoreItem xmlns:ds="http://schemas.openxmlformats.org/officeDocument/2006/customXml" ds:itemID="{093EA450-910F-4BBA-835D-7FBC950A68AA}">
   <ds:schemaRefs>
@@ -8598,7 +8446,7 @@
 </file>
 
 <file path=customXml/itemProps4.xml><?xml version="1.0" encoding="utf-8"?>
-<ds:datastoreItem xmlns:ds="http://schemas.openxmlformats.org/officeDocument/2006/customXml" ds:itemID="{5A45F22A-C742-0740-A267-ED0ED9D4D994}">
+<ds:datastoreItem xmlns:ds="http://schemas.openxmlformats.org/officeDocument/2006/customXml" ds:itemID="{69D549BC-4A44-8143-AA75-1605D3D8C8F3}">
   <ds:schemaRefs>
     <ds:schemaRef ds:uri="http://schemas.openxmlformats.org/officeDocument/2006/bibliography"/>
   </ds:schemaRefs>

</xml_diff>

<commit_message>
fix: fehlende beiträge hinzufügen
</commit_message>
<xml_diff>
--- a/Dokumente/Beitraege.docx
+++ b/Dokumente/Beitraege.docx
@@ -2744,6 +2744,7 @@
           <w:lang w:val="de-DE"/>
         </w:rPr>
       </w:pPr>
+      <w:bookmarkStart w:id="0" w:name="_GoBack"/>
       <w:r>
         <w:rPr>
           <w:lang w:val="de-DE"/>
@@ -2804,7 +2805,7 @@
                 <w:szCs w:val="24"/>
                 <w:lang w:val="de-DE"/>
               </w:rPr>
-              <w:t>Turnen</w:t>
+              <w:t>Leichtathletik</w:t>
             </w:r>
           </w:p>
         </w:tc>
@@ -2873,7 +2874,15 @@
                 <w:szCs w:val="24"/>
                 <w:lang w:val="de-DE"/>
               </w:rPr>
-              <w:t>Leichtathletik</w:t>
+              <w:t>Jedermann</w:t>
+            </w:r>
+            <w:r>
+              <w:rPr>
+                <w:sz w:val="24"/>
+                <w:szCs w:val="24"/>
+                <w:lang w:val="de-DE"/>
+              </w:rPr>
+              <w:t xml:space="preserve"> </w:t>
             </w:r>
           </w:p>
         </w:tc>
@@ -2942,7 +2951,7 @@
                 <w:szCs w:val="24"/>
                 <w:lang w:val="de-DE"/>
               </w:rPr>
-              <w:t>Jedermann</w:t>
+              <w:t>Turnen</w:t>
             </w:r>
           </w:p>
         </w:tc>
@@ -3003,10 +3012,24 @@
                 <w:szCs w:val="24"/>
                 <w:lang w:val="de-DE"/>
               </w:rPr>
-              <w:t xml:space="preserve">Ab dem zweiten Kind </w:t>
-            </w:r>
-            <w:bookmarkStart w:id="0" w:name="_GoBack"/>
-            <w:bookmarkEnd w:id="0"/>
+              <w:t>Abteilungsbeitrag</w:t>
+            </w:r>
+            <w:r>
+              <w:rPr>
+                <w:sz w:val="24"/>
+                <w:szCs w:val="24"/>
+                <w:lang w:val="de-DE"/>
+              </w:rPr>
+              <w:t xml:space="preserve"> Zweites Kind</w:t>
+            </w:r>
+            <w:r>
+              <w:rPr>
+                <w:sz w:val="24"/>
+                <w:szCs w:val="24"/>
+                <w:lang w:val="de-DE"/>
+              </w:rPr>
+              <w:t xml:space="preserve"> </w:t>
+            </w:r>
           </w:p>
         </w:tc>
         <w:tc>
@@ -3029,6 +3052,77 @@
                 <w:rFonts w:ascii="Source Sans Pro" w:hAnsi="Source Sans Pro"/>
               </w:rPr>
               <w:t>15,00 Euro</w:t>
+            </w:r>
+          </w:p>
+        </w:tc>
+      </w:tr>
+      <w:tr>
+        <w:trPr>
+          <w:trHeight w:val="397"/>
+        </w:trPr>
+        <w:tc>
+          <w:tcPr>
+            <w:tcW w:w="7185" w:type="dxa"/>
+            <w:tcBorders>
+              <w:bottom w:val="single" w:sz="4" w:space="0" w:color="auto"/>
+              <w:right w:val="single" w:sz="4" w:space="0" w:color="auto"/>
+            </w:tcBorders>
+          </w:tcPr>
+          <w:p>
+            <w:pPr>
+              <w:jc w:val="left"/>
+              <w:rPr>
+                <w:sz w:val="24"/>
+                <w:szCs w:val="24"/>
+                <w:lang w:val="de-DE"/>
+              </w:rPr>
+            </w:pPr>
+            <w:r>
+              <w:rPr>
+                <w:sz w:val="24"/>
+                <w:szCs w:val="24"/>
+                <w:lang w:val="de-DE"/>
+              </w:rPr>
+              <w:t xml:space="preserve">Abteilungsbeitrag </w:t>
+            </w:r>
+            <w:r>
+              <w:rPr>
+                <w:sz w:val="24"/>
+                <w:szCs w:val="24"/>
+                <w:lang w:val="de-DE"/>
+              </w:rPr>
+              <w:t>Ab dem 3. Kind</w:t>
+            </w:r>
+            <w:r>
+              <w:rPr>
+                <w:sz w:val="24"/>
+                <w:szCs w:val="24"/>
+                <w:lang w:val="de-DE"/>
+              </w:rPr>
+              <w:t xml:space="preserve"> </w:t>
+            </w:r>
+          </w:p>
+        </w:tc>
+        <w:tc>
+          <w:tcPr>
+            <w:tcW w:w="1955" w:type="dxa"/>
+            <w:tcBorders>
+              <w:left w:val="single" w:sz="4" w:space="0" w:color="auto"/>
+              <w:bottom w:val="single" w:sz="4" w:space="0" w:color="auto"/>
+            </w:tcBorders>
+          </w:tcPr>
+          <w:p>
+            <w:pPr>
+              <w:pStyle w:val="StandardWeb"/>
+              <w:rPr>
+                <w:rFonts w:ascii="Source Sans Pro" w:hAnsi="Source Sans Pro"/>
+              </w:rPr>
+            </w:pPr>
+            <w:r>
+              <w:rPr>
+                <w:rFonts w:ascii="Source Sans Pro" w:hAnsi="Source Sans Pro"/>
+              </w:rPr>
+              <w:t>0,00 Euro</w:t>
             </w:r>
           </w:p>
         </w:tc>
@@ -3062,6 +3156,69 @@
                 <w:szCs w:val="24"/>
                 <w:lang w:val="de-DE"/>
               </w:rPr>
+              <w:t>Eltern-Kind-Turnen</w:t>
+            </w:r>
+          </w:p>
+        </w:tc>
+        <w:tc>
+          <w:tcPr>
+            <w:tcW w:w="1955" w:type="dxa"/>
+            <w:tcBorders>
+              <w:top w:val="single" w:sz="4" w:space="0" w:color="auto"/>
+              <w:left w:val="single" w:sz="4" w:space="0" w:color="auto"/>
+              <w:bottom w:val="single" w:sz="4" w:space="0" w:color="auto"/>
+            </w:tcBorders>
+          </w:tcPr>
+          <w:p>
+            <w:pPr>
+              <w:jc w:val="left"/>
+              <w:rPr>
+                <w:sz w:val="24"/>
+                <w:szCs w:val="24"/>
+                <w:lang w:val="de-DE"/>
+              </w:rPr>
+            </w:pPr>
+            <w:r>
+              <w:rPr>
+                <w:sz w:val="24"/>
+                <w:szCs w:val="24"/>
+                <w:lang w:val="de-DE"/>
+              </w:rPr>
+              <w:t>10,00/Kind</w:t>
+            </w:r>
+          </w:p>
+        </w:tc>
+      </w:tr>
+      <w:tr>
+        <w:trPr>
+          <w:trHeight w:val="397"/>
+        </w:trPr>
+        <w:tc>
+          <w:tcPr>
+            <w:tcW w:w="7185" w:type="dxa"/>
+            <w:tcBorders>
+              <w:top w:val="single" w:sz="4" w:space="0" w:color="auto"/>
+              <w:bottom w:val="single" w:sz="4" w:space="0" w:color="auto"/>
+              <w:right w:val="single" w:sz="4" w:space="0" w:color="auto"/>
+            </w:tcBorders>
+          </w:tcPr>
+          <w:p>
+            <w:pPr>
+              <w:jc w:val="left"/>
+              <w:rPr>
+                <w:rFonts w:cs="Arial"/>
+                <w:sz w:val="24"/>
+                <w:szCs w:val="24"/>
+                <w:lang w:val="de-DE"/>
+              </w:rPr>
+            </w:pPr>
+            <w:r>
+              <w:rPr>
+                <w:rFonts w:cs="Arial"/>
+                <w:sz w:val="24"/>
+                <w:szCs w:val="24"/>
+                <w:lang w:val="de-DE"/>
+              </w:rPr>
               <w:t xml:space="preserve">Tang </w:t>
             </w:r>
             <w:proofErr w:type="spellStart"/>
@@ -3126,6 +3283,7 @@
           </w:p>
         </w:tc>
       </w:tr>
+      <w:bookmarkEnd w:id="0"/>
     </w:tbl>
     <w:p>
       <w:pPr>
@@ -7231,15 +7389,6 @@
 </file>
 
 <file path=customXml/item1.xml><?xml version="1.0" encoding="utf-8"?>
-<?mso-contentType ?>
-<FormTemplates xmlns="http://schemas.microsoft.com/sharepoint/v3/contenttype/forms">
-  <Display>DocumentLibraryForm</Display>
-  <Edit>AssetEditForm</Edit>
-  <New>DocumentLibraryForm</New>
-</FormTemplates>
-</file>
-
-<file path=customXml/item2.xml><?xml version="1.0" encoding="utf-8"?>
 <ct:contentTypeSchema xmlns:ct="http://schemas.microsoft.com/office/2006/metadata/contentType" xmlns:ma="http://schemas.microsoft.com/office/2006/metadata/properties/metaAttributes" ct:_="" ma:_="" ma:contentTypeName="TemplateFile" ma:contentTypeID="0x0101006EDDDB5EE6D98C44930B742096920B300400F5B6D36B3EF94B4E9A635CDF2A18F5B8" ma:contentTypeVersion="72" ma:contentTypeDescription="Create a new document." ma:contentTypeScope="" ma:versionID="a23e56308344d904b51738559c3d67c9">
   <xsd:schema xmlns:xsd="http://www.w3.org/2001/XMLSchema" xmlns:xs="http://www.w3.org/2001/XMLSchema" xmlns:p="http://schemas.microsoft.com/office/2006/metadata/properties" xmlns:ns2="4873beb7-5857-4685-be1f-d57550cc96cc" targetNamespace="http://schemas.microsoft.com/office/2006/metadata/properties" ma:root="true" ma:fieldsID="cd0908cc4600e77bf5da051303e00c8d" ns2:_="">
     <xsd:import namespace="4873beb7-5857-4685-be1f-d57550cc96cc"/>
@@ -8279,6 +8428,15 @@
 </ct:contentTypeSchema>
 </file>
 
+<file path=customXml/item2.xml><?xml version="1.0" encoding="utf-8"?>
+<?mso-contentType ?>
+<FormTemplates xmlns="http://schemas.microsoft.com/sharepoint/v3/contenttype/forms">
+  <Display>DocumentLibraryForm</Display>
+  <Edit>AssetEditForm</Edit>
+  <New>DocumentLibraryForm</New>
+</FormTemplates>
+</file>
+
 <file path=customXml/item3.xml><?xml version="1.0" encoding="utf-8"?>
 <p:properties xmlns:p="http://schemas.microsoft.com/office/2006/metadata/properties" xmlns:xsi="http://www.w3.org/2001/XMLSchema-instance" xmlns:pc="http://schemas.microsoft.com/office/infopath/2007/PartnerControls">
   <documentManagement>
@@ -8410,14 +8568,6 @@
 </file>
 
 <file path=customXml/itemProps1.xml><?xml version="1.0" encoding="utf-8"?>
-<ds:datastoreItem xmlns:ds="http://schemas.openxmlformats.org/officeDocument/2006/customXml" ds:itemID="{F8D527A9-858A-4DE6-85D1-2C4E15415FCB}">
-  <ds:schemaRefs>
-    <ds:schemaRef ds:uri="http://schemas.microsoft.com/sharepoint/v3/contenttype/forms"/>
-  </ds:schemaRefs>
-</ds:datastoreItem>
-</file>
-
-<file path=customXml/itemProps2.xml><?xml version="1.0" encoding="utf-8"?>
 <ds:datastoreItem xmlns:ds="http://schemas.openxmlformats.org/officeDocument/2006/customXml" ds:itemID="{9154EAD9-B8AF-4D5C-A6A4-5A078681DE82}">
   <ds:schemaRefs>
     <ds:schemaRef ds:uri="http://schemas.microsoft.com/office/2006/metadata/contentType"/>
@@ -8435,6 +8585,14 @@
 </ds:datastoreItem>
 </file>
 
+<file path=customXml/itemProps2.xml><?xml version="1.0" encoding="utf-8"?>
+<ds:datastoreItem xmlns:ds="http://schemas.openxmlformats.org/officeDocument/2006/customXml" ds:itemID="{F8D527A9-858A-4DE6-85D1-2C4E15415FCB}">
+  <ds:schemaRefs>
+    <ds:schemaRef ds:uri="http://schemas.microsoft.com/sharepoint/v3/contenttype/forms"/>
+  </ds:schemaRefs>
+</ds:datastoreItem>
+</file>
+
 <file path=customXml/itemProps3.xml><?xml version="1.0" encoding="utf-8"?>
 <ds:datastoreItem xmlns:ds="http://schemas.openxmlformats.org/officeDocument/2006/customXml" ds:itemID="{093EA450-910F-4BBA-835D-7FBC950A68AA}">
   <ds:schemaRefs>
@@ -8446,7 +8604,7 @@
 </file>
 
 <file path=customXml/itemProps4.xml><?xml version="1.0" encoding="utf-8"?>
-<ds:datastoreItem xmlns:ds="http://schemas.openxmlformats.org/officeDocument/2006/customXml" ds:itemID="{69D549BC-4A44-8143-AA75-1605D3D8C8F3}">
+<ds:datastoreItem xmlns:ds="http://schemas.openxmlformats.org/officeDocument/2006/customXml" ds:itemID="{C667FE4C-3E22-4544-9ADA-9079EA12E0D3}">
   <ds:schemaRefs>
     <ds:schemaRef ds:uri="http://schemas.openxmlformats.org/officeDocument/2006/bibliography"/>
   </ds:schemaRefs>

</xml_diff>

<commit_message>
fix: finale änderungen am tula
</commit_message>
<xml_diff>
--- a/Dokumente/Beitraege.docx
+++ b/Dokumente/Beitraege.docx
@@ -2744,7 +2744,6 @@
           <w:lang w:val="de-DE"/>
         </w:rPr>
       </w:pPr>
-      <w:bookmarkStart w:id="0" w:name="_GoBack"/>
       <w:r>
         <w:rPr>
           <w:lang w:val="de-DE"/>
@@ -2805,6 +2804,14 @@
                 <w:szCs w:val="24"/>
                 <w:lang w:val="de-DE"/>
               </w:rPr>
+              <w:t>Kinderturnen/</w:t>
+            </w:r>
+            <w:r>
+              <w:rPr>
+                <w:sz w:val="24"/>
+                <w:szCs w:val="24"/>
+                <w:lang w:val="de-DE"/>
+              </w:rPr>
               <w:t>Leichtathletik</w:t>
             </w:r>
           </w:p>
@@ -2828,7 +2835,15 @@
               <w:rPr>
                 <w:rFonts w:ascii="Source Sans Pro" w:hAnsi="Source Sans Pro"/>
               </w:rPr>
-              <w:t>30</w:t>
+              <w:t>3</w:t>
+            </w:r>
+            <w:bookmarkStart w:id="0" w:name="_GoBack"/>
+            <w:bookmarkEnd w:id="0"/>
+            <w:r>
+              <w:rPr>
+                <w:rFonts w:ascii="Source Sans Pro" w:hAnsi="Source Sans Pro"/>
+              </w:rPr>
+              <w:t>0</w:t>
             </w:r>
             <w:r>
               <w:rPr>
@@ -2866,23 +2881,7 @@
                 <w:szCs w:val="24"/>
                 <w:lang w:val="de-DE"/>
               </w:rPr>
-              <w:t xml:space="preserve">Abteilungsbeitrag </w:t>
-            </w:r>
-            <w:r>
-              <w:rPr>
-                <w:sz w:val="24"/>
-                <w:szCs w:val="24"/>
-                <w:lang w:val="de-DE"/>
-              </w:rPr>
-              <w:t>Jedermann</w:t>
-            </w:r>
-            <w:r>
-              <w:rPr>
-                <w:sz w:val="24"/>
-                <w:szCs w:val="24"/>
-                <w:lang w:val="de-DE"/>
-              </w:rPr>
-              <w:t xml:space="preserve"> </w:t>
+              <w:t xml:space="preserve">Abteilungsbeitrag zweites Kind </w:t>
             </w:r>
           </w:p>
         </w:tc>
@@ -2905,7 +2904,7 @@
               <w:rPr>
                 <w:rFonts w:ascii="Source Sans Pro" w:hAnsi="Source Sans Pro"/>
               </w:rPr>
-              <w:t>30</w:t>
+              <w:t>15</w:t>
             </w:r>
             <w:r>
               <w:rPr>
@@ -2951,7 +2950,15 @@
                 <w:szCs w:val="24"/>
                 <w:lang w:val="de-DE"/>
               </w:rPr>
-              <w:t>Turnen</w:t>
+              <w:t>a</w:t>
+            </w:r>
+            <w:r>
+              <w:rPr>
+                <w:sz w:val="24"/>
+                <w:szCs w:val="24"/>
+                <w:lang w:val="de-DE"/>
+              </w:rPr>
+              <w:t xml:space="preserve">b dem 3. Kind </w:t>
             </w:r>
           </w:p>
         </w:tc>
@@ -2974,7 +2981,7 @@
               <w:rPr>
                 <w:rFonts w:ascii="Source Sans Pro" w:hAnsi="Source Sans Pro"/>
               </w:rPr>
-              <w:t>30</w:t>
+              <w:t>0</w:t>
             </w:r>
             <w:r>
               <w:rPr>
@@ -3008,27 +3015,12 @@
             </w:pPr>
             <w:r>
               <w:rPr>
-                <w:sz w:val="24"/>
-                <w:szCs w:val="24"/>
-                <w:lang w:val="de-DE"/>
-              </w:rPr>
-              <w:t>Abteilungsbeitrag</w:t>
-            </w:r>
-            <w:r>
-              <w:rPr>
-                <w:sz w:val="24"/>
-                <w:szCs w:val="24"/>
-                <w:lang w:val="de-DE"/>
-              </w:rPr>
-              <w:t xml:space="preserve"> Zweites Kind</w:t>
-            </w:r>
-            <w:r>
-              <w:rPr>
-                <w:sz w:val="24"/>
-                <w:szCs w:val="24"/>
-                <w:lang w:val="de-DE"/>
-              </w:rPr>
-              <w:t xml:space="preserve"> </w:t>
+                <w:rFonts w:cs="Arial"/>
+                <w:sz w:val="24"/>
+                <w:szCs w:val="24"/>
+                <w:lang w:val="de-DE"/>
+              </w:rPr>
+              <w:t>Eltern-Kind-Turnen</w:t>
             </w:r>
           </w:p>
         </w:tc>
@@ -3051,7 +3043,7 @@
               <w:rPr>
                 <w:rFonts w:ascii="Source Sans Pro" w:hAnsi="Source Sans Pro"/>
               </w:rPr>
-              <w:t>15,00 Euro</w:t>
+              <w:t>19,00 Euro/Kind</w:t>
             </w:r>
           </w:p>
         </w:tc>
@@ -3083,23 +3075,7 @@
                 <w:szCs w:val="24"/>
                 <w:lang w:val="de-DE"/>
               </w:rPr>
-              <w:t xml:space="preserve">Abteilungsbeitrag </w:t>
-            </w:r>
-            <w:r>
-              <w:rPr>
-                <w:sz w:val="24"/>
-                <w:szCs w:val="24"/>
-                <w:lang w:val="de-DE"/>
-              </w:rPr>
-              <w:t>Ab dem 3. Kind</w:t>
-            </w:r>
-            <w:r>
-              <w:rPr>
-                <w:sz w:val="24"/>
-                <w:szCs w:val="24"/>
-                <w:lang w:val="de-DE"/>
-              </w:rPr>
-              <w:t xml:space="preserve"> </w:t>
+              <w:t>Abteilungsbeitrag Jedermann Sport</w:t>
             </w:r>
           </w:p>
         </w:tc>
@@ -3118,6 +3094,12 @@
                 <w:rFonts w:ascii="Source Sans Pro" w:hAnsi="Source Sans Pro"/>
               </w:rPr>
             </w:pPr>
+            <w:r>
+              <w:rPr>
+                <w:rFonts w:ascii="Source Sans Pro" w:hAnsi="Source Sans Pro"/>
+              </w:rPr>
+              <w:t>3</w:t>
+            </w:r>
             <w:r>
               <w:rPr>
                 <w:rFonts w:ascii="Source Sans Pro" w:hAnsi="Source Sans Pro"/>
@@ -3144,68 +3126,6 @@
             <w:pPr>
               <w:jc w:val="left"/>
               <w:rPr>
-                <w:sz w:val="24"/>
-                <w:szCs w:val="24"/>
-                <w:lang w:val="de-DE"/>
-              </w:rPr>
-            </w:pPr>
-            <w:r>
-              <w:rPr>
-                <w:rFonts w:cs="Arial"/>
-                <w:sz w:val="24"/>
-                <w:szCs w:val="24"/>
-                <w:lang w:val="de-DE"/>
-              </w:rPr>
-              <w:t>Eltern-Kind-Turnen</w:t>
-            </w:r>
-          </w:p>
-        </w:tc>
-        <w:tc>
-          <w:tcPr>
-            <w:tcW w:w="1955" w:type="dxa"/>
-            <w:tcBorders>
-              <w:top w:val="single" w:sz="4" w:space="0" w:color="auto"/>
-              <w:left w:val="single" w:sz="4" w:space="0" w:color="auto"/>
-              <w:bottom w:val="single" w:sz="4" w:space="0" w:color="auto"/>
-            </w:tcBorders>
-          </w:tcPr>
-          <w:p>
-            <w:pPr>
-              <w:jc w:val="left"/>
-              <w:rPr>
-                <w:sz w:val="24"/>
-                <w:szCs w:val="24"/>
-                <w:lang w:val="de-DE"/>
-              </w:rPr>
-            </w:pPr>
-            <w:r>
-              <w:rPr>
-                <w:sz w:val="24"/>
-                <w:szCs w:val="24"/>
-                <w:lang w:val="de-DE"/>
-              </w:rPr>
-              <w:t>10,00/Kind</w:t>
-            </w:r>
-          </w:p>
-        </w:tc>
-      </w:tr>
-      <w:tr>
-        <w:trPr>
-          <w:trHeight w:val="397"/>
-        </w:trPr>
-        <w:tc>
-          <w:tcPr>
-            <w:tcW w:w="7185" w:type="dxa"/>
-            <w:tcBorders>
-              <w:top w:val="single" w:sz="4" w:space="0" w:color="auto"/>
-              <w:bottom w:val="single" w:sz="4" w:space="0" w:color="auto"/>
-              <w:right w:val="single" w:sz="4" w:space="0" w:color="auto"/>
-            </w:tcBorders>
-          </w:tcPr>
-          <w:p>
-            <w:pPr>
-              <w:jc w:val="left"/>
-              <w:rPr>
                 <w:rFonts w:cs="Arial"/>
                 <w:sz w:val="24"/>
                 <w:szCs w:val="24"/>
@@ -3283,7 +3203,6 @@
           </w:p>
         </w:tc>
       </w:tr>
-      <w:bookmarkEnd w:id="0"/>
     </w:tbl>
     <w:p>
       <w:pPr>
@@ -7389,6 +7308,141 @@
 </file>
 
 <file path=customXml/item1.xml><?xml version="1.0" encoding="utf-8"?>
+<p:properties xmlns:p="http://schemas.microsoft.com/office/2006/metadata/properties" xmlns:xsi="http://www.w3.org/2001/XMLSchema-instance" xmlns:pc="http://schemas.microsoft.com/office/infopath/2007/PartnerControls">
+  <documentManagement>
+    <APDescription xmlns="4873beb7-5857-4685-be1f-d57550cc96cc" xsi:nil="true"/>
+    <AssetExpire xmlns="4873beb7-5857-4685-be1f-d57550cc96cc">2029-01-01T08:00:00+00:00</AssetExpire>
+    <CampaignTagsTaxHTField0 xmlns="4873beb7-5857-4685-be1f-d57550cc96cc">
+      <Terms xmlns="http://schemas.microsoft.com/office/infopath/2007/PartnerControls"/>
+    </CampaignTagsTaxHTField0>
+    <IntlLangReviewDate xmlns="4873beb7-5857-4685-be1f-d57550cc96cc" xsi:nil="true"/>
+    <TPFriendlyName xmlns="4873beb7-5857-4685-be1f-d57550cc96cc" xsi:nil="true"/>
+    <IntlLangReview xmlns="4873beb7-5857-4685-be1f-d57550cc96cc">false</IntlLangReview>
+    <LocLastLocAttemptVersionLookup xmlns="4873beb7-5857-4685-be1f-d57550cc96cc">856579</LocLastLocAttemptVersionLookup>
+    <PolicheckWords xmlns="4873beb7-5857-4685-be1f-d57550cc96cc" xsi:nil="true"/>
+    <SubmitterId xmlns="4873beb7-5857-4685-be1f-d57550cc96cc" xsi:nil="true"/>
+    <AcquiredFrom xmlns="4873beb7-5857-4685-be1f-d57550cc96cc">Internal MS</AcquiredFrom>
+    <EditorialStatus xmlns="4873beb7-5857-4685-be1f-d57550cc96cc">Complete</EditorialStatus>
+    <Markets xmlns="4873beb7-5857-4685-be1f-d57550cc96cc"/>
+    <OriginAsset xmlns="4873beb7-5857-4685-be1f-d57550cc96cc" xsi:nil="true"/>
+    <AssetStart xmlns="4873beb7-5857-4685-be1f-d57550cc96cc">2012-09-19T07:40:00+00:00</AssetStart>
+    <FriendlyTitle xmlns="4873beb7-5857-4685-be1f-d57550cc96cc" xsi:nil="true"/>
+    <MarketSpecific xmlns="4873beb7-5857-4685-be1f-d57550cc96cc">false</MarketSpecific>
+    <TPNamespace xmlns="4873beb7-5857-4685-be1f-d57550cc96cc" xsi:nil="true"/>
+    <PublishStatusLookup xmlns="4873beb7-5857-4685-be1f-d57550cc96cc">
+      <Value>1622608</Value>
+    </PublishStatusLookup>
+    <APAuthor xmlns="4873beb7-5857-4685-be1f-d57550cc96cc">
+      <UserInfo>
+        <DisplayName>REDMOND\v-aptall</DisplayName>
+        <AccountId>2566</AccountId>
+        <AccountType/>
+      </UserInfo>
+    </APAuthor>
+    <TPCommandLine xmlns="4873beb7-5857-4685-be1f-d57550cc96cc" xsi:nil="true"/>
+    <IntlLangReviewer xmlns="4873beb7-5857-4685-be1f-d57550cc96cc" xsi:nil="true"/>
+    <OpenTemplate xmlns="4873beb7-5857-4685-be1f-d57550cc96cc">true</OpenTemplate>
+    <CSXSubmissionDate xmlns="4873beb7-5857-4685-be1f-d57550cc96cc" xsi:nil="true"/>
+    <TaxCatchAll xmlns="4873beb7-5857-4685-be1f-d57550cc96cc"/>
+    <Manager xmlns="4873beb7-5857-4685-be1f-d57550cc96cc" xsi:nil="true"/>
+    <NumericId xmlns="4873beb7-5857-4685-be1f-d57550cc96cc" xsi:nil="true"/>
+    <ParentAssetId xmlns="4873beb7-5857-4685-be1f-d57550cc96cc" xsi:nil="true"/>
+    <OriginalSourceMarket xmlns="4873beb7-5857-4685-be1f-d57550cc96cc" xsi:nil="true"/>
+    <ApprovalStatus xmlns="4873beb7-5857-4685-be1f-d57550cc96cc">InProgress</ApprovalStatus>
+    <TPComponent xmlns="4873beb7-5857-4685-be1f-d57550cc96cc" xsi:nil="true"/>
+    <EditorialTags xmlns="4873beb7-5857-4685-be1f-d57550cc96cc" xsi:nil="true"/>
+    <TPExecutable xmlns="4873beb7-5857-4685-be1f-d57550cc96cc" xsi:nil="true"/>
+    <TPLaunchHelpLink xmlns="4873beb7-5857-4685-be1f-d57550cc96cc" xsi:nil="true"/>
+    <LocComments xmlns="4873beb7-5857-4685-be1f-d57550cc96cc" xsi:nil="true"/>
+    <LocRecommendedHandoff xmlns="4873beb7-5857-4685-be1f-d57550cc96cc" xsi:nil="true"/>
+    <SourceTitle xmlns="4873beb7-5857-4685-be1f-d57550cc96cc" xsi:nil="true"/>
+    <CSXUpdate xmlns="4873beb7-5857-4685-be1f-d57550cc96cc">false</CSXUpdate>
+    <IntlLocPriority xmlns="4873beb7-5857-4685-be1f-d57550cc96cc" xsi:nil="true"/>
+    <UAProjectedTotalWords xmlns="4873beb7-5857-4685-be1f-d57550cc96cc" xsi:nil="true"/>
+    <AssetType xmlns="4873beb7-5857-4685-be1f-d57550cc96cc">TP</AssetType>
+    <MachineTranslated xmlns="4873beb7-5857-4685-be1f-d57550cc96cc">false</MachineTranslated>
+    <OutputCachingOn xmlns="4873beb7-5857-4685-be1f-d57550cc96cc">false</OutputCachingOn>
+    <TemplateStatus xmlns="4873beb7-5857-4685-be1f-d57550cc96cc">Complete</TemplateStatus>
+    <IsSearchable xmlns="4873beb7-5857-4685-be1f-d57550cc96cc">true</IsSearchable>
+    <ContentItem xmlns="4873beb7-5857-4685-be1f-d57550cc96cc" xsi:nil="true"/>
+    <HandoffToMSDN xmlns="4873beb7-5857-4685-be1f-d57550cc96cc" xsi:nil="true"/>
+    <ShowIn xmlns="4873beb7-5857-4685-be1f-d57550cc96cc">Show everywhere</ShowIn>
+    <ThumbnailAssetId xmlns="4873beb7-5857-4685-be1f-d57550cc96cc" xsi:nil="true"/>
+    <UALocComments xmlns="4873beb7-5857-4685-be1f-d57550cc96cc" xsi:nil="true"/>
+    <UALocRecommendation xmlns="4873beb7-5857-4685-be1f-d57550cc96cc">Localize</UALocRecommendation>
+    <LastModifiedDateTime xmlns="4873beb7-5857-4685-be1f-d57550cc96cc" xsi:nil="true"/>
+    <LegacyData xmlns="4873beb7-5857-4685-be1f-d57550cc96cc" xsi:nil="true"/>
+    <LocManualTestRequired xmlns="4873beb7-5857-4685-be1f-d57550cc96cc">false</LocManualTestRequired>
+    <LocMarketGroupTiers2 xmlns="4873beb7-5857-4685-be1f-d57550cc96cc" xsi:nil="true"/>
+    <ClipArtFilename xmlns="4873beb7-5857-4685-be1f-d57550cc96cc" xsi:nil="true"/>
+    <TPApplication xmlns="4873beb7-5857-4685-be1f-d57550cc96cc" xsi:nil="true"/>
+    <CSXHash xmlns="4873beb7-5857-4685-be1f-d57550cc96cc" xsi:nil="true"/>
+    <DirectSourceMarket xmlns="4873beb7-5857-4685-be1f-d57550cc96cc" xsi:nil="true"/>
+    <PrimaryImageGen xmlns="4873beb7-5857-4685-be1f-d57550cc96cc">true</PrimaryImageGen>
+    <PlannedPubDate xmlns="4873beb7-5857-4685-be1f-d57550cc96cc" xsi:nil="true"/>
+    <CSXSubmissionMarket xmlns="4873beb7-5857-4685-be1f-d57550cc96cc" xsi:nil="true"/>
+    <Downloads xmlns="4873beb7-5857-4685-be1f-d57550cc96cc">0</Downloads>
+    <ArtSampleDocs xmlns="4873beb7-5857-4685-be1f-d57550cc96cc" xsi:nil="true"/>
+    <TrustLevel xmlns="4873beb7-5857-4685-be1f-d57550cc96cc">1 Microsoft Managed Content</TrustLevel>
+    <BlockPublish xmlns="4873beb7-5857-4685-be1f-d57550cc96cc">false</BlockPublish>
+    <TPLaunchHelpLinkType xmlns="4873beb7-5857-4685-be1f-d57550cc96cc">Template</TPLaunchHelpLinkType>
+    <LocalizationTagsTaxHTField0 xmlns="4873beb7-5857-4685-be1f-d57550cc96cc">
+      <Terms xmlns="http://schemas.microsoft.com/office/infopath/2007/PartnerControls"/>
+    </LocalizationTagsTaxHTField0>
+    <BusinessGroup xmlns="4873beb7-5857-4685-be1f-d57550cc96cc" xsi:nil="true"/>
+    <Providers xmlns="4873beb7-5857-4685-be1f-d57550cc96cc" xsi:nil="true"/>
+    <TemplateTemplateType xmlns="4873beb7-5857-4685-be1f-d57550cc96cc">Word Document Template</TemplateTemplateType>
+    <TimesCloned xmlns="4873beb7-5857-4685-be1f-d57550cc96cc" xsi:nil="true"/>
+    <TPAppVersion xmlns="4873beb7-5857-4685-be1f-d57550cc96cc" xsi:nil="true"/>
+    <VoteCount xmlns="4873beb7-5857-4685-be1f-d57550cc96cc" xsi:nil="true"/>
+    <AverageRating xmlns="4873beb7-5857-4685-be1f-d57550cc96cc" xsi:nil="true"/>
+    <FeatureTagsTaxHTField0 xmlns="4873beb7-5857-4685-be1f-d57550cc96cc">
+      <Terms xmlns="http://schemas.microsoft.com/office/infopath/2007/PartnerControls"/>
+    </FeatureTagsTaxHTField0>
+    <Provider xmlns="4873beb7-5857-4685-be1f-d57550cc96cc" xsi:nil="true"/>
+    <UACurrentWords xmlns="4873beb7-5857-4685-be1f-d57550cc96cc" xsi:nil="true"/>
+    <AssetId xmlns="4873beb7-5857-4685-be1f-d57550cc96cc">TP103457710</AssetId>
+    <TPClientViewer xmlns="4873beb7-5857-4685-be1f-d57550cc96cc" xsi:nil="true"/>
+    <DSATActionTaken xmlns="4873beb7-5857-4685-be1f-d57550cc96cc" xsi:nil="true"/>
+    <APEditor xmlns="4873beb7-5857-4685-be1f-d57550cc96cc">
+      <UserInfo>
+        <DisplayName/>
+        <AccountId xsi:nil="true"/>
+        <AccountType/>
+      </UserInfo>
+    </APEditor>
+    <TPInstallLocation xmlns="4873beb7-5857-4685-be1f-d57550cc96cc" xsi:nil="true"/>
+    <OOCacheId xmlns="4873beb7-5857-4685-be1f-d57550cc96cc" xsi:nil="true"/>
+    <IsDeleted xmlns="4873beb7-5857-4685-be1f-d57550cc96cc">false</IsDeleted>
+    <PublishTargets xmlns="4873beb7-5857-4685-be1f-d57550cc96cc">OfficeOnlineVNext</PublishTargets>
+    <ApprovalLog xmlns="4873beb7-5857-4685-be1f-d57550cc96cc" xsi:nil="true"/>
+    <BugNumber xmlns="4873beb7-5857-4685-be1f-d57550cc96cc" xsi:nil="true"/>
+    <CrawlForDependencies xmlns="4873beb7-5857-4685-be1f-d57550cc96cc">false</CrawlForDependencies>
+    <InternalTagsTaxHTField0 xmlns="4873beb7-5857-4685-be1f-d57550cc96cc">
+      <Terms xmlns="http://schemas.microsoft.com/office/infopath/2007/PartnerControls"/>
+    </InternalTagsTaxHTField0>
+    <LastHandOff xmlns="4873beb7-5857-4685-be1f-d57550cc96cc" xsi:nil="true"/>
+    <Milestone xmlns="4873beb7-5857-4685-be1f-d57550cc96cc" xsi:nil="true"/>
+    <OriginalRelease xmlns="4873beb7-5857-4685-be1f-d57550cc96cc">15</OriginalRelease>
+    <RecommendationsModifier xmlns="4873beb7-5857-4685-be1f-d57550cc96cc" xsi:nil="true"/>
+    <ScenarioTagsTaxHTField0 xmlns="4873beb7-5857-4685-be1f-d57550cc96cc">
+      <Terms xmlns="http://schemas.microsoft.com/office/infopath/2007/PartnerControls"/>
+    </ScenarioTagsTaxHTField0>
+    <UANotes xmlns="4873beb7-5857-4685-be1f-d57550cc96cc" xsi:nil="true"/>
+  </documentManagement>
+</p:properties>
+</file>
+
+<file path=customXml/item2.xml><?xml version="1.0" encoding="utf-8"?>
+<?mso-contentType ?>
+<FormTemplates xmlns="http://schemas.microsoft.com/sharepoint/v3/contenttype/forms">
+  <Display>DocumentLibraryForm</Display>
+  <Edit>AssetEditForm</Edit>
+  <New>DocumentLibraryForm</New>
+</FormTemplates>
+</file>
+
+<file path=customXml/item3.xml><?xml version="1.0" encoding="utf-8"?>
 <ct:contentTypeSchema xmlns:ct="http://schemas.microsoft.com/office/2006/metadata/contentType" xmlns:ma="http://schemas.microsoft.com/office/2006/metadata/properties/metaAttributes" ct:_="" ma:_="" ma:contentTypeName="TemplateFile" ma:contentTypeID="0x0101006EDDDB5EE6D98C44930B742096920B300400F5B6D36B3EF94B4E9A635CDF2A18F5B8" ma:contentTypeVersion="72" ma:contentTypeDescription="Create a new document." ma:contentTypeScope="" ma:versionID="a23e56308344d904b51738559c3d67c9">
   <xsd:schema xmlns:xsd="http://www.w3.org/2001/XMLSchema" xmlns:xs="http://www.w3.org/2001/XMLSchema" xmlns:p="http://schemas.microsoft.com/office/2006/metadata/properties" xmlns:ns2="4873beb7-5857-4685-be1f-d57550cc96cc" targetNamespace="http://schemas.microsoft.com/office/2006/metadata/properties" ma:root="true" ma:fieldsID="cd0908cc4600e77bf5da051303e00c8d" ns2:_="">
     <xsd:import namespace="4873beb7-5857-4685-be1f-d57550cc96cc"/>
@@ -8428,146 +8482,29 @@
 </ct:contentTypeSchema>
 </file>
 
-<file path=customXml/item2.xml><?xml version="1.0" encoding="utf-8"?>
-<?mso-contentType ?>
-<FormTemplates xmlns="http://schemas.microsoft.com/sharepoint/v3/contenttype/forms">
-  <Display>DocumentLibraryForm</Display>
-  <Edit>AssetEditForm</Edit>
-  <New>DocumentLibraryForm</New>
-</FormTemplates>
-</file>
-
-<file path=customXml/item3.xml><?xml version="1.0" encoding="utf-8"?>
-<p:properties xmlns:p="http://schemas.microsoft.com/office/2006/metadata/properties" xmlns:xsi="http://www.w3.org/2001/XMLSchema-instance" xmlns:pc="http://schemas.microsoft.com/office/infopath/2007/PartnerControls">
-  <documentManagement>
-    <APDescription xmlns="4873beb7-5857-4685-be1f-d57550cc96cc" xsi:nil="true"/>
-    <AssetExpire xmlns="4873beb7-5857-4685-be1f-d57550cc96cc">2029-01-01T08:00:00+00:00</AssetExpire>
-    <CampaignTagsTaxHTField0 xmlns="4873beb7-5857-4685-be1f-d57550cc96cc">
-      <Terms xmlns="http://schemas.microsoft.com/office/infopath/2007/PartnerControls"/>
-    </CampaignTagsTaxHTField0>
-    <IntlLangReviewDate xmlns="4873beb7-5857-4685-be1f-d57550cc96cc" xsi:nil="true"/>
-    <TPFriendlyName xmlns="4873beb7-5857-4685-be1f-d57550cc96cc" xsi:nil="true"/>
-    <IntlLangReview xmlns="4873beb7-5857-4685-be1f-d57550cc96cc">false</IntlLangReview>
-    <LocLastLocAttemptVersionLookup xmlns="4873beb7-5857-4685-be1f-d57550cc96cc">856579</LocLastLocAttemptVersionLookup>
-    <PolicheckWords xmlns="4873beb7-5857-4685-be1f-d57550cc96cc" xsi:nil="true"/>
-    <SubmitterId xmlns="4873beb7-5857-4685-be1f-d57550cc96cc" xsi:nil="true"/>
-    <AcquiredFrom xmlns="4873beb7-5857-4685-be1f-d57550cc96cc">Internal MS</AcquiredFrom>
-    <EditorialStatus xmlns="4873beb7-5857-4685-be1f-d57550cc96cc">Complete</EditorialStatus>
-    <Markets xmlns="4873beb7-5857-4685-be1f-d57550cc96cc"/>
-    <OriginAsset xmlns="4873beb7-5857-4685-be1f-d57550cc96cc" xsi:nil="true"/>
-    <AssetStart xmlns="4873beb7-5857-4685-be1f-d57550cc96cc">2012-09-19T07:40:00+00:00</AssetStart>
-    <FriendlyTitle xmlns="4873beb7-5857-4685-be1f-d57550cc96cc" xsi:nil="true"/>
-    <MarketSpecific xmlns="4873beb7-5857-4685-be1f-d57550cc96cc">false</MarketSpecific>
-    <TPNamespace xmlns="4873beb7-5857-4685-be1f-d57550cc96cc" xsi:nil="true"/>
-    <PublishStatusLookup xmlns="4873beb7-5857-4685-be1f-d57550cc96cc">
-      <Value>1622608</Value>
-    </PublishStatusLookup>
-    <APAuthor xmlns="4873beb7-5857-4685-be1f-d57550cc96cc">
-      <UserInfo>
-        <DisplayName>REDMOND\v-aptall</DisplayName>
-        <AccountId>2566</AccountId>
-        <AccountType/>
-      </UserInfo>
-    </APAuthor>
-    <TPCommandLine xmlns="4873beb7-5857-4685-be1f-d57550cc96cc" xsi:nil="true"/>
-    <IntlLangReviewer xmlns="4873beb7-5857-4685-be1f-d57550cc96cc" xsi:nil="true"/>
-    <OpenTemplate xmlns="4873beb7-5857-4685-be1f-d57550cc96cc">true</OpenTemplate>
-    <CSXSubmissionDate xmlns="4873beb7-5857-4685-be1f-d57550cc96cc" xsi:nil="true"/>
-    <TaxCatchAll xmlns="4873beb7-5857-4685-be1f-d57550cc96cc"/>
-    <Manager xmlns="4873beb7-5857-4685-be1f-d57550cc96cc" xsi:nil="true"/>
-    <NumericId xmlns="4873beb7-5857-4685-be1f-d57550cc96cc" xsi:nil="true"/>
-    <ParentAssetId xmlns="4873beb7-5857-4685-be1f-d57550cc96cc" xsi:nil="true"/>
-    <OriginalSourceMarket xmlns="4873beb7-5857-4685-be1f-d57550cc96cc" xsi:nil="true"/>
-    <ApprovalStatus xmlns="4873beb7-5857-4685-be1f-d57550cc96cc">InProgress</ApprovalStatus>
-    <TPComponent xmlns="4873beb7-5857-4685-be1f-d57550cc96cc" xsi:nil="true"/>
-    <EditorialTags xmlns="4873beb7-5857-4685-be1f-d57550cc96cc" xsi:nil="true"/>
-    <TPExecutable xmlns="4873beb7-5857-4685-be1f-d57550cc96cc" xsi:nil="true"/>
-    <TPLaunchHelpLink xmlns="4873beb7-5857-4685-be1f-d57550cc96cc" xsi:nil="true"/>
-    <LocComments xmlns="4873beb7-5857-4685-be1f-d57550cc96cc" xsi:nil="true"/>
-    <LocRecommendedHandoff xmlns="4873beb7-5857-4685-be1f-d57550cc96cc" xsi:nil="true"/>
-    <SourceTitle xmlns="4873beb7-5857-4685-be1f-d57550cc96cc" xsi:nil="true"/>
-    <CSXUpdate xmlns="4873beb7-5857-4685-be1f-d57550cc96cc">false</CSXUpdate>
-    <IntlLocPriority xmlns="4873beb7-5857-4685-be1f-d57550cc96cc" xsi:nil="true"/>
-    <UAProjectedTotalWords xmlns="4873beb7-5857-4685-be1f-d57550cc96cc" xsi:nil="true"/>
-    <AssetType xmlns="4873beb7-5857-4685-be1f-d57550cc96cc">TP</AssetType>
-    <MachineTranslated xmlns="4873beb7-5857-4685-be1f-d57550cc96cc">false</MachineTranslated>
-    <OutputCachingOn xmlns="4873beb7-5857-4685-be1f-d57550cc96cc">false</OutputCachingOn>
-    <TemplateStatus xmlns="4873beb7-5857-4685-be1f-d57550cc96cc">Complete</TemplateStatus>
-    <IsSearchable xmlns="4873beb7-5857-4685-be1f-d57550cc96cc">true</IsSearchable>
-    <ContentItem xmlns="4873beb7-5857-4685-be1f-d57550cc96cc" xsi:nil="true"/>
-    <HandoffToMSDN xmlns="4873beb7-5857-4685-be1f-d57550cc96cc" xsi:nil="true"/>
-    <ShowIn xmlns="4873beb7-5857-4685-be1f-d57550cc96cc">Show everywhere</ShowIn>
-    <ThumbnailAssetId xmlns="4873beb7-5857-4685-be1f-d57550cc96cc" xsi:nil="true"/>
-    <UALocComments xmlns="4873beb7-5857-4685-be1f-d57550cc96cc" xsi:nil="true"/>
-    <UALocRecommendation xmlns="4873beb7-5857-4685-be1f-d57550cc96cc">Localize</UALocRecommendation>
-    <LastModifiedDateTime xmlns="4873beb7-5857-4685-be1f-d57550cc96cc" xsi:nil="true"/>
-    <LegacyData xmlns="4873beb7-5857-4685-be1f-d57550cc96cc" xsi:nil="true"/>
-    <LocManualTestRequired xmlns="4873beb7-5857-4685-be1f-d57550cc96cc">false</LocManualTestRequired>
-    <LocMarketGroupTiers2 xmlns="4873beb7-5857-4685-be1f-d57550cc96cc" xsi:nil="true"/>
-    <ClipArtFilename xmlns="4873beb7-5857-4685-be1f-d57550cc96cc" xsi:nil="true"/>
-    <TPApplication xmlns="4873beb7-5857-4685-be1f-d57550cc96cc" xsi:nil="true"/>
-    <CSXHash xmlns="4873beb7-5857-4685-be1f-d57550cc96cc" xsi:nil="true"/>
-    <DirectSourceMarket xmlns="4873beb7-5857-4685-be1f-d57550cc96cc" xsi:nil="true"/>
-    <PrimaryImageGen xmlns="4873beb7-5857-4685-be1f-d57550cc96cc">true</PrimaryImageGen>
-    <PlannedPubDate xmlns="4873beb7-5857-4685-be1f-d57550cc96cc" xsi:nil="true"/>
-    <CSXSubmissionMarket xmlns="4873beb7-5857-4685-be1f-d57550cc96cc" xsi:nil="true"/>
-    <Downloads xmlns="4873beb7-5857-4685-be1f-d57550cc96cc">0</Downloads>
-    <ArtSampleDocs xmlns="4873beb7-5857-4685-be1f-d57550cc96cc" xsi:nil="true"/>
-    <TrustLevel xmlns="4873beb7-5857-4685-be1f-d57550cc96cc">1 Microsoft Managed Content</TrustLevel>
-    <BlockPublish xmlns="4873beb7-5857-4685-be1f-d57550cc96cc">false</BlockPublish>
-    <TPLaunchHelpLinkType xmlns="4873beb7-5857-4685-be1f-d57550cc96cc">Template</TPLaunchHelpLinkType>
-    <LocalizationTagsTaxHTField0 xmlns="4873beb7-5857-4685-be1f-d57550cc96cc">
-      <Terms xmlns="http://schemas.microsoft.com/office/infopath/2007/PartnerControls"/>
-    </LocalizationTagsTaxHTField0>
-    <BusinessGroup xmlns="4873beb7-5857-4685-be1f-d57550cc96cc" xsi:nil="true"/>
-    <Providers xmlns="4873beb7-5857-4685-be1f-d57550cc96cc" xsi:nil="true"/>
-    <TemplateTemplateType xmlns="4873beb7-5857-4685-be1f-d57550cc96cc">Word Document Template</TemplateTemplateType>
-    <TimesCloned xmlns="4873beb7-5857-4685-be1f-d57550cc96cc" xsi:nil="true"/>
-    <TPAppVersion xmlns="4873beb7-5857-4685-be1f-d57550cc96cc" xsi:nil="true"/>
-    <VoteCount xmlns="4873beb7-5857-4685-be1f-d57550cc96cc" xsi:nil="true"/>
-    <AverageRating xmlns="4873beb7-5857-4685-be1f-d57550cc96cc" xsi:nil="true"/>
-    <FeatureTagsTaxHTField0 xmlns="4873beb7-5857-4685-be1f-d57550cc96cc">
-      <Terms xmlns="http://schemas.microsoft.com/office/infopath/2007/PartnerControls"/>
-    </FeatureTagsTaxHTField0>
-    <Provider xmlns="4873beb7-5857-4685-be1f-d57550cc96cc" xsi:nil="true"/>
-    <UACurrentWords xmlns="4873beb7-5857-4685-be1f-d57550cc96cc" xsi:nil="true"/>
-    <AssetId xmlns="4873beb7-5857-4685-be1f-d57550cc96cc">TP103457710</AssetId>
-    <TPClientViewer xmlns="4873beb7-5857-4685-be1f-d57550cc96cc" xsi:nil="true"/>
-    <DSATActionTaken xmlns="4873beb7-5857-4685-be1f-d57550cc96cc" xsi:nil="true"/>
-    <APEditor xmlns="4873beb7-5857-4685-be1f-d57550cc96cc">
-      <UserInfo>
-        <DisplayName/>
-        <AccountId xsi:nil="true"/>
-        <AccountType/>
-      </UserInfo>
-    </APEditor>
-    <TPInstallLocation xmlns="4873beb7-5857-4685-be1f-d57550cc96cc" xsi:nil="true"/>
-    <OOCacheId xmlns="4873beb7-5857-4685-be1f-d57550cc96cc" xsi:nil="true"/>
-    <IsDeleted xmlns="4873beb7-5857-4685-be1f-d57550cc96cc">false</IsDeleted>
-    <PublishTargets xmlns="4873beb7-5857-4685-be1f-d57550cc96cc">OfficeOnlineVNext</PublishTargets>
-    <ApprovalLog xmlns="4873beb7-5857-4685-be1f-d57550cc96cc" xsi:nil="true"/>
-    <BugNumber xmlns="4873beb7-5857-4685-be1f-d57550cc96cc" xsi:nil="true"/>
-    <CrawlForDependencies xmlns="4873beb7-5857-4685-be1f-d57550cc96cc">false</CrawlForDependencies>
-    <InternalTagsTaxHTField0 xmlns="4873beb7-5857-4685-be1f-d57550cc96cc">
-      <Terms xmlns="http://schemas.microsoft.com/office/infopath/2007/PartnerControls"/>
-    </InternalTagsTaxHTField0>
-    <LastHandOff xmlns="4873beb7-5857-4685-be1f-d57550cc96cc" xsi:nil="true"/>
-    <Milestone xmlns="4873beb7-5857-4685-be1f-d57550cc96cc" xsi:nil="true"/>
-    <OriginalRelease xmlns="4873beb7-5857-4685-be1f-d57550cc96cc">15</OriginalRelease>
-    <RecommendationsModifier xmlns="4873beb7-5857-4685-be1f-d57550cc96cc" xsi:nil="true"/>
-    <ScenarioTagsTaxHTField0 xmlns="4873beb7-5857-4685-be1f-d57550cc96cc">
-      <Terms xmlns="http://schemas.microsoft.com/office/infopath/2007/PartnerControls"/>
-    </ScenarioTagsTaxHTField0>
-    <UANotes xmlns="4873beb7-5857-4685-be1f-d57550cc96cc" xsi:nil="true"/>
-  </documentManagement>
-</p:properties>
-</file>
-
 <file path=customXml/item4.xml><?xml version="1.0" encoding="utf-8"?>
 <b:Sources xmlns:b="http://schemas.openxmlformats.org/officeDocument/2006/bibliography" xmlns="http://schemas.openxmlformats.org/officeDocument/2006/bibliography" SelectedStyle="/APASixthEditionOfficeOnline.xsl" StyleName="APA" Version="6"/>
 </file>
 
 <file path=customXml/itemProps1.xml><?xml version="1.0" encoding="utf-8"?>
+<ds:datastoreItem xmlns:ds="http://schemas.openxmlformats.org/officeDocument/2006/customXml" ds:itemID="{093EA450-910F-4BBA-835D-7FBC950A68AA}">
+  <ds:schemaRefs>
+    <ds:schemaRef ds:uri="http://schemas.microsoft.com/office/2006/metadata/properties"/>
+    <ds:schemaRef ds:uri="http://schemas.microsoft.com/office/infopath/2007/PartnerControls"/>
+    <ds:schemaRef ds:uri="4873beb7-5857-4685-be1f-d57550cc96cc"/>
+  </ds:schemaRefs>
+</ds:datastoreItem>
+</file>
+
+<file path=customXml/itemProps2.xml><?xml version="1.0" encoding="utf-8"?>
+<ds:datastoreItem xmlns:ds="http://schemas.openxmlformats.org/officeDocument/2006/customXml" ds:itemID="{F8D527A9-858A-4DE6-85D1-2C4E15415FCB}">
+  <ds:schemaRefs>
+    <ds:schemaRef ds:uri="http://schemas.microsoft.com/sharepoint/v3/contenttype/forms"/>
+  </ds:schemaRefs>
+</ds:datastoreItem>
+</file>
+
+<file path=customXml/itemProps3.xml><?xml version="1.0" encoding="utf-8"?>
 <ds:datastoreItem xmlns:ds="http://schemas.openxmlformats.org/officeDocument/2006/customXml" ds:itemID="{9154EAD9-B8AF-4D5C-A6A4-5A078681DE82}">
   <ds:schemaRefs>
     <ds:schemaRef ds:uri="http://schemas.microsoft.com/office/2006/metadata/contentType"/>
@@ -8585,26 +8522,8 @@
 </ds:datastoreItem>
 </file>
 
-<file path=customXml/itemProps2.xml><?xml version="1.0" encoding="utf-8"?>
-<ds:datastoreItem xmlns:ds="http://schemas.openxmlformats.org/officeDocument/2006/customXml" ds:itemID="{F8D527A9-858A-4DE6-85D1-2C4E15415FCB}">
-  <ds:schemaRefs>
-    <ds:schemaRef ds:uri="http://schemas.microsoft.com/sharepoint/v3/contenttype/forms"/>
-  </ds:schemaRefs>
-</ds:datastoreItem>
-</file>
-
-<file path=customXml/itemProps3.xml><?xml version="1.0" encoding="utf-8"?>
-<ds:datastoreItem xmlns:ds="http://schemas.openxmlformats.org/officeDocument/2006/customXml" ds:itemID="{093EA450-910F-4BBA-835D-7FBC950A68AA}">
-  <ds:schemaRefs>
-    <ds:schemaRef ds:uri="http://schemas.microsoft.com/office/2006/metadata/properties"/>
-    <ds:schemaRef ds:uri="http://schemas.microsoft.com/office/infopath/2007/PartnerControls"/>
-    <ds:schemaRef ds:uri="4873beb7-5857-4685-be1f-d57550cc96cc"/>
-  </ds:schemaRefs>
-</ds:datastoreItem>
-</file>
-
 <file path=customXml/itemProps4.xml><?xml version="1.0" encoding="utf-8"?>
-<ds:datastoreItem xmlns:ds="http://schemas.openxmlformats.org/officeDocument/2006/customXml" ds:itemID="{C667FE4C-3E22-4544-9ADA-9079EA12E0D3}">
+<ds:datastoreItem xmlns:ds="http://schemas.openxmlformats.org/officeDocument/2006/customXml" ds:itemID="{F3C51E8E-1C7C-F54B-B83E-6519D73756D4}">
   <ds:schemaRefs>
     <ds:schemaRef ds:uri="http://schemas.openxmlformats.org/officeDocument/2006/bibliography"/>
   </ds:schemaRefs>

</xml_diff>

<commit_message>
feat: update gymnastik und fussball beiträge
</commit_message>
<xml_diff>
--- a/Dokumente/Beitraege.docx
+++ b/Dokumente/Beitraege.docx
@@ -1,6 +1,6 @@
 
 <file path=word/document.xml><?xml version="1.0" encoding="utf-8"?>
-<w:document xmlns:wpc="http://schemas.microsoft.com/office/word/2010/wordprocessingCanvas" xmlns:cx="http://schemas.microsoft.com/office/drawing/2014/chartex" xmlns:cx1="http://schemas.microsoft.com/office/drawing/2015/9/8/chartex" xmlns:cx2="http://schemas.microsoft.com/office/drawing/2015/10/21/chartex" xmlns:cx3="http://schemas.microsoft.com/office/drawing/2016/5/9/chartex" xmlns:cx4="http://schemas.microsoft.com/office/drawing/2016/5/10/chartex" xmlns:cx5="http://schemas.microsoft.com/office/drawing/2016/5/11/chartex" xmlns:cx6="http://schemas.microsoft.com/office/drawing/2016/5/12/chartex" xmlns:cx7="http://schemas.microsoft.com/office/drawing/2016/5/13/chartex" xmlns:cx8="http://schemas.microsoft.com/office/drawing/2016/5/14/chartex" xmlns:mc="http://schemas.openxmlformats.org/markup-compatibility/2006" xmlns:aink="http://schemas.microsoft.com/office/drawing/2016/ink" xmlns:am3d="http://schemas.microsoft.com/office/drawing/2017/model3d" xmlns:o="urn:schemas-microsoft-com:office:office" xmlns:r="http://schemas.openxmlformats.org/officeDocument/2006/relationships" xmlns:m="http://schemas.openxmlformats.org/officeDocument/2006/math" xmlns:v="urn:schemas-microsoft-com:vml" xmlns:wp14="http://schemas.microsoft.com/office/word/2010/wordprocessingDrawing" xmlns:wp="http://schemas.openxmlformats.org/drawingml/2006/wordprocessingDrawing" xmlns:w10="urn:schemas-microsoft-com:office:word" xmlns:w="http://schemas.openxmlformats.org/wordprocessingml/2006/main" xmlns:w14="http://schemas.microsoft.com/office/word/2010/wordml" xmlns:w15="http://schemas.microsoft.com/office/word/2012/wordml" xmlns:w16cid="http://schemas.microsoft.com/office/word/2016/wordml/cid" xmlns:w16se="http://schemas.microsoft.com/office/word/2015/wordml/symex" xmlns:wpg="http://schemas.microsoft.com/office/word/2010/wordprocessingGroup" xmlns:wpi="http://schemas.microsoft.com/office/word/2010/wordprocessingInk" xmlns:wne="http://schemas.microsoft.com/office/word/2006/wordml" xmlns:wps="http://schemas.microsoft.com/office/word/2010/wordprocessingShape" mc:Ignorable="w14 w15 w16se w16cid wp14">
+<w:document xmlns:wpc="http://schemas.microsoft.com/office/word/2010/wordprocessingCanvas" xmlns:cx="http://schemas.microsoft.com/office/drawing/2014/chartex" xmlns:cx1="http://schemas.microsoft.com/office/drawing/2015/9/8/chartex" xmlns:cx2="http://schemas.microsoft.com/office/drawing/2015/10/21/chartex" xmlns:cx3="http://schemas.microsoft.com/office/drawing/2016/5/9/chartex" xmlns:cx4="http://schemas.microsoft.com/office/drawing/2016/5/10/chartex" xmlns:cx5="http://schemas.microsoft.com/office/drawing/2016/5/11/chartex" xmlns:cx6="http://schemas.microsoft.com/office/drawing/2016/5/12/chartex" xmlns:cx7="http://schemas.microsoft.com/office/drawing/2016/5/13/chartex" xmlns:cx8="http://schemas.microsoft.com/office/drawing/2016/5/14/chartex" xmlns:mc="http://schemas.openxmlformats.org/markup-compatibility/2006" xmlns:aink="http://schemas.microsoft.com/office/drawing/2016/ink" xmlns:am3d="http://schemas.microsoft.com/office/drawing/2017/model3d" xmlns:o="urn:schemas-microsoft-com:office:office" xmlns:r="http://schemas.openxmlformats.org/officeDocument/2006/relationships" xmlns:m="http://schemas.openxmlformats.org/officeDocument/2006/math" xmlns:v="urn:schemas-microsoft-com:vml" xmlns:wp14="http://schemas.microsoft.com/office/word/2010/wordprocessingDrawing" xmlns:wp="http://schemas.openxmlformats.org/drawingml/2006/wordprocessingDrawing" xmlns:w10="urn:schemas-microsoft-com:office:word" xmlns:w="http://schemas.openxmlformats.org/wordprocessingml/2006/main" xmlns:w14="http://schemas.microsoft.com/office/word/2010/wordml" xmlns:w15="http://schemas.microsoft.com/office/word/2012/wordml" xmlns:w16cex="http://schemas.microsoft.com/office/word/2018/wordml/cex" xmlns:w16cid="http://schemas.microsoft.com/office/word/2016/wordml/cid" xmlns:w16="http://schemas.microsoft.com/office/word/2018/wordml" xmlns:w16se="http://schemas.microsoft.com/office/word/2015/wordml/symex" xmlns:wpg="http://schemas.microsoft.com/office/word/2010/wordprocessingGroup" xmlns:wpi="http://schemas.microsoft.com/office/word/2010/wordprocessingInk" xmlns:wne="http://schemas.microsoft.com/office/word/2006/wordml" xmlns:wps="http://schemas.microsoft.com/office/word/2010/wordprocessingShape" mc:Ignorable="w14 w15 w16se w16cid w16 w16cex wp14">
   <w:body>
     <w:p>
       <w:pPr>
@@ -192,6 +192,7 @@
           <w:p>
             <w:pPr>
               <w:pStyle w:val="StandardWeb"/>
+              <w:jc w:val="right"/>
               <w:rPr>
                 <w:rFonts w:ascii="Source Sans Pro" w:hAnsi="Source Sans Pro"/>
               </w:rPr>
@@ -294,7 +295,7 @@
           </w:tcPr>
           <w:p>
             <w:pPr>
-              <w:jc w:val="left"/>
+              <w:jc w:val="right"/>
               <w:rPr>
                 <w:sz w:val="24"/>
                 <w:szCs w:val="24"/>
@@ -376,7 +377,7 @@
           </w:tcPr>
           <w:p>
             <w:pPr>
-              <w:jc w:val="left"/>
+              <w:jc w:val="right"/>
               <w:rPr>
                 <w:sz w:val="24"/>
                 <w:szCs w:val="24"/>
@@ -458,7 +459,7 @@
           </w:tcPr>
           <w:p>
             <w:pPr>
-              <w:jc w:val="left"/>
+              <w:jc w:val="right"/>
               <w:rPr>
                 <w:sz w:val="24"/>
                 <w:szCs w:val="24"/>
@@ -562,7 +563,7 @@
           </w:tcPr>
           <w:p>
             <w:pPr>
-              <w:jc w:val="left"/>
+              <w:jc w:val="right"/>
               <w:rPr>
                 <w:sz w:val="24"/>
                 <w:szCs w:val="24"/>
@@ -893,6 +894,7 @@
           <w:p>
             <w:pPr>
               <w:pStyle w:val="StandardWeb"/>
+              <w:jc w:val="right"/>
               <w:rPr>
                 <w:rFonts w:ascii="Source Sans Pro" w:hAnsi="Source Sans Pro"/>
               </w:rPr>
@@ -901,13 +903,13 @@
               <w:rPr>
                 <w:rFonts w:ascii="Source Sans Pro" w:hAnsi="Source Sans Pro"/>
               </w:rPr>
-              <w:t>4</w:t>
+              <w:t>72</w:t>
             </w:r>
             <w:r>
               <w:rPr>
                 <w:rFonts w:ascii="Source Sans Pro" w:hAnsi="Source Sans Pro"/>
               </w:rPr>
-              <w:t>0,00 Euro</w:t>
+              <w:t>,00 Euro</w:t>
             </w:r>
           </w:p>
         </w:tc>
@@ -934,34 +936,39 @@
                 <w:lang w:val="de-DE"/>
               </w:rPr>
             </w:pPr>
-            <w:proofErr w:type="spellStart"/>
             <w:r>
               <w:rPr>
                 <w:rFonts w:cs="Arial"/>
                 <w:sz w:val="24"/>
                 <w:szCs w:val="24"/>
-              </w:rPr>
-              <w:t>Erstes</w:t>
-            </w:r>
-            <w:proofErr w:type="spellEnd"/>
-            <w:r>
-              <w:rPr>
-                <w:rFonts w:cs="Arial"/>
-                <w:sz w:val="24"/>
-                <w:szCs w:val="24"/>
+                <w:lang w:val="de-DE"/>
+              </w:rPr>
+              <w:t>1.</w:t>
+            </w:r>
+            <w:r>
+              <w:rPr>
+                <w:sz w:val="24"/>
+                <w:szCs w:val="24"/>
+                <w:lang w:val="de-DE"/>
               </w:rPr>
               <w:t xml:space="preserve"> </w:t>
             </w:r>
-            <w:proofErr w:type="spellStart"/>
-            <w:r>
-              <w:rPr>
-                <w:rFonts w:cs="Arial"/>
-                <w:sz w:val="24"/>
-                <w:szCs w:val="24"/>
-              </w:rPr>
-              <w:t>Jugendmitglied</w:t>
-            </w:r>
-            <w:proofErr w:type="spellEnd"/>
+            <w:r>
+              <w:rPr>
+                <w:sz w:val="24"/>
+                <w:szCs w:val="24"/>
+                <w:lang w:val="de-DE"/>
+              </w:rPr>
+              <w:t>Kinde einer Familie</w:t>
+            </w:r>
+            <w:r>
+              <w:rPr>
+                <w:sz w:val="24"/>
+                <w:szCs w:val="24"/>
+                <w:lang w:val="de-DE"/>
+              </w:rPr>
+              <w:t xml:space="preserve"> oder Schüler / Student / Azubi</w:t>
+            </w:r>
           </w:p>
         </w:tc>
         <w:tc>
@@ -975,7 +982,7 @@
           </w:tcPr>
           <w:p>
             <w:pPr>
-              <w:jc w:val="left"/>
+              <w:jc w:val="right"/>
               <w:rPr>
                 <w:sz w:val="24"/>
                 <w:szCs w:val="24"/>
@@ -988,7 +995,15 @@
                 <w:szCs w:val="24"/>
                 <w:lang w:val="de-DE"/>
               </w:rPr>
-              <w:t>30</w:t>
+              <w:t>6</w:t>
+            </w:r>
+            <w:r>
+              <w:rPr>
+                <w:sz w:val="24"/>
+                <w:szCs w:val="24"/>
+                <w:lang w:val="de-DE"/>
+              </w:rPr>
+              <w:t>0</w:t>
             </w:r>
             <w:r>
               <w:rPr>
@@ -1023,34 +1038,40 @@
                 <w:szCs w:val="24"/>
               </w:rPr>
             </w:pPr>
-            <w:proofErr w:type="spellStart"/>
             <w:r>
               <w:rPr>
                 <w:rFonts w:cs="Arial"/>
                 <w:sz w:val="24"/>
                 <w:szCs w:val="24"/>
-              </w:rPr>
-              <w:t>Zweites</w:t>
-            </w:r>
-            <w:proofErr w:type="spellEnd"/>
+                <w:lang w:val="de-DE"/>
+              </w:rPr>
+              <w:t>2</w:t>
+            </w:r>
             <w:r>
               <w:rPr>
                 <w:rFonts w:cs="Arial"/>
                 <w:sz w:val="24"/>
                 <w:szCs w:val="24"/>
+                <w:lang w:val="de-DE"/>
+              </w:rPr>
+              <w:t>.</w:t>
+            </w:r>
+            <w:r>
+              <w:rPr>
+                <w:sz w:val="24"/>
+                <w:szCs w:val="24"/>
+                <w:lang w:val="de-DE"/>
               </w:rPr>
               <w:t xml:space="preserve"> </w:t>
             </w:r>
-            <w:proofErr w:type="spellStart"/>
-            <w:r>
-              <w:rPr>
-                <w:rFonts w:cs="Arial"/>
-                <w:sz w:val="24"/>
-                <w:szCs w:val="24"/>
-              </w:rPr>
-              <w:t>Jugendmitglied</w:t>
-            </w:r>
-            <w:proofErr w:type="spellEnd"/>
+            <w:r>
+              <w:rPr>
+                <w:sz w:val="24"/>
+                <w:szCs w:val="24"/>
+                <w:lang w:val="de-DE"/>
+              </w:rPr>
+              <w:t>Kinde einer Familie</w:t>
+            </w:r>
           </w:p>
         </w:tc>
         <w:tc>
@@ -1064,7 +1085,7 @@
           </w:tcPr>
           <w:p>
             <w:pPr>
-              <w:jc w:val="left"/>
+              <w:jc w:val="right"/>
               <w:rPr>
                 <w:sz w:val="24"/>
                 <w:szCs w:val="24"/>
@@ -1077,7 +1098,15 @@
                 <w:szCs w:val="24"/>
                 <w:lang w:val="de-DE"/>
               </w:rPr>
-              <w:t>20,00 Euro</w:t>
+              <w:t>36</w:t>
+            </w:r>
+            <w:r>
+              <w:rPr>
+                <w:sz w:val="24"/>
+                <w:szCs w:val="24"/>
+                <w:lang w:val="de-DE"/>
+              </w:rPr>
+              <w:t>,00 Euro</w:t>
             </w:r>
           </w:p>
         </w:tc>
@@ -1102,36 +1131,18 @@
                 <w:rFonts w:cs="Arial"/>
                 <w:sz w:val="24"/>
                 <w:szCs w:val="24"/>
+                <w:lang w:val="de-DE"/>
               </w:rPr>
             </w:pPr>
-            <w:proofErr w:type="spellStart"/>
             <w:r>
               <w:rPr>
                 <w:rFonts w:cs="Arial"/>
                 <w:sz w:val="24"/>
                 <w:szCs w:val="24"/>
-              </w:rPr>
-              <w:t>Weiteres</w:t>
-            </w:r>
-            <w:proofErr w:type="spellEnd"/>
-            <w:r>
-              <w:rPr>
-                <w:rFonts w:cs="Arial"/>
-                <w:sz w:val="24"/>
-                <w:szCs w:val="24"/>
-              </w:rPr>
-              <w:t xml:space="preserve"> </w:t>
-            </w:r>
-            <w:proofErr w:type="spellStart"/>
-            <w:r>
-              <w:rPr>
-                <w:rFonts w:cs="Arial"/>
-                <w:sz w:val="24"/>
-                <w:szCs w:val="24"/>
-              </w:rPr>
-              <w:t>Jugendmitglied</w:t>
-            </w:r>
-            <w:proofErr w:type="spellEnd"/>
+                <w:lang w:val="de-DE"/>
+              </w:rPr>
+              <w:t>3. und jedes weitere Kind einer Familie</w:t>
+            </w:r>
           </w:p>
         </w:tc>
         <w:tc>
@@ -1145,8 +1156,42 @@
           </w:tcPr>
           <w:p>
             <w:pPr>
+              <w:jc w:val="right"/>
+              <w:rPr>
+                <w:sz w:val="24"/>
+                <w:szCs w:val="24"/>
+                <w:lang w:val="de-DE"/>
+              </w:rPr>
+            </w:pPr>
+            <w:r>
+              <w:rPr>
+                <w:sz w:val="24"/>
+                <w:szCs w:val="24"/>
+                <w:lang w:val="de-DE"/>
+              </w:rPr>
+              <w:t>0,00 Euro</w:t>
+            </w:r>
+          </w:p>
+        </w:tc>
+      </w:tr>
+      <w:tr>
+        <w:trPr>
+          <w:trHeight w:val="397"/>
+        </w:trPr>
+        <w:tc>
+          <w:tcPr>
+            <w:tcW w:w="7185" w:type="dxa"/>
+            <w:tcBorders>
+              <w:top w:val="single" w:sz="4" w:space="0" w:color="auto"/>
+              <w:bottom w:val="single" w:sz="4" w:space="0" w:color="auto"/>
+              <w:right w:val="single" w:sz="4" w:space="0" w:color="auto"/>
+            </w:tcBorders>
+          </w:tcPr>
+          <w:p>
+            <w:pPr>
               <w:jc w:val="left"/>
               <w:rPr>
+                <w:rFonts w:cs="Arial"/>
                 <w:sz w:val="24"/>
                 <w:szCs w:val="24"/>
                 <w:lang w:val="de-DE"/>
@@ -1154,12 +1199,159 @@
             </w:pPr>
             <w:r>
               <w:rPr>
-                <w:sz w:val="24"/>
-                <w:szCs w:val="24"/>
-                <w:lang w:val="de-DE"/>
-              </w:rPr>
-              <w:t>0,00 Euro</w:t>
-            </w:r>
+                <w:rFonts w:cs="Arial"/>
+                <w:sz w:val="24"/>
+                <w:szCs w:val="24"/>
+                <w:lang w:val="de-DE"/>
+              </w:rPr>
+              <w:t>Familienbeitrag</w:t>
+            </w:r>
+          </w:p>
+        </w:tc>
+        <w:tc>
+          <w:tcPr>
+            <w:tcW w:w="1955" w:type="dxa"/>
+            <w:tcBorders>
+              <w:top w:val="single" w:sz="4" w:space="0" w:color="auto"/>
+              <w:left w:val="single" w:sz="4" w:space="0" w:color="auto"/>
+              <w:bottom w:val="single" w:sz="4" w:space="0" w:color="auto"/>
+            </w:tcBorders>
+          </w:tcPr>
+          <w:p>
+            <w:pPr>
+              <w:jc w:val="right"/>
+              <w:rPr>
+                <w:sz w:val="24"/>
+                <w:szCs w:val="24"/>
+                <w:lang w:val="de-DE"/>
+              </w:rPr>
+            </w:pPr>
+            <w:r>
+              <w:rPr>
+                <w:sz w:val="24"/>
+                <w:szCs w:val="24"/>
+                <w:lang w:val="de-DE"/>
+              </w:rPr>
+              <w:t>100,00 Euro</w:t>
+            </w:r>
+          </w:p>
+        </w:tc>
+      </w:tr>
+      <w:tr>
+        <w:trPr>
+          <w:trHeight w:val="397"/>
+        </w:trPr>
+        <w:tc>
+          <w:tcPr>
+            <w:tcW w:w="7185" w:type="dxa"/>
+            <w:tcBorders>
+              <w:top w:val="single" w:sz="4" w:space="0" w:color="auto"/>
+              <w:bottom w:val="single" w:sz="4" w:space="0" w:color="auto"/>
+              <w:right w:val="single" w:sz="4" w:space="0" w:color="auto"/>
+            </w:tcBorders>
+          </w:tcPr>
+          <w:p>
+            <w:pPr>
+              <w:jc w:val="left"/>
+              <w:rPr>
+                <w:rFonts w:cs="Arial"/>
+                <w:sz w:val="24"/>
+                <w:szCs w:val="24"/>
+                <w:lang w:val="de-DE"/>
+              </w:rPr>
+            </w:pPr>
+            <w:r>
+              <w:rPr>
+                <w:rFonts w:cs="Arial"/>
+                <w:sz w:val="24"/>
+                <w:szCs w:val="24"/>
+                <w:lang w:val="de-DE"/>
+              </w:rPr>
+              <w:t>Fördermitglied (Passive, Trainer)</w:t>
+            </w:r>
+          </w:p>
+        </w:tc>
+        <w:tc>
+          <w:tcPr>
+            <w:tcW w:w="1955" w:type="dxa"/>
+            <w:tcBorders>
+              <w:top w:val="single" w:sz="4" w:space="0" w:color="auto"/>
+              <w:left w:val="single" w:sz="4" w:space="0" w:color="auto"/>
+              <w:bottom w:val="single" w:sz="4" w:space="0" w:color="auto"/>
+            </w:tcBorders>
+          </w:tcPr>
+          <w:p>
+            <w:pPr>
+              <w:jc w:val="right"/>
+              <w:rPr>
+                <w:sz w:val="24"/>
+                <w:szCs w:val="24"/>
+                <w:lang w:val="de-DE"/>
+              </w:rPr>
+            </w:pPr>
+            <w:r>
+              <w:rPr>
+                <w:sz w:val="24"/>
+                <w:szCs w:val="24"/>
+                <w:lang w:val="de-DE"/>
+              </w:rPr>
+              <w:t>40,00 Euro</w:t>
+            </w:r>
+          </w:p>
+        </w:tc>
+      </w:tr>
+      <w:tr>
+        <w:trPr>
+          <w:trHeight w:val="397"/>
+        </w:trPr>
+        <w:tc>
+          <w:tcPr>
+            <w:tcW w:w="7185" w:type="dxa"/>
+            <w:tcBorders>
+              <w:top w:val="single" w:sz="4" w:space="0" w:color="auto"/>
+              <w:bottom w:val="single" w:sz="4" w:space="0" w:color="auto"/>
+              <w:right w:val="single" w:sz="4" w:space="0" w:color="auto"/>
+            </w:tcBorders>
+          </w:tcPr>
+          <w:p>
+            <w:pPr>
+              <w:jc w:val="left"/>
+              <w:rPr>
+                <w:rFonts w:cs="Arial"/>
+                <w:sz w:val="24"/>
+                <w:szCs w:val="24"/>
+                <w:lang w:val="de-DE"/>
+              </w:rPr>
+            </w:pPr>
+            <w:r>
+              <w:rPr>
+                <w:rFonts w:cs="Arial"/>
+                <w:sz w:val="24"/>
+                <w:szCs w:val="24"/>
+                <w:lang w:val="de-DE"/>
+              </w:rPr>
+              <w:t>Beitragsbefreiung auf Antrag für Mitglieder ab 60 Jahren</w:t>
+            </w:r>
+          </w:p>
+        </w:tc>
+        <w:tc>
+          <w:tcPr>
+            <w:tcW w:w="1955" w:type="dxa"/>
+            <w:tcBorders>
+              <w:top w:val="single" w:sz="4" w:space="0" w:color="auto"/>
+              <w:left w:val="single" w:sz="4" w:space="0" w:color="auto"/>
+              <w:bottom w:val="single" w:sz="4" w:space="0" w:color="auto"/>
+            </w:tcBorders>
+          </w:tcPr>
+          <w:p>
+            <w:pPr>
+              <w:jc w:val="right"/>
+              <w:rPr>
+                <w:sz w:val="24"/>
+                <w:szCs w:val="24"/>
+                <w:lang w:val="de-DE"/>
+              </w:rPr>
+            </w:pPr>
           </w:p>
         </w:tc>
       </w:tr>
@@ -1263,6 +1455,7 @@
           <w:p>
             <w:pPr>
               <w:pStyle w:val="StandardWeb"/>
+              <w:jc w:val="right"/>
               <w:rPr>
                 <w:rFonts w:ascii="Source Sans Pro" w:hAnsi="Source Sans Pro"/>
               </w:rPr>
@@ -1325,7 +1518,7 @@
           </w:tcPr>
           <w:p>
             <w:pPr>
-              <w:jc w:val="left"/>
+              <w:jc w:val="right"/>
               <w:rPr>
                 <w:sz w:val="24"/>
                 <w:szCs w:val="24"/>
@@ -1426,10 +1619,17 @@
           <w:p>
             <w:pPr>
               <w:pStyle w:val="StandardWeb"/>
+              <w:jc w:val="right"/>
               <w:rPr>
                 <w:rFonts w:ascii="Source Sans Pro" w:hAnsi="Source Sans Pro"/>
               </w:rPr>
             </w:pPr>
+            <w:r>
+              <w:rPr>
+                <w:rFonts w:ascii="Source Sans Pro" w:hAnsi="Source Sans Pro"/>
+              </w:rPr>
+              <w:t>1</w:t>
+            </w:r>
             <w:r>
               <w:rPr>
                 <w:rFonts w:ascii="Source Sans Pro" w:hAnsi="Source Sans Pro"/>
@@ -1514,6 +1714,7 @@
           <w:p>
             <w:pPr>
               <w:pStyle w:val="StandardWeb"/>
+              <w:jc w:val="right"/>
               <w:rPr>
                 <w:rFonts w:ascii="Source Sans Pro" w:hAnsi="Source Sans Pro"/>
               </w:rPr>
@@ -1578,7 +1779,7 @@
           </w:tcPr>
           <w:p>
             <w:pPr>
-              <w:jc w:val="left"/>
+              <w:jc w:val="right"/>
               <w:rPr>
                 <w:sz w:val="24"/>
                 <w:szCs w:val="24"/>
@@ -1675,7 +1876,7 @@
           </w:tcPr>
           <w:p>
             <w:pPr>
-              <w:jc w:val="left"/>
+              <w:jc w:val="right"/>
               <w:rPr>
                 <w:sz w:val="24"/>
                 <w:szCs w:val="24"/>
@@ -1768,6 +1969,7 @@
           <w:p>
             <w:pPr>
               <w:pStyle w:val="StandardWeb"/>
+              <w:jc w:val="right"/>
               <w:rPr>
                 <w:rFonts w:ascii="Source Sans Pro" w:hAnsi="Source Sans Pro"/>
               </w:rPr>
@@ -1862,6 +2064,7 @@
           <w:p>
             <w:pPr>
               <w:pStyle w:val="StandardWeb"/>
+              <w:jc w:val="right"/>
               <w:rPr>
                 <w:rFonts w:ascii="Source Sans Pro" w:hAnsi="Source Sans Pro"/>
               </w:rPr>
@@ -1940,7 +2143,7 @@
           </w:tcPr>
           <w:p>
             <w:pPr>
-              <w:jc w:val="left"/>
+              <w:jc w:val="right"/>
               <w:rPr>
                 <w:sz w:val="24"/>
                 <w:szCs w:val="24"/>
@@ -2041,6 +2244,7 @@
           <w:p>
             <w:pPr>
               <w:pStyle w:val="StandardWeb"/>
+              <w:jc w:val="right"/>
               <w:rPr>
                 <w:rFonts w:ascii="Source Sans Pro" w:hAnsi="Source Sans Pro"/>
               </w:rPr>
@@ -2105,7 +2309,7 @@
           </w:tcPr>
           <w:p>
             <w:pPr>
-              <w:jc w:val="left"/>
+              <w:jc w:val="right"/>
               <w:rPr>
                 <w:sz w:val="24"/>
                 <w:szCs w:val="24"/>
@@ -2176,7 +2380,7 @@
           </w:tcPr>
           <w:p>
             <w:pPr>
-              <w:jc w:val="left"/>
+              <w:jc w:val="right"/>
               <w:rPr>
                 <w:sz w:val="24"/>
                 <w:szCs w:val="24"/>
@@ -2883,8 +3087,6 @@
               </w:rPr>
               <w:t>2.</w:t>
             </w:r>
-            <w:bookmarkStart w:id="0" w:name="_GoBack"/>
-            <w:bookmarkEnd w:id="0"/>
             <w:r>
               <w:rPr>
                 <w:sz w:val="24"/>
@@ -3234,7 +3436,7 @@
 </file>
 
 <file path=word/endnotes.xml><?xml version="1.0" encoding="utf-8"?>
-<w:endnotes xmlns:wpc="http://schemas.microsoft.com/office/word/2010/wordprocessingCanvas" xmlns:cx="http://schemas.microsoft.com/office/drawing/2014/chartex" xmlns:cx1="http://schemas.microsoft.com/office/drawing/2015/9/8/chartex" xmlns:cx2="http://schemas.microsoft.com/office/drawing/2015/10/21/chartex" xmlns:cx3="http://schemas.microsoft.com/office/drawing/2016/5/9/chartex" xmlns:cx4="http://schemas.microsoft.com/office/drawing/2016/5/10/chartex" xmlns:cx5="http://schemas.microsoft.com/office/drawing/2016/5/11/chartex" xmlns:cx6="http://schemas.microsoft.com/office/drawing/2016/5/12/chartex" xmlns:cx7="http://schemas.microsoft.com/office/drawing/2016/5/13/chartex" xmlns:cx8="http://schemas.microsoft.com/office/drawing/2016/5/14/chartex" xmlns:mc="http://schemas.openxmlformats.org/markup-compatibility/2006" xmlns:aink="http://schemas.microsoft.com/office/drawing/2016/ink" xmlns:am3d="http://schemas.microsoft.com/office/drawing/2017/model3d" xmlns:o="urn:schemas-microsoft-com:office:office" xmlns:r="http://schemas.openxmlformats.org/officeDocument/2006/relationships" xmlns:m="http://schemas.openxmlformats.org/officeDocument/2006/math" xmlns:v="urn:schemas-microsoft-com:vml" xmlns:wp14="http://schemas.microsoft.com/office/word/2010/wordprocessingDrawing" xmlns:wp="http://schemas.openxmlformats.org/drawingml/2006/wordprocessingDrawing" xmlns:w10="urn:schemas-microsoft-com:office:word" xmlns:w="http://schemas.openxmlformats.org/wordprocessingml/2006/main" xmlns:w14="http://schemas.microsoft.com/office/word/2010/wordml" xmlns:w15="http://schemas.microsoft.com/office/word/2012/wordml" xmlns:w16cid="http://schemas.microsoft.com/office/word/2016/wordml/cid" xmlns:w16se="http://schemas.microsoft.com/office/word/2015/wordml/symex" xmlns:wpg="http://schemas.microsoft.com/office/word/2010/wordprocessingGroup" xmlns:wpi="http://schemas.microsoft.com/office/word/2010/wordprocessingInk" xmlns:wne="http://schemas.microsoft.com/office/word/2006/wordml" xmlns:wps="http://schemas.microsoft.com/office/word/2010/wordprocessingShape" mc:Ignorable="w14 w15 w16se w16cid wp14">
+<w:endnotes xmlns:wpc="http://schemas.microsoft.com/office/word/2010/wordprocessingCanvas" xmlns:cx="http://schemas.microsoft.com/office/drawing/2014/chartex" xmlns:cx1="http://schemas.microsoft.com/office/drawing/2015/9/8/chartex" xmlns:cx2="http://schemas.microsoft.com/office/drawing/2015/10/21/chartex" xmlns:cx3="http://schemas.microsoft.com/office/drawing/2016/5/9/chartex" xmlns:cx4="http://schemas.microsoft.com/office/drawing/2016/5/10/chartex" xmlns:cx5="http://schemas.microsoft.com/office/drawing/2016/5/11/chartex" xmlns:cx6="http://schemas.microsoft.com/office/drawing/2016/5/12/chartex" xmlns:cx7="http://schemas.microsoft.com/office/drawing/2016/5/13/chartex" xmlns:cx8="http://schemas.microsoft.com/office/drawing/2016/5/14/chartex" xmlns:mc="http://schemas.openxmlformats.org/markup-compatibility/2006" xmlns:aink="http://schemas.microsoft.com/office/drawing/2016/ink" xmlns:am3d="http://schemas.microsoft.com/office/drawing/2017/model3d" xmlns:o="urn:schemas-microsoft-com:office:office" xmlns:r="http://schemas.openxmlformats.org/officeDocument/2006/relationships" xmlns:m="http://schemas.openxmlformats.org/officeDocument/2006/math" xmlns:v="urn:schemas-microsoft-com:vml" xmlns:wp14="http://schemas.microsoft.com/office/word/2010/wordprocessingDrawing" xmlns:wp="http://schemas.openxmlformats.org/drawingml/2006/wordprocessingDrawing" xmlns:w10="urn:schemas-microsoft-com:office:word" xmlns:w="http://schemas.openxmlformats.org/wordprocessingml/2006/main" xmlns:w14="http://schemas.microsoft.com/office/word/2010/wordml" xmlns:w15="http://schemas.microsoft.com/office/word/2012/wordml" xmlns:w16cex="http://schemas.microsoft.com/office/word/2018/wordml/cex" xmlns:w16cid="http://schemas.microsoft.com/office/word/2016/wordml/cid" xmlns:w16="http://schemas.microsoft.com/office/word/2018/wordml" xmlns:w16se="http://schemas.microsoft.com/office/word/2015/wordml/symex" xmlns:wpg="http://schemas.microsoft.com/office/word/2010/wordprocessingGroup" xmlns:wpi="http://schemas.microsoft.com/office/word/2010/wordprocessingInk" xmlns:wne="http://schemas.microsoft.com/office/word/2006/wordml" xmlns:wps="http://schemas.microsoft.com/office/word/2010/wordprocessingShape" mc:Ignorable="w14 w15 w16se w16cid w16 w16cex wp14">
   <w:endnote w:type="separator" w:id="-1">
     <w:p>
       <w:pPr>
@@ -3259,7 +3461,7 @@
 </file>
 
 <file path=word/footer1.xml><?xml version="1.0" encoding="utf-8"?>
-<w:ftr xmlns:wpc="http://schemas.microsoft.com/office/word/2010/wordprocessingCanvas" xmlns:cx="http://schemas.microsoft.com/office/drawing/2014/chartex" xmlns:cx1="http://schemas.microsoft.com/office/drawing/2015/9/8/chartex" xmlns:cx2="http://schemas.microsoft.com/office/drawing/2015/10/21/chartex" xmlns:cx3="http://schemas.microsoft.com/office/drawing/2016/5/9/chartex" xmlns:cx4="http://schemas.microsoft.com/office/drawing/2016/5/10/chartex" xmlns:cx5="http://schemas.microsoft.com/office/drawing/2016/5/11/chartex" xmlns:cx6="http://schemas.microsoft.com/office/drawing/2016/5/12/chartex" xmlns:cx7="http://schemas.microsoft.com/office/drawing/2016/5/13/chartex" xmlns:cx8="http://schemas.microsoft.com/office/drawing/2016/5/14/chartex" xmlns:mc="http://schemas.openxmlformats.org/markup-compatibility/2006" xmlns:aink="http://schemas.microsoft.com/office/drawing/2016/ink" xmlns:am3d="http://schemas.microsoft.com/office/drawing/2017/model3d" xmlns:o="urn:schemas-microsoft-com:office:office" xmlns:r="http://schemas.openxmlformats.org/officeDocument/2006/relationships" xmlns:m="http://schemas.openxmlformats.org/officeDocument/2006/math" xmlns:v="urn:schemas-microsoft-com:vml" xmlns:wp14="http://schemas.microsoft.com/office/word/2010/wordprocessingDrawing" xmlns:wp="http://schemas.openxmlformats.org/drawingml/2006/wordprocessingDrawing" xmlns:w10="urn:schemas-microsoft-com:office:word" xmlns:w="http://schemas.openxmlformats.org/wordprocessingml/2006/main" xmlns:w14="http://schemas.microsoft.com/office/word/2010/wordml" xmlns:w15="http://schemas.microsoft.com/office/word/2012/wordml" xmlns:w16cid="http://schemas.microsoft.com/office/word/2016/wordml/cid" xmlns:w16se="http://schemas.microsoft.com/office/word/2015/wordml/symex" xmlns:wpg="http://schemas.microsoft.com/office/word/2010/wordprocessingGroup" xmlns:wpi="http://schemas.microsoft.com/office/word/2010/wordprocessingInk" xmlns:wne="http://schemas.microsoft.com/office/word/2006/wordml" xmlns:wps="http://schemas.microsoft.com/office/word/2010/wordprocessingShape" mc:Ignorable="w14 w15 w16se w16cid wp14">
+<w:ftr xmlns:wpc="http://schemas.microsoft.com/office/word/2010/wordprocessingCanvas" xmlns:cx="http://schemas.microsoft.com/office/drawing/2014/chartex" xmlns:cx1="http://schemas.microsoft.com/office/drawing/2015/9/8/chartex" xmlns:cx2="http://schemas.microsoft.com/office/drawing/2015/10/21/chartex" xmlns:cx3="http://schemas.microsoft.com/office/drawing/2016/5/9/chartex" xmlns:cx4="http://schemas.microsoft.com/office/drawing/2016/5/10/chartex" xmlns:cx5="http://schemas.microsoft.com/office/drawing/2016/5/11/chartex" xmlns:cx6="http://schemas.microsoft.com/office/drawing/2016/5/12/chartex" xmlns:cx7="http://schemas.microsoft.com/office/drawing/2016/5/13/chartex" xmlns:cx8="http://schemas.microsoft.com/office/drawing/2016/5/14/chartex" xmlns:mc="http://schemas.openxmlformats.org/markup-compatibility/2006" xmlns:aink="http://schemas.microsoft.com/office/drawing/2016/ink" xmlns:am3d="http://schemas.microsoft.com/office/drawing/2017/model3d" xmlns:o="urn:schemas-microsoft-com:office:office" xmlns:r="http://schemas.openxmlformats.org/officeDocument/2006/relationships" xmlns:m="http://schemas.openxmlformats.org/officeDocument/2006/math" xmlns:v="urn:schemas-microsoft-com:vml" xmlns:wp14="http://schemas.microsoft.com/office/word/2010/wordprocessingDrawing" xmlns:wp="http://schemas.openxmlformats.org/drawingml/2006/wordprocessingDrawing" xmlns:w10="urn:schemas-microsoft-com:office:word" xmlns:w="http://schemas.openxmlformats.org/wordprocessingml/2006/main" xmlns:w14="http://schemas.microsoft.com/office/word/2010/wordml" xmlns:w15="http://schemas.microsoft.com/office/word/2012/wordml" xmlns:w16cex="http://schemas.microsoft.com/office/word/2018/wordml/cex" xmlns:w16cid="http://schemas.microsoft.com/office/word/2016/wordml/cid" xmlns:w16="http://schemas.microsoft.com/office/word/2018/wordml" xmlns:w16se="http://schemas.microsoft.com/office/word/2015/wordml/symex" xmlns:wpg="http://schemas.microsoft.com/office/word/2010/wordprocessingGroup" xmlns:wpi="http://schemas.microsoft.com/office/word/2010/wordprocessingInk" xmlns:wne="http://schemas.microsoft.com/office/word/2006/wordml" xmlns:wps="http://schemas.microsoft.com/office/word/2010/wordprocessingShape" mc:Ignorable="w14 w15 w16se w16cid w16 w16cex wp14">
   <w:tbl>
     <w:tblPr>
       <w:tblStyle w:val="Tabellenraster"/>
@@ -3694,7 +3896,7 @@
 </file>
 
 <file path=word/footer2.xml><?xml version="1.0" encoding="utf-8"?>
-<w:ftr xmlns:wpc="http://schemas.microsoft.com/office/word/2010/wordprocessingCanvas" xmlns:cx="http://schemas.microsoft.com/office/drawing/2014/chartex" xmlns:cx1="http://schemas.microsoft.com/office/drawing/2015/9/8/chartex" xmlns:cx2="http://schemas.microsoft.com/office/drawing/2015/10/21/chartex" xmlns:cx3="http://schemas.microsoft.com/office/drawing/2016/5/9/chartex" xmlns:cx4="http://schemas.microsoft.com/office/drawing/2016/5/10/chartex" xmlns:cx5="http://schemas.microsoft.com/office/drawing/2016/5/11/chartex" xmlns:cx6="http://schemas.microsoft.com/office/drawing/2016/5/12/chartex" xmlns:cx7="http://schemas.microsoft.com/office/drawing/2016/5/13/chartex" xmlns:cx8="http://schemas.microsoft.com/office/drawing/2016/5/14/chartex" xmlns:mc="http://schemas.openxmlformats.org/markup-compatibility/2006" xmlns:aink="http://schemas.microsoft.com/office/drawing/2016/ink" xmlns:am3d="http://schemas.microsoft.com/office/drawing/2017/model3d" xmlns:o="urn:schemas-microsoft-com:office:office" xmlns:r="http://schemas.openxmlformats.org/officeDocument/2006/relationships" xmlns:m="http://schemas.openxmlformats.org/officeDocument/2006/math" xmlns:v="urn:schemas-microsoft-com:vml" xmlns:wp14="http://schemas.microsoft.com/office/word/2010/wordprocessingDrawing" xmlns:wp="http://schemas.openxmlformats.org/drawingml/2006/wordprocessingDrawing" xmlns:w10="urn:schemas-microsoft-com:office:word" xmlns:w="http://schemas.openxmlformats.org/wordprocessingml/2006/main" xmlns:w14="http://schemas.microsoft.com/office/word/2010/wordml" xmlns:w15="http://schemas.microsoft.com/office/word/2012/wordml" xmlns:w16cid="http://schemas.microsoft.com/office/word/2016/wordml/cid" xmlns:w16se="http://schemas.microsoft.com/office/word/2015/wordml/symex" xmlns:wpg="http://schemas.microsoft.com/office/word/2010/wordprocessingGroup" xmlns:wpi="http://schemas.microsoft.com/office/word/2010/wordprocessingInk" xmlns:wne="http://schemas.microsoft.com/office/word/2006/wordml" xmlns:wps="http://schemas.microsoft.com/office/word/2010/wordprocessingShape" mc:Ignorable="w14 w15 w16se w16cid wp14">
+<w:ftr xmlns:wpc="http://schemas.microsoft.com/office/word/2010/wordprocessingCanvas" xmlns:cx="http://schemas.microsoft.com/office/drawing/2014/chartex" xmlns:cx1="http://schemas.microsoft.com/office/drawing/2015/9/8/chartex" xmlns:cx2="http://schemas.microsoft.com/office/drawing/2015/10/21/chartex" xmlns:cx3="http://schemas.microsoft.com/office/drawing/2016/5/9/chartex" xmlns:cx4="http://schemas.microsoft.com/office/drawing/2016/5/10/chartex" xmlns:cx5="http://schemas.microsoft.com/office/drawing/2016/5/11/chartex" xmlns:cx6="http://schemas.microsoft.com/office/drawing/2016/5/12/chartex" xmlns:cx7="http://schemas.microsoft.com/office/drawing/2016/5/13/chartex" xmlns:cx8="http://schemas.microsoft.com/office/drawing/2016/5/14/chartex" xmlns:mc="http://schemas.openxmlformats.org/markup-compatibility/2006" xmlns:aink="http://schemas.microsoft.com/office/drawing/2016/ink" xmlns:am3d="http://schemas.microsoft.com/office/drawing/2017/model3d" xmlns:o="urn:schemas-microsoft-com:office:office" xmlns:r="http://schemas.openxmlformats.org/officeDocument/2006/relationships" xmlns:m="http://schemas.openxmlformats.org/officeDocument/2006/math" xmlns:v="urn:schemas-microsoft-com:vml" xmlns:wp14="http://schemas.microsoft.com/office/word/2010/wordprocessingDrawing" xmlns:wp="http://schemas.openxmlformats.org/drawingml/2006/wordprocessingDrawing" xmlns:w10="urn:schemas-microsoft-com:office:word" xmlns:w="http://schemas.openxmlformats.org/wordprocessingml/2006/main" xmlns:w14="http://schemas.microsoft.com/office/word/2010/wordml" xmlns:w15="http://schemas.microsoft.com/office/word/2012/wordml" xmlns:w16cex="http://schemas.microsoft.com/office/word/2018/wordml/cex" xmlns:w16cid="http://schemas.microsoft.com/office/word/2016/wordml/cid" xmlns:w16="http://schemas.microsoft.com/office/word/2018/wordml" xmlns:w16se="http://schemas.microsoft.com/office/word/2015/wordml/symex" xmlns:wpg="http://schemas.microsoft.com/office/word/2010/wordprocessingGroup" xmlns:wpi="http://schemas.microsoft.com/office/word/2010/wordprocessingInk" xmlns:wne="http://schemas.microsoft.com/office/word/2006/wordml" xmlns:wps="http://schemas.microsoft.com/office/word/2010/wordprocessingShape" mc:Ignorable="w14 w15 w16se w16cid w16 w16cex wp14">
   <w:tbl>
     <w:tblPr>
       <w:tblStyle w:val="Tabellenraster"/>
@@ -4129,7 +4331,7 @@
 </file>
 
 <file path=word/footnotes.xml><?xml version="1.0" encoding="utf-8"?>
-<w:footnotes xmlns:wpc="http://schemas.microsoft.com/office/word/2010/wordprocessingCanvas" xmlns:cx="http://schemas.microsoft.com/office/drawing/2014/chartex" xmlns:cx1="http://schemas.microsoft.com/office/drawing/2015/9/8/chartex" xmlns:cx2="http://schemas.microsoft.com/office/drawing/2015/10/21/chartex" xmlns:cx3="http://schemas.microsoft.com/office/drawing/2016/5/9/chartex" xmlns:cx4="http://schemas.microsoft.com/office/drawing/2016/5/10/chartex" xmlns:cx5="http://schemas.microsoft.com/office/drawing/2016/5/11/chartex" xmlns:cx6="http://schemas.microsoft.com/office/drawing/2016/5/12/chartex" xmlns:cx7="http://schemas.microsoft.com/office/drawing/2016/5/13/chartex" xmlns:cx8="http://schemas.microsoft.com/office/drawing/2016/5/14/chartex" xmlns:mc="http://schemas.openxmlformats.org/markup-compatibility/2006" xmlns:aink="http://schemas.microsoft.com/office/drawing/2016/ink" xmlns:am3d="http://schemas.microsoft.com/office/drawing/2017/model3d" xmlns:o="urn:schemas-microsoft-com:office:office" xmlns:r="http://schemas.openxmlformats.org/officeDocument/2006/relationships" xmlns:m="http://schemas.openxmlformats.org/officeDocument/2006/math" xmlns:v="urn:schemas-microsoft-com:vml" xmlns:wp14="http://schemas.microsoft.com/office/word/2010/wordprocessingDrawing" xmlns:wp="http://schemas.openxmlformats.org/drawingml/2006/wordprocessingDrawing" xmlns:w10="urn:schemas-microsoft-com:office:word" xmlns:w="http://schemas.openxmlformats.org/wordprocessingml/2006/main" xmlns:w14="http://schemas.microsoft.com/office/word/2010/wordml" xmlns:w15="http://schemas.microsoft.com/office/word/2012/wordml" xmlns:w16cid="http://schemas.microsoft.com/office/word/2016/wordml/cid" xmlns:w16se="http://schemas.microsoft.com/office/word/2015/wordml/symex" xmlns:wpg="http://schemas.microsoft.com/office/word/2010/wordprocessingGroup" xmlns:wpi="http://schemas.microsoft.com/office/word/2010/wordprocessingInk" xmlns:wne="http://schemas.microsoft.com/office/word/2006/wordml" xmlns:wps="http://schemas.microsoft.com/office/word/2010/wordprocessingShape" mc:Ignorable="w14 w15 w16se w16cid wp14">
+<w:footnotes xmlns:wpc="http://schemas.microsoft.com/office/word/2010/wordprocessingCanvas" xmlns:cx="http://schemas.microsoft.com/office/drawing/2014/chartex" xmlns:cx1="http://schemas.microsoft.com/office/drawing/2015/9/8/chartex" xmlns:cx2="http://schemas.microsoft.com/office/drawing/2015/10/21/chartex" xmlns:cx3="http://schemas.microsoft.com/office/drawing/2016/5/9/chartex" xmlns:cx4="http://schemas.microsoft.com/office/drawing/2016/5/10/chartex" xmlns:cx5="http://schemas.microsoft.com/office/drawing/2016/5/11/chartex" xmlns:cx6="http://schemas.microsoft.com/office/drawing/2016/5/12/chartex" xmlns:cx7="http://schemas.microsoft.com/office/drawing/2016/5/13/chartex" xmlns:cx8="http://schemas.microsoft.com/office/drawing/2016/5/14/chartex" xmlns:mc="http://schemas.openxmlformats.org/markup-compatibility/2006" xmlns:aink="http://schemas.microsoft.com/office/drawing/2016/ink" xmlns:am3d="http://schemas.microsoft.com/office/drawing/2017/model3d" xmlns:o="urn:schemas-microsoft-com:office:office" xmlns:r="http://schemas.openxmlformats.org/officeDocument/2006/relationships" xmlns:m="http://schemas.openxmlformats.org/officeDocument/2006/math" xmlns:v="urn:schemas-microsoft-com:vml" xmlns:wp14="http://schemas.microsoft.com/office/word/2010/wordprocessingDrawing" xmlns:wp="http://schemas.openxmlformats.org/drawingml/2006/wordprocessingDrawing" xmlns:w10="urn:schemas-microsoft-com:office:word" xmlns:w="http://schemas.openxmlformats.org/wordprocessingml/2006/main" xmlns:w14="http://schemas.microsoft.com/office/word/2010/wordml" xmlns:w15="http://schemas.microsoft.com/office/word/2012/wordml" xmlns:w16cex="http://schemas.microsoft.com/office/word/2018/wordml/cex" xmlns:w16cid="http://schemas.microsoft.com/office/word/2016/wordml/cid" xmlns:w16="http://schemas.microsoft.com/office/word/2018/wordml" xmlns:w16se="http://schemas.microsoft.com/office/word/2015/wordml/symex" xmlns:wpg="http://schemas.microsoft.com/office/word/2010/wordprocessingGroup" xmlns:wpi="http://schemas.microsoft.com/office/word/2010/wordprocessingInk" xmlns:wne="http://schemas.microsoft.com/office/word/2006/wordml" xmlns:wps="http://schemas.microsoft.com/office/word/2010/wordprocessingShape" mc:Ignorable="w14 w15 w16se w16cid w16 w16cex wp14">
   <w:footnote w:type="separator" w:id="-1">
     <w:p>
       <w:pPr>
@@ -4154,7 +4356,7 @@
 </file>
 
 <file path=word/header1.xml><?xml version="1.0" encoding="utf-8"?>
-<w:hdr xmlns:wpc="http://schemas.microsoft.com/office/word/2010/wordprocessingCanvas" xmlns:cx="http://schemas.microsoft.com/office/drawing/2014/chartex" xmlns:cx1="http://schemas.microsoft.com/office/drawing/2015/9/8/chartex" xmlns:cx2="http://schemas.microsoft.com/office/drawing/2015/10/21/chartex" xmlns:cx3="http://schemas.microsoft.com/office/drawing/2016/5/9/chartex" xmlns:cx4="http://schemas.microsoft.com/office/drawing/2016/5/10/chartex" xmlns:cx5="http://schemas.microsoft.com/office/drawing/2016/5/11/chartex" xmlns:cx6="http://schemas.microsoft.com/office/drawing/2016/5/12/chartex" xmlns:cx7="http://schemas.microsoft.com/office/drawing/2016/5/13/chartex" xmlns:cx8="http://schemas.microsoft.com/office/drawing/2016/5/14/chartex" xmlns:mc="http://schemas.openxmlformats.org/markup-compatibility/2006" xmlns:aink="http://schemas.microsoft.com/office/drawing/2016/ink" xmlns:am3d="http://schemas.microsoft.com/office/drawing/2017/model3d" xmlns:o="urn:schemas-microsoft-com:office:office" xmlns:r="http://schemas.openxmlformats.org/officeDocument/2006/relationships" xmlns:m="http://schemas.openxmlformats.org/officeDocument/2006/math" xmlns:v="urn:schemas-microsoft-com:vml" xmlns:wp14="http://schemas.microsoft.com/office/word/2010/wordprocessingDrawing" xmlns:wp="http://schemas.openxmlformats.org/drawingml/2006/wordprocessingDrawing" xmlns:w10="urn:schemas-microsoft-com:office:word" xmlns:w="http://schemas.openxmlformats.org/wordprocessingml/2006/main" xmlns:w14="http://schemas.microsoft.com/office/word/2010/wordml" xmlns:w15="http://schemas.microsoft.com/office/word/2012/wordml" xmlns:w16cid="http://schemas.microsoft.com/office/word/2016/wordml/cid" xmlns:w16se="http://schemas.microsoft.com/office/word/2015/wordml/symex" xmlns:wpg="http://schemas.microsoft.com/office/word/2010/wordprocessingGroup" xmlns:wpi="http://schemas.microsoft.com/office/word/2010/wordprocessingInk" xmlns:wne="http://schemas.microsoft.com/office/word/2006/wordml" xmlns:wps="http://schemas.microsoft.com/office/word/2010/wordprocessingShape" mc:Ignorable="w14 w15 w16se w16cid wp14">
+<w:hdr xmlns:wpc="http://schemas.microsoft.com/office/word/2010/wordprocessingCanvas" xmlns:cx="http://schemas.microsoft.com/office/drawing/2014/chartex" xmlns:cx1="http://schemas.microsoft.com/office/drawing/2015/9/8/chartex" xmlns:cx2="http://schemas.microsoft.com/office/drawing/2015/10/21/chartex" xmlns:cx3="http://schemas.microsoft.com/office/drawing/2016/5/9/chartex" xmlns:cx4="http://schemas.microsoft.com/office/drawing/2016/5/10/chartex" xmlns:cx5="http://schemas.microsoft.com/office/drawing/2016/5/11/chartex" xmlns:cx6="http://schemas.microsoft.com/office/drawing/2016/5/12/chartex" xmlns:cx7="http://schemas.microsoft.com/office/drawing/2016/5/13/chartex" xmlns:cx8="http://schemas.microsoft.com/office/drawing/2016/5/14/chartex" xmlns:mc="http://schemas.openxmlformats.org/markup-compatibility/2006" xmlns:aink="http://schemas.microsoft.com/office/drawing/2016/ink" xmlns:am3d="http://schemas.microsoft.com/office/drawing/2017/model3d" xmlns:o="urn:schemas-microsoft-com:office:office" xmlns:r="http://schemas.openxmlformats.org/officeDocument/2006/relationships" xmlns:m="http://schemas.openxmlformats.org/officeDocument/2006/math" xmlns:v="urn:schemas-microsoft-com:vml" xmlns:wp14="http://schemas.microsoft.com/office/word/2010/wordprocessingDrawing" xmlns:wp="http://schemas.openxmlformats.org/drawingml/2006/wordprocessingDrawing" xmlns:w10="urn:schemas-microsoft-com:office:word" xmlns:w="http://schemas.openxmlformats.org/wordprocessingml/2006/main" xmlns:w14="http://schemas.microsoft.com/office/word/2010/wordml" xmlns:w15="http://schemas.microsoft.com/office/word/2012/wordml" xmlns:w16cex="http://schemas.microsoft.com/office/word/2018/wordml/cex" xmlns:w16cid="http://schemas.microsoft.com/office/word/2016/wordml/cid" xmlns:w16="http://schemas.microsoft.com/office/word/2018/wordml" xmlns:w16se="http://schemas.microsoft.com/office/word/2015/wordml/symex" xmlns:wpg="http://schemas.microsoft.com/office/word/2010/wordprocessingGroup" xmlns:wpi="http://schemas.microsoft.com/office/word/2010/wordprocessingInk" xmlns:wne="http://schemas.microsoft.com/office/word/2006/wordml" xmlns:wps="http://schemas.microsoft.com/office/word/2010/wordprocessingShape" mc:Ignorable="w14 w15 w16se w16cid w16 w16cex wp14">
   <w:p>
     <w:pPr>
       <w:pStyle w:val="berschrift2"/>
@@ -4243,7 +4445,7 @@
 </file>
 
 <file path=word/header2.xml><?xml version="1.0" encoding="utf-8"?>
-<w:hdr xmlns:wpc="http://schemas.microsoft.com/office/word/2010/wordprocessingCanvas" xmlns:cx="http://schemas.microsoft.com/office/drawing/2014/chartex" xmlns:cx1="http://schemas.microsoft.com/office/drawing/2015/9/8/chartex" xmlns:cx2="http://schemas.microsoft.com/office/drawing/2015/10/21/chartex" xmlns:cx3="http://schemas.microsoft.com/office/drawing/2016/5/9/chartex" xmlns:cx4="http://schemas.microsoft.com/office/drawing/2016/5/10/chartex" xmlns:cx5="http://schemas.microsoft.com/office/drawing/2016/5/11/chartex" xmlns:cx6="http://schemas.microsoft.com/office/drawing/2016/5/12/chartex" xmlns:cx7="http://schemas.microsoft.com/office/drawing/2016/5/13/chartex" xmlns:cx8="http://schemas.microsoft.com/office/drawing/2016/5/14/chartex" xmlns:mc="http://schemas.openxmlformats.org/markup-compatibility/2006" xmlns:aink="http://schemas.microsoft.com/office/drawing/2016/ink" xmlns:am3d="http://schemas.microsoft.com/office/drawing/2017/model3d" xmlns:o="urn:schemas-microsoft-com:office:office" xmlns:r="http://schemas.openxmlformats.org/officeDocument/2006/relationships" xmlns:m="http://schemas.openxmlformats.org/officeDocument/2006/math" xmlns:v="urn:schemas-microsoft-com:vml" xmlns:wp14="http://schemas.microsoft.com/office/word/2010/wordprocessingDrawing" xmlns:wp="http://schemas.openxmlformats.org/drawingml/2006/wordprocessingDrawing" xmlns:w10="urn:schemas-microsoft-com:office:word" xmlns:w="http://schemas.openxmlformats.org/wordprocessingml/2006/main" xmlns:w14="http://schemas.microsoft.com/office/word/2010/wordml" xmlns:w15="http://schemas.microsoft.com/office/word/2012/wordml" xmlns:w16cid="http://schemas.microsoft.com/office/word/2016/wordml/cid" xmlns:w16se="http://schemas.microsoft.com/office/word/2015/wordml/symex" xmlns:wpg="http://schemas.microsoft.com/office/word/2010/wordprocessingGroup" xmlns:wpi="http://schemas.microsoft.com/office/word/2010/wordprocessingInk" xmlns:wne="http://schemas.microsoft.com/office/word/2006/wordml" xmlns:wps="http://schemas.microsoft.com/office/word/2010/wordprocessingShape" mc:Ignorable="w14 w15 w16se w16cid wp14">
+<w:hdr xmlns:wpc="http://schemas.microsoft.com/office/word/2010/wordprocessingCanvas" xmlns:cx="http://schemas.microsoft.com/office/drawing/2014/chartex" xmlns:cx1="http://schemas.microsoft.com/office/drawing/2015/9/8/chartex" xmlns:cx2="http://schemas.microsoft.com/office/drawing/2015/10/21/chartex" xmlns:cx3="http://schemas.microsoft.com/office/drawing/2016/5/9/chartex" xmlns:cx4="http://schemas.microsoft.com/office/drawing/2016/5/10/chartex" xmlns:cx5="http://schemas.microsoft.com/office/drawing/2016/5/11/chartex" xmlns:cx6="http://schemas.microsoft.com/office/drawing/2016/5/12/chartex" xmlns:cx7="http://schemas.microsoft.com/office/drawing/2016/5/13/chartex" xmlns:cx8="http://schemas.microsoft.com/office/drawing/2016/5/14/chartex" xmlns:mc="http://schemas.openxmlformats.org/markup-compatibility/2006" xmlns:aink="http://schemas.microsoft.com/office/drawing/2016/ink" xmlns:am3d="http://schemas.microsoft.com/office/drawing/2017/model3d" xmlns:o="urn:schemas-microsoft-com:office:office" xmlns:r="http://schemas.openxmlformats.org/officeDocument/2006/relationships" xmlns:m="http://schemas.openxmlformats.org/officeDocument/2006/math" xmlns:v="urn:schemas-microsoft-com:vml" xmlns:wp14="http://schemas.microsoft.com/office/word/2010/wordprocessingDrawing" xmlns:wp="http://schemas.openxmlformats.org/drawingml/2006/wordprocessingDrawing" xmlns:w10="urn:schemas-microsoft-com:office:word" xmlns:w="http://schemas.openxmlformats.org/wordprocessingml/2006/main" xmlns:w14="http://schemas.microsoft.com/office/word/2010/wordml" xmlns:w15="http://schemas.microsoft.com/office/word/2012/wordml" xmlns:w16cex="http://schemas.microsoft.com/office/word/2018/wordml/cex" xmlns:w16cid="http://schemas.microsoft.com/office/word/2016/wordml/cid" xmlns:w16="http://schemas.microsoft.com/office/word/2018/wordml" xmlns:w16se="http://schemas.microsoft.com/office/word/2015/wordml/symex" xmlns:wpg="http://schemas.microsoft.com/office/word/2010/wordprocessingGroup" xmlns:wpi="http://schemas.microsoft.com/office/word/2010/wordprocessingInk" xmlns:wne="http://schemas.microsoft.com/office/word/2006/wordml" xmlns:wps="http://schemas.microsoft.com/office/word/2010/wordprocessingShape" mc:Ignorable="w14 w15 w16se w16cid w16 w16cex wp14">
   <w:p>
     <w:pPr>
       <w:pStyle w:val="berschrift2"/>
@@ -4330,7 +4532,7 @@
 </file>
 
 <file path=word/numbering.xml><?xml version="1.0" encoding="utf-8"?>
-<w:numbering xmlns:wpc="http://schemas.microsoft.com/office/word/2010/wordprocessingCanvas" xmlns:cx="http://schemas.microsoft.com/office/drawing/2014/chartex" xmlns:cx1="http://schemas.microsoft.com/office/drawing/2015/9/8/chartex" xmlns:cx2="http://schemas.microsoft.com/office/drawing/2015/10/21/chartex" xmlns:cx3="http://schemas.microsoft.com/office/drawing/2016/5/9/chartex" xmlns:cx4="http://schemas.microsoft.com/office/drawing/2016/5/10/chartex" xmlns:cx5="http://schemas.microsoft.com/office/drawing/2016/5/11/chartex" xmlns:cx6="http://schemas.microsoft.com/office/drawing/2016/5/12/chartex" xmlns:cx7="http://schemas.microsoft.com/office/drawing/2016/5/13/chartex" xmlns:cx8="http://schemas.microsoft.com/office/drawing/2016/5/14/chartex" xmlns:mc="http://schemas.openxmlformats.org/markup-compatibility/2006" xmlns:aink="http://schemas.microsoft.com/office/drawing/2016/ink" xmlns:am3d="http://schemas.microsoft.com/office/drawing/2017/model3d" xmlns:o="urn:schemas-microsoft-com:office:office" xmlns:r="http://schemas.openxmlformats.org/officeDocument/2006/relationships" xmlns:m="http://schemas.openxmlformats.org/officeDocument/2006/math" xmlns:v="urn:schemas-microsoft-com:vml" xmlns:wp14="http://schemas.microsoft.com/office/word/2010/wordprocessingDrawing" xmlns:wp="http://schemas.openxmlformats.org/drawingml/2006/wordprocessingDrawing" xmlns:w10="urn:schemas-microsoft-com:office:word" xmlns:w="http://schemas.openxmlformats.org/wordprocessingml/2006/main" xmlns:w14="http://schemas.microsoft.com/office/word/2010/wordml" xmlns:w15="http://schemas.microsoft.com/office/word/2012/wordml" xmlns:w16cid="http://schemas.microsoft.com/office/word/2016/wordml/cid" xmlns:w16se="http://schemas.microsoft.com/office/word/2015/wordml/symex" xmlns:wpg="http://schemas.microsoft.com/office/word/2010/wordprocessingGroup" xmlns:wpi="http://schemas.microsoft.com/office/word/2010/wordprocessingInk" xmlns:wne="http://schemas.microsoft.com/office/word/2006/wordml" xmlns:wps="http://schemas.microsoft.com/office/word/2010/wordprocessingShape" mc:Ignorable="w14 w15 w16se w16cid wp14">
+<w:numbering xmlns:wpc="http://schemas.microsoft.com/office/word/2010/wordprocessingCanvas" xmlns:cx="http://schemas.microsoft.com/office/drawing/2014/chartex" xmlns:cx1="http://schemas.microsoft.com/office/drawing/2015/9/8/chartex" xmlns:cx2="http://schemas.microsoft.com/office/drawing/2015/10/21/chartex" xmlns:cx3="http://schemas.microsoft.com/office/drawing/2016/5/9/chartex" xmlns:cx4="http://schemas.microsoft.com/office/drawing/2016/5/10/chartex" xmlns:cx5="http://schemas.microsoft.com/office/drawing/2016/5/11/chartex" xmlns:cx6="http://schemas.microsoft.com/office/drawing/2016/5/12/chartex" xmlns:cx7="http://schemas.microsoft.com/office/drawing/2016/5/13/chartex" xmlns:cx8="http://schemas.microsoft.com/office/drawing/2016/5/14/chartex" xmlns:mc="http://schemas.openxmlformats.org/markup-compatibility/2006" xmlns:aink="http://schemas.microsoft.com/office/drawing/2016/ink" xmlns:am3d="http://schemas.microsoft.com/office/drawing/2017/model3d" xmlns:o="urn:schemas-microsoft-com:office:office" xmlns:r="http://schemas.openxmlformats.org/officeDocument/2006/relationships" xmlns:m="http://schemas.openxmlformats.org/officeDocument/2006/math" xmlns:v="urn:schemas-microsoft-com:vml" xmlns:wp14="http://schemas.microsoft.com/office/word/2010/wordprocessingDrawing" xmlns:wp="http://schemas.openxmlformats.org/drawingml/2006/wordprocessingDrawing" xmlns:w10="urn:schemas-microsoft-com:office:word" xmlns:w="http://schemas.openxmlformats.org/wordprocessingml/2006/main" xmlns:w14="http://schemas.microsoft.com/office/word/2010/wordml" xmlns:w15="http://schemas.microsoft.com/office/word/2012/wordml" xmlns:w16cex="http://schemas.microsoft.com/office/word/2018/wordml/cex" xmlns:w16cid="http://schemas.microsoft.com/office/word/2016/wordml/cid" xmlns:w16="http://schemas.microsoft.com/office/word/2018/wordml" xmlns:w16se="http://schemas.microsoft.com/office/word/2015/wordml/symex" xmlns:wpg="http://schemas.microsoft.com/office/word/2010/wordprocessingGroup" xmlns:wpi="http://schemas.microsoft.com/office/word/2010/wordprocessingInk" xmlns:wne="http://schemas.microsoft.com/office/word/2006/wordml" xmlns:wps="http://schemas.microsoft.com/office/word/2010/wordprocessingShape" mc:Ignorable="w14 w15 w16se w16cid w16 w16cex wp14">
   <w:abstractNum w:abstractNumId="0" w15:restartNumberingAfterBreak="0">
     <w:nsid w:val="FFFFFF7C"/>
     <w:multiLevelType w:val="singleLevel"/>
@@ -4803,6 +5005,95 @@
     </w:lvl>
   </w:abstractNum>
   <w:abstractNum w:abstractNumId="13" w15:restartNumberingAfterBreak="0">
+    <w:nsid w:val="33EC1629"/>
+    <w:multiLevelType w:val="hybridMultilevel"/>
+    <w:tmpl w:val="9A342C58"/>
+    <w:lvl w:ilvl="0" w:tplc="918ADD26">
+      <w:start w:val="1"/>
+      <w:numFmt w:val="decimal"/>
+      <w:lvlText w:val="%1."/>
+      <w:lvlJc w:val="left"/>
+      <w:pPr>
+        <w:ind w:left="720" w:hanging="360"/>
+      </w:pPr>
+      <w:rPr>
+        <w:rFonts w:cs="Arial" w:hint="default"/>
+      </w:rPr>
+    </w:lvl>
+    <w:lvl w:ilvl="1" w:tplc="04070019" w:tentative="1">
+      <w:start w:val="1"/>
+      <w:numFmt w:val="lowerLetter"/>
+      <w:lvlText w:val="%2."/>
+      <w:lvlJc w:val="left"/>
+      <w:pPr>
+        <w:ind w:left="1440" w:hanging="360"/>
+      </w:pPr>
+    </w:lvl>
+    <w:lvl w:ilvl="2" w:tplc="0407001B" w:tentative="1">
+      <w:start w:val="1"/>
+      <w:numFmt w:val="lowerRoman"/>
+      <w:lvlText w:val="%3."/>
+      <w:lvlJc w:val="right"/>
+      <w:pPr>
+        <w:ind w:left="2160" w:hanging="180"/>
+      </w:pPr>
+    </w:lvl>
+    <w:lvl w:ilvl="3" w:tplc="0407000F" w:tentative="1">
+      <w:start w:val="1"/>
+      <w:numFmt w:val="decimal"/>
+      <w:lvlText w:val="%4."/>
+      <w:lvlJc w:val="left"/>
+      <w:pPr>
+        <w:ind w:left="2880" w:hanging="360"/>
+      </w:pPr>
+    </w:lvl>
+    <w:lvl w:ilvl="4" w:tplc="04070019" w:tentative="1">
+      <w:start w:val="1"/>
+      <w:numFmt w:val="lowerLetter"/>
+      <w:lvlText w:val="%5."/>
+      <w:lvlJc w:val="left"/>
+      <w:pPr>
+        <w:ind w:left="3600" w:hanging="360"/>
+      </w:pPr>
+    </w:lvl>
+    <w:lvl w:ilvl="5" w:tplc="0407001B" w:tentative="1">
+      <w:start w:val="1"/>
+      <w:numFmt w:val="lowerRoman"/>
+      <w:lvlText w:val="%6."/>
+      <w:lvlJc w:val="right"/>
+      <w:pPr>
+        <w:ind w:left="4320" w:hanging="180"/>
+      </w:pPr>
+    </w:lvl>
+    <w:lvl w:ilvl="6" w:tplc="0407000F" w:tentative="1">
+      <w:start w:val="1"/>
+      <w:numFmt w:val="decimal"/>
+      <w:lvlText w:val="%7."/>
+      <w:lvlJc w:val="left"/>
+      <w:pPr>
+        <w:ind w:left="5040" w:hanging="360"/>
+      </w:pPr>
+    </w:lvl>
+    <w:lvl w:ilvl="7" w:tplc="04070019" w:tentative="1">
+      <w:start w:val="1"/>
+      <w:numFmt w:val="lowerLetter"/>
+      <w:lvlText w:val="%8."/>
+      <w:lvlJc w:val="left"/>
+      <w:pPr>
+        <w:ind w:left="5760" w:hanging="360"/>
+      </w:pPr>
+    </w:lvl>
+    <w:lvl w:ilvl="8" w:tplc="0407001B" w:tentative="1">
+      <w:start w:val="1"/>
+      <w:numFmt w:val="lowerRoman"/>
+      <w:lvlText w:val="%9."/>
+      <w:lvlJc w:val="right"/>
+      <w:pPr>
+        <w:ind w:left="6480" w:hanging="180"/>
+      </w:pPr>
+    </w:lvl>
+  </w:abstractNum>
+  <w:abstractNum w:abstractNumId="14" w15:restartNumberingAfterBreak="0">
     <w:nsid w:val="53AE001C"/>
     <w:multiLevelType w:val="multilevel"/>
     <w:tmpl w:val="0409001D"/>
@@ -4888,7 +5179,7 @@
       </w:pPr>
     </w:lvl>
   </w:abstractNum>
-  <w:abstractNum w:abstractNumId="14" w15:restartNumberingAfterBreak="0">
+  <w:abstractNum w:abstractNumId="15" w15:restartNumberingAfterBreak="0">
     <w:nsid w:val="655779BC"/>
     <w:multiLevelType w:val="hybridMultilevel"/>
     <w:tmpl w:val="C9F2BD18"/>
@@ -5001,7 +5292,7 @@
       </w:rPr>
     </w:lvl>
   </w:abstractNum>
-  <w:abstractNum w:abstractNumId="15" w15:restartNumberingAfterBreak="0">
+  <w:abstractNum w:abstractNumId="16" w15:restartNumberingAfterBreak="0">
     <w:nsid w:val="6D1F7E46"/>
     <w:multiLevelType w:val="multilevel"/>
     <w:tmpl w:val="0409001F"/>
@@ -5087,7 +5378,7 @@
       </w:pPr>
     </w:lvl>
   </w:abstractNum>
-  <w:abstractNum w:abstractNumId="16" w15:restartNumberingAfterBreak="0">
+  <w:abstractNum w:abstractNumId="17" w15:restartNumberingAfterBreak="0">
     <w:nsid w:val="724B70A6"/>
     <w:multiLevelType w:val="hybridMultilevel"/>
     <w:tmpl w:val="5C5EF1DC"/>
@@ -5199,7 +5490,7 @@
       </w:rPr>
     </w:lvl>
   </w:abstractNum>
-  <w:abstractNum w:abstractNumId="17" w15:restartNumberingAfterBreak="0">
+  <w:abstractNum w:abstractNumId="18" w15:restartNumberingAfterBreak="0">
     <w:nsid w:val="7E0608B8"/>
     <w:multiLevelType w:val="hybridMultilevel"/>
     <w:tmpl w:val="BA48E97A"/>
@@ -5311,7 +5602,7 @@
       </w:rPr>
     </w:lvl>
   </w:abstractNum>
-  <w:abstractNum w:abstractNumId="18" w15:restartNumberingAfterBreak="0">
+  <w:abstractNum w:abstractNumId="19" w15:restartNumberingAfterBreak="0">
     <w:nsid w:val="7EC05455"/>
     <w:multiLevelType w:val="hybridMultilevel"/>
     <w:tmpl w:val="1E38928A"/>
@@ -5424,16 +5715,16 @@
     </w:lvl>
   </w:abstractNum>
   <w:num w:numId="1">
-    <w:abstractNumId w:val="17"/>
+    <w:abstractNumId w:val="18"/>
   </w:num>
   <w:num w:numId="2">
-    <w:abstractNumId w:val="18"/>
+    <w:abstractNumId w:val="19"/>
   </w:num>
   <w:num w:numId="3">
-    <w:abstractNumId w:val="15"/>
+    <w:abstractNumId w:val="16"/>
   </w:num>
   <w:num w:numId="4">
-    <w:abstractNumId w:val="13"/>
+    <w:abstractNumId w:val="14"/>
   </w:num>
   <w:num w:numId="5">
     <w:abstractNumId w:val="10"/>
@@ -5475,16 +5766,19 @@
     <w:abstractNumId w:val="12"/>
   </w:num>
   <w:num w:numId="18">
-    <w:abstractNumId w:val="16"/>
+    <w:abstractNumId w:val="17"/>
   </w:num>
   <w:num w:numId="19">
-    <w:abstractNumId w:val="14"/>
+    <w:abstractNumId w:val="15"/>
+  </w:num>
+  <w:num w:numId="20">
+    <w:abstractNumId w:val="13"/>
   </w:num>
 </w:numbering>
 </file>
 
 <file path=word/styles.xml><?xml version="1.0" encoding="utf-8"?>
-<w:styles xmlns:mc="http://schemas.openxmlformats.org/markup-compatibility/2006" xmlns:r="http://schemas.openxmlformats.org/officeDocument/2006/relationships" xmlns:w="http://schemas.openxmlformats.org/wordprocessingml/2006/main" xmlns:w14="http://schemas.microsoft.com/office/word/2010/wordml" xmlns:w15="http://schemas.microsoft.com/office/word/2012/wordml" xmlns:w16cid="http://schemas.microsoft.com/office/word/2016/wordml/cid" xmlns:w16se="http://schemas.microsoft.com/office/word/2015/wordml/symex" mc:Ignorable="w14 w15 w16se w16cid">
+<w:styles xmlns:mc="http://schemas.openxmlformats.org/markup-compatibility/2006" xmlns:r="http://schemas.openxmlformats.org/officeDocument/2006/relationships" xmlns:w="http://schemas.openxmlformats.org/wordprocessingml/2006/main" xmlns:w14="http://schemas.microsoft.com/office/word/2010/wordml" xmlns:w15="http://schemas.microsoft.com/office/word/2012/wordml" xmlns:w16cex="http://schemas.microsoft.com/office/word/2018/wordml/cex" xmlns:w16cid="http://schemas.microsoft.com/office/word/2016/wordml/cid" xmlns:w16="http://schemas.microsoft.com/office/word/2018/wordml" xmlns:w16se="http://schemas.microsoft.com/office/word/2015/wordml/symex" mc:Ignorable="w14 w15 w16se w16cid w16 w16cex">
   <w:docDefaults>
     <w:rPrDefault>
       <w:rPr>
@@ -7314,6 +7608,145 @@
 </file>
 
 <file path=customXml/item1.xml><?xml version="1.0" encoding="utf-8"?>
+<b:Sources xmlns:b="http://schemas.openxmlformats.org/officeDocument/2006/bibliography" xmlns="http://schemas.openxmlformats.org/officeDocument/2006/bibliography" SelectedStyle="/APASixthEditionOfficeOnline.xsl" StyleName="APA" Version="6"/>
+</file>
+
+<file path=customXml/item2.xml><?xml version="1.0" encoding="utf-8"?>
+<p:properties xmlns:p="http://schemas.microsoft.com/office/2006/metadata/properties" xmlns:xsi="http://www.w3.org/2001/XMLSchema-instance" xmlns:pc="http://schemas.microsoft.com/office/infopath/2007/PartnerControls">
+  <documentManagement>
+    <APDescription xmlns="4873beb7-5857-4685-be1f-d57550cc96cc" xsi:nil="true"/>
+    <AssetExpire xmlns="4873beb7-5857-4685-be1f-d57550cc96cc">2029-01-01T08:00:00+00:00</AssetExpire>
+    <CampaignTagsTaxHTField0 xmlns="4873beb7-5857-4685-be1f-d57550cc96cc">
+      <Terms xmlns="http://schemas.microsoft.com/office/infopath/2007/PartnerControls"/>
+    </CampaignTagsTaxHTField0>
+    <IntlLangReviewDate xmlns="4873beb7-5857-4685-be1f-d57550cc96cc" xsi:nil="true"/>
+    <TPFriendlyName xmlns="4873beb7-5857-4685-be1f-d57550cc96cc" xsi:nil="true"/>
+    <IntlLangReview xmlns="4873beb7-5857-4685-be1f-d57550cc96cc">false</IntlLangReview>
+    <LocLastLocAttemptVersionLookup xmlns="4873beb7-5857-4685-be1f-d57550cc96cc">856579</LocLastLocAttemptVersionLookup>
+    <PolicheckWords xmlns="4873beb7-5857-4685-be1f-d57550cc96cc" xsi:nil="true"/>
+    <SubmitterId xmlns="4873beb7-5857-4685-be1f-d57550cc96cc" xsi:nil="true"/>
+    <AcquiredFrom xmlns="4873beb7-5857-4685-be1f-d57550cc96cc">Internal MS</AcquiredFrom>
+    <EditorialStatus xmlns="4873beb7-5857-4685-be1f-d57550cc96cc">Complete</EditorialStatus>
+    <Markets xmlns="4873beb7-5857-4685-be1f-d57550cc96cc"/>
+    <OriginAsset xmlns="4873beb7-5857-4685-be1f-d57550cc96cc" xsi:nil="true"/>
+    <AssetStart xmlns="4873beb7-5857-4685-be1f-d57550cc96cc">2012-09-19T07:40:00+00:00</AssetStart>
+    <FriendlyTitle xmlns="4873beb7-5857-4685-be1f-d57550cc96cc" xsi:nil="true"/>
+    <MarketSpecific xmlns="4873beb7-5857-4685-be1f-d57550cc96cc">false</MarketSpecific>
+    <TPNamespace xmlns="4873beb7-5857-4685-be1f-d57550cc96cc" xsi:nil="true"/>
+    <PublishStatusLookup xmlns="4873beb7-5857-4685-be1f-d57550cc96cc">
+      <Value>1622608</Value>
+    </PublishStatusLookup>
+    <APAuthor xmlns="4873beb7-5857-4685-be1f-d57550cc96cc">
+      <UserInfo>
+        <DisplayName>REDMOND\v-aptall</DisplayName>
+        <AccountId>2566</AccountId>
+        <AccountType/>
+      </UserInfo>
+    </APAuthor>
+    <TPCommandLine xmlns="4873beb7-5857-4685-be1f-d57550cc96cc" xsi:nil="true"/>
+    <IntlLangReviewer xmlns="4873beb7-5857-4685-be1f-d57550cc96cc" xsi:nil="true"/>
+    <OpenTemplate xmlns="4873beb7-5857-4685-be1f-d57550cc96cc">true</OpenTemplate>
+    <CSXSubmissionDate xmlns="4873beb7-5857-4685-be1f-d57550cc96cc" xsi:nil="true"/>
+    <TaxCatchAll xmlns="4873beb7-5857-4685-be1f-d57550cc96cc"/>
+    <Manager xmlns="4873beb7-5857-4685-be1f-d57550cc96cc" xsi:nil="true"/>
+    <NumericId xmlns="4873beb7-5857-4685-be1f-d57550cc96cc" xsi:nil="true"/>
+    <ParentAssetId xmlns="4873beb7-5857-4685-be1f-d57550cc96cc" xsi:nil="true"/>
+    <OriginalSourceMarket xmlns="4873beb7-5857-4685-be1f-d57550cc96cc" xsi:nil="true"/>
+    <ApprovalStatus xmlns="4873beb7-5857-4685-be1f-d57550cc96cc">InProgress</ApprovalStatus>
+    <TPComponent xmlns="4873beb7-5857-4685-be1f-d57550cc96cc" xsi:nil="true"/>
+    <EditorialTags xmlns="4873beb7-5857-4685-be1f-d57550cc96cc" xsi:nil="true"/>
+    <TPExecutable xmlns="4873beb7-5857-4685-be1f-d57550cc96cc" xsi:nil="true"/>
+    <TPLaunchHelpLink xmlns="4873beb7-5857-4685-be1f-d57550cc96cc" xsi:nil="true"/>
+    <LocComments xmlns="4873beb7-5857-4685-be1f-d57550cc96cc" xsi:nil="true"/>
+    <LocRecommendedHandoff xmlns="4873beb7-5857-4685-be1f-d57550cc96cc" xsi:nil="true"/>
+    <SourceTitle xmlns="4873beb7-5857-4685-be1f-d57550cc96cc" xsi:nil="true"/>
+    <CSXUpdate xmlns="4873beb7-5857-4685-be1f-d57550cc96cc">false</CSXUpdate>
+    <IntlLocPriority xmlns="4873beb7-5857-4685-be1f-d57550cc96cc" xsi:nil="true"/>
+    <UAProjectedTotalWords xmlns="4873beb7-5857-4685-be1f-d57550cc96cc" xsi:nil="true"/>
+    <AssetType xmlns="4873beb7-5857-4685-be1f-d57550cc96cc">TP</AssetType>
+    <MachineTranslated xmlns="4873beb7-5857-4685-be1f-d57550cc96cc">false</MachineTranslated>
+    <OutputCachingOn xmlns="4873beb7-5857-4685-be1f-d57550cc96cc">false</OutputCachingOn>
+    <TemplateStatus xmlns="4873beb7-5857-4685-be1f-d57550cc96cc">Complete</TemplateStatus>
+    <IsSearchable xmlns="4873beb7-5857-4685-be1f-d57550cc96cc">true</IsSearchable>
+    <ContentItem xmlns="4873beb7-5857-4685-be1f-d57550cc96cc" xsi:nil="true"/>
+    <HandoffToMSDN xmlns="4873beb7-5857-4685-be1f-d57550cc96cc" xsi:nil="true"/>
+    <ShowIn xmlns="4873beb7-5857-4685-be1f-d57550cc96cc">Show everywhere</ShowIn>
+    <ThumbnailAssetId xmlns="4873beb7-5857-4685-be1f-d57550cc96cc" xsi:nil="true"/>
+    <UALocComments xmlns="4873beb7-5857-4685-be1f-d57550cc96cc" xsi:nil="true"/>
+    <UALocRecommendation xmlns="4873beb7-5857-4685-be1f-d57550cc96cc">Localize</UALocRecommendation>
+    <LastModifiedDateTime xmlns="4873beb7-5857-4685-be1f-d57550cc96cc" xsi:nil="true"/>
+    <LegacyData xmlns="4873beb7-5857-4685-be1f-d57550cc96cc" xsi:nil="true"/>
+    <LocManualTestRequired xmlns="4873beb7-5857-4685-be1f-d57550cc96cc">false</LocManualTestRequired>
+    <LocMarketGroupTiers2 xmlns="4873beb7-5857-4685-be1f-d57550cc96cc" xsi:nil="true"/>
+    <ClipArtFilename xmlns="4873beb7-5857-4685-be1f-d57550cc96cc" xsi:nil="true"/>
+    <TPApplication xmlns="4873beb7-5857-4685-be1f-d57550cc96cc" xsi:nil="true"/>
+    <CSXHash xmlns="4873beb7-5857-4685-be1f-d57550cc96cc" xsi:nil="true"/>
+    <DirectSourceMarket xmlns="4873beb7-5857-4685-be1f-d57550cc96cc" xsi:nil="true"/>
+    <PrimaryImageGen xmlns="4873beb7-5857-4685-be1f-d57550cc96cc">true</PrimaryImageGen>
+    <PlannedPubDate xmlns="4873beb7-5857-4685-be1f-d57550cc96cc" xsi:nil="true"/>
+    <CSXSubmissionMarket xmlns="4873beb7-5857-4685-be1f-d57550cc96cc" xsi:nil="true"/>
+    <Downloads xmlns="4873beb7-5857-4685-be1f-d57550cc96cc">0</Downloads>
+    <ArtSampleDocs xmlns="4873beb7-5857-4685-be1f-d57550cc96cc" xsi:nil="true"/>
+    <TrustLevel xmlns="4873beb7-5857-4685-be1f-d57550cc96cc">1 Microsoft Managed Content</TrustLevel>
+    <BlockPublish xmlns="4873beb7-5857-4685-be1f-d57550cc96cc">false</BlockPublish>
+    <TPLaunchHelpLinkType xmlns="4873beb7-5857-4685-be1f-d57550cc96cc">Template</TPLaunchHelpLinkType>
+    <LocalizationTagsTaxHTField0 xmlns="4873beb7-5857-4685-be1f-d57550cc96cc">
+      <Terms xmlns="http://schemas.microsoft.com/office/infopath/2007/PartnerControls"/>
+    </LocalizationTagsTaxHTField0>
+    <BusinessGroup xmlns="4873beb7-5857-4685-be1f-d57550cc96cc" xsi:nil="true"/>
+    <Providers xmlns="4873beb7-5857-4685-be1f-d57550cc96cc" xsi:nil="true"/>
+    <TemplateTemplateType xmlns="4873beb7-5857-4685-be1f-d57550cc96cc">Word Document Template</TemplateTemplateType>
+    <TimesCloned xmlns="4873beb7-5857-4685-be1f-d57550cc96cc" xsi:nil="true"/>
+    <TPAppVersion xmlns="4873beb7-5857-4685-be1f-d57550cc96cc" xsi:nil="true"/>
+    <VoteCount xmlns="4873beb7-5857-4685-be1f-d57550cc96cc" xsi:nil="true"/>
+    <AverageRating xmlns="4873beb7-5857-4685-be1f-d57550cc96cc" xsi:nil="true"/>
+    <FeatureTagsTaxHTField0 xmlns="4873beb7-5857-4685-be1f-d57550cc96cc">
+      <Terms xmlns="http://schemas.microsoft.com/office/infopath/2007/PartnerControls"/>
+    </FeatureTagsTaxHTField0>
+    <Provider xmlns="4873beb7-5857-4685-be1f-d57550cc96cc" xsi:nil="true"/>
+    <UACurrentWords xmlns="4873beb7-5857-4685-be1f-d57550cc96cc" xsi:nil="true"/>
+    <AssetId xmlns="4873beb7-5857-4685-be1f-d57550cc96cc">TP103457710</AssetId>
+    <TPClientViewer xmlns="4873beb7-5857-4685-be1f-d57550cc96cc" xsi:nil="true"/>
+    <DSATActionTaken xmlns="4873beb7-5857-4685-be1f-d57550cc96cc" xsi:nil="true"/>
+    <APEditor xmlns="4873beb7-5857-4685-be1f-d57550cc96cc">
+      <UserInfo>
+        <DisplayName/>
+        <AccountId xsi:nil="true"/>
+        <AccountType/>
+      </UserInfo>
+    </APEditor>
+    <TPInstallLocation xmlns="4873beb7-5857-4685-be1f-d57550cc96cc" xsi:nil="true"/>
+    <OOCacheId xmlns="4873beb7-5857-4685-be1f-d57550cc96cc" xsi:nil="true"/>
+    <IsDeleted xmlns="4873beb7-5857-4685-be1f-d57550cc96cc">false</IsDeleted>
+    <PublishTargets xmlns="4873beb7-5857-4685-be1f-d57550cc96cc">OfficeOnlineVNext</PublishTargets>
+    <ApprovalLog xmlns="4873beb7-5857-4685-be1f-d57550cc96cc" xsi:nil="true"/>
+    <BugNumber xmlns="4873beb7-5857-4685-be1f-d57550cc96cc" xsi:nil="true"/>
+    <CrawlForDependencies xmlns="4873beb7-5857-4685-be1f-d57550cc96cc">false</CrawlForDependencies>
+    <InternalTagsTaxHTField0 xmlns="4873beb7-5857-4685-be1f-d57550cc96cc">
+      <Terms xmlns="http://schemas.microsoft.com/office/infopath/2007/PartnerControls"/>
+    </InternalTagsTaxHTField0>
+    <LastHandOff xmlns="4873beb7-5857-4685-be1f-d57550cc96cc" xsi:nil="true"/>
+    <Milestone xmlns="4873beb7-5857-4685-be1f-d57550cc96cc" xsi:nil="true"/>
+    <OriginalRelease xmlns="4873beb7-5857-4685-be1f-d57550cc96cc">15</OriginalRelease>
+    <RecommendationsModifier xmlns="4873beb7-5857-4685-be1f-d57550cc96cc" xsi:nil="true"/>
+    <ScenarioTagsTaxHTField0 xmlns="4873beb7-5857-4685-be1f-d57550cc96cc">
+      <Terms xmlns="http://schemas.microsoft.com/office/infopath/2007/PartnerControls"/>
+    </ScenarioTagsTaxHTField0>
+    <UANotes xmlns="4873beb7-5857-4685-be1f-d57550cc96cc" xsi:nil="true"/>
+  </documentManagement>
+</p:properties>
+</file>
+
+<file path=customXml/item3.xml><?xml version="1.0" encoding="utf-8"?>
+<?mso-contentType ?>
+<FormTemplates xmlns="http://schemas.microsoft.com/sharepoint/v3/contenttype/forms">
+  <Display>DocumentLibraryForm</Display>
+  <Edit>AssetEditForm</Edit>
+  <New>DocumentLibraryForm</New>
+</FormTemplates>
+</file>
+
+<file path=customXml/item4.xml><?xml version="1.0" encoding="utf-8"?>
 <ct:contentTypeSchema xmlns:ct="http://schemas.microsoft.com/office/2006/metadata/contentType" xmlns:ma="http://schemas.microsoft.com/office/2006/metadata/properties/metaAttributes" ct:_="" ma:_="" ma:contentTypeName="TemplateFile" ma:contentTypeID="0x0101006EDDDB5EE6D98C44930B742096920B300400F5B6D36B3EF94B4E9A635CDF2A18F5B8" ma:contentTypeVersion="72" ma:contentTypeDescription="Create a new document." ma:contentTypeScope="" ma:versionID="a23e56308344d904b51738559c3d67c9">
   <xsd:schema xmlns:xsd="http://www.w3.org/2001/XMLSchema" xmlns:xs="http://www.w3.org/2001/XMLSchema" xmlns:p="http://schemas.microsoft.com/office/2006/metadata/properties" xmlns:ns2="4873beb7-5857-4685-be1f-d57550cc96cc" targetNamespace="http://schemas.microsoft.com/office/2006/metadata/properties" ma:root="true" ma:fieldsID="cd0908cc4600e77bf5da051303e00c8d" ns2:_="">
     <xsd:import namespace="4873beb7-5857-4685-be1f-d57550cc96cc"/>
@@ -8353,146 +8786,33 @@
 </ct:contentTypeSchema>
 </file>
 
-<file path=customXml/item2.xml><?xml version="1.0" encoding="utf-8"?>
-<?mso-contentType ?>
-<FormTemplates xmlns="http://schemas.microsoft.com/sharepoint/v3/contenttype/forms">
-  <Display>DocumentLibraryForm</Display>
-  <Edit>AssetEditForm</Edit>
-  <New>DocumentLibraryForm</New>
-</FormTemplates>
+<file path=customXml/itemProps1.xml><?xml version="1.0" encoding="utf-8"?>
+<ds:datastoreItem xmlns:ds="http://schemas.openxmlformats.org/officeDocument/2006/customXml" ds:itemID="{902E4BB7-3A10-1940-955F-05092AB28378}">
+  <ds:schemaRefs>
+    <ds:schemaRef ds:uri="http://schemas.openxmlformats.org/officeDocument/2006/bibliography"/>
+  </ds:schemaRefs>
+</ds:datastoreItem>
 </file>
 
-<file path=customXml/item3.xml><?xml version="1.0" encoding="utf-8"?>
-<p:properties xmlns:p="http://schemas.microsoft.com/office/2006/metadata/properties" xmlns:xsi="http://www.w3.org/2001/XMLSchema-instance" xmlns:pc="http://schemas.microsoft.com/office/infopath/2007/PartnerControls">
-  <documentManagement>
-    <APDescription xmlns="4873beb7-5857-4685-be1f-d57550cc96cc" xsi:nil="true"/>
-    <AssetExpire xmlns="4873beb7-5857-4685-be1f-d57550cc96cc">2029-01-01T08:00:00+00:00</AssetExpire>
-    <CampaignTagsTaxHTField0 xmlns="4873beb7-5857-4685-be1f-d57550cc96cc">
-      <Terms xmlns="http://schemas.microsoft.com/office/infopath/2007/PartnerControls"/>
-    </CampaignTagsTaxHTField0>
-    <IntlLangReviewDate xmlns="4873beb7-5857-4685-be1f-d57550cc96cc" xsi:nil="true"/>
-    <TPFriendlyName xmlns="4873beb7-5857-4685-be1f-d57550cc96cc" xsi:nil="true"/>
-    <IntlLangReview xmlns="4873beb7-5857-4685-be1f-d57550cc96cc">false</IntlLangReview>
-    <LocLastLocAttemptVersionLookup xmlns="4873beb7-5857-4685-be1f-d57550cc96cc">856579</LocLastLocAttemptVersionLookup>
-    <PolicheckWords xmlns="4873beb7-5857-4685-be1f-d57550cc96cc" xsi:nil="true"/>
-    <SubmitterId xmlns="4873beb7-5857-4685-be1f-d57550cc96cc" xsi:nil="true"/>
-    <AcquiredFrom xmlns="4873beb7-5857-4685-be1f-d57550cc96cc">Internal MS</AcquiredFrom>
-    <EditorialStatus xmlns="4873beb7-5857-4685-be1f-d57550cc96cc">Complete</EditorialStatus>
-    <Markets xmlns="4873beb7-5857-4685-be1f-d57550cc96cc"/>
-    <OriginAsset xmlns="4873beb7-5857-4685-be1f-d57550cc96cc" xsi:nil="true"/>
-    <AssetStart xmlns="4873beb7-5857-4685-be1f-d57550cc96cc">2012-09-19T07:40:00+00:00</AssetStart>
-    <FriendlyTitle xmlns="4873beb7-5857-4685-be1f-d57550cc96cc" xsi:nil="true"/>
-    <MarketSpecific xmlns="4873beb7-5857-4685-be1f-d57550cc96cc">false</MarketSpecific>
-    <TPNamespace xmlns="4873beb7-5857-4685-be1f-d57550cc96cc" xsi:nil="true"/>
-    <PublishStatusLookup xmlns="4873beb7-5857-4685-be1f-d57550cc96cc">
-      <Value>1622608</Value>
-    </PublishStatusLookup>
-    <APAuthor xmlns="4873beb7-5857-4685-be1f-d57550cc96cc">
-      <UserInfo>
-        <DisplayName>REDMOND\v-aptall</DisplayName>
-        <AccountId>2566</AccountId>
-        <AccountType/>
-      </UserInfo>
-    </APAuthor>
-    <TPCommandLine xmlns="4873beb7-5857-4685-be1f-d57550cc96cc" xsi:nil="true"/>
-    <IntlLangReviewer xmlns="4873beb7-5857-4685-be1f-d57550cc96cc" xsi:nil="true"/>
-    <OpenTemplate xmlns="4873beb7-5857-4685-be1f-d57550cc96cc">true</OpenTemplate>
-    <CSXSubmissionDate xmlns="4873beb7-5857-4685-be1f-d57550cc96cc" xsi:nil="true"/>
-    <TaxCatchAll xmlns="4873beb7-5857-4685-be1f-d57550cc96cc"/>
-    <Manager xmlns="4873beb7-5857-4685-be1f-d57550cc96cc" xsi:nil="true"/>
-    <NumericId xmlns="4873beb7-5857-4685-be1f-d57550cc96cc" xsi:nil="true"/>
-    <ParentAssetId xmlns="4873beb7-5857-4685-be1f-d57550cc96cc" xsi:nil="true"/>
-    <OriginalSourceMarket xmlns="4873beb7-5857-4685-be1f-d57550cc96cc" xsi:nil="true"/>
-    <ApprovalStatus xmlns="4873beb7-5857-4685-be1f-d57550cc96cc">InProgress</ApprovalStatus>
-    <TPComponent xmlns="4873beb7-5857-4685-be1f-d57550cc96cc" xsi:nil="true"/>
-    <EditorialTags xmlns="4873beb7-5857-4685-be1f-d57550cc96cc" xsi:nil="true"/>
-    <TPExecutable xmlns="4873beb7-5857-4685-be1f-d57550cc96cc" xsi:nil="true"/>
-    <TPLaunchHelpLink xmlns="4873beb7-5857-4685-be1f-d57550cc96cc" xsi:nil="true"/>
-    <LocComments xmlns="4873beb7-5857-4685-be1f-d57550cc96cc" xsi:nil="true"/>
-    <LocRecommendedHandoff xmlns="4873beb7-5857-4685-be1f-d57550cc96cc" xsi:nil="true"/>
-    <SourceTitle xmlns="4873beb7-5857-4685-be1f-d57550cc96cc" xsi:nil="true"/>
-    <CSXUpdate xmlns="4873beb7-5857-4685-be1f-d57550cc96cc">false</CSXUpdate>
-    <IntlLocPriority xmlns="4873beb7-5857-4685-be1f-d57550cc96cc" xsi:nil="true"/>
-    <UAProjectedTotalWords xmlns="4873beb7-5857-4685-be1f-d57550cc96cc" xsi:nil="true"/>
-    <AssetType xmlns="4873beb7-5857-4685-be1f-d57550cc96cc">TP</AssetType>
-    <MachineTranslated xmlns="4873beb7-5857-4685-be1f-d57550cc96cc">false</MachineTranslated>
-    <OutputCachingOn xmlns="4873beb7-5857-4685-be1f-d57550cc96cc">false</OutputCachingOn>
-    <TemplateStatus xmlns="4873beb7-5857-4685-be1f-d57550cc96cc">Complete</TemplateStatus>
-    <IsSearchable xmlns="4873beb7-5857-4685-be1f-d57550cc96cc">true</IsSearchable>
-    <ContentItem xmlns="4873beb7-5857-4685-be1f-d57550cc96cc" xsi:nil="true"/>
-    <HandoffToMSDN xmlns="4873beb7-5857-4685-be1f-d57550cc96cc" xsi:nil="true"/>
-    <ShowIn xmlns="4873beb7-5857-4685-be1f-d57550cc96cc">Show everywhere</ShowIn>
-    <ThumbnailAssetId xmlns="4873beb7-5857-4685-be1f-d57550cc96cc" xsi:nil="true"/>
-    <UALocComments xmlns="4873beb7-5857-4685-be1f-d57550cc96cc" xsi:nil="true"/>
-    <UALocRecommendation xmlns="4873beb7-5857-4685-be1f-d57550cc96cc">Localize</UALocRecommendation>
-    <LastModifiedDateTime xmlns="4873beb7-5857-4685-be1f-d57550cc96cc" xsi:nil="true"/>
-    <LegacyData xmlns="4873beb7-5857-4685-be1f-d57550cc96cc" xsi:nil="true"/>
-    <LocManualTestRequired xmlns="4873beb7-5857-4685-be1f-d57550cc96cc">false</LocManualTestRequired>
-    <LocMarketGroupTiers2 xmlns="4873beb7-5857-4685-be1f-d57550cc96cc" xsi:nil="true"/>
-    <ClipArtFilename xmlns="4873beb7-5857-4685-be1f-d57550cc96cc" xsi:nil="true"/>
-    <TPApplication xmlns="4873beb7-5857-4685-be1f-d57550cc96cc" xsi:nil="true"/>
-    <CSXHash xmlns="4873beb7-5857-4685-be1f-d57550cc96cc" xsi:nil="true"/>
-    <DirectSourceMarket xmlns="4873beb7-5857-4685-be1f-d57550cc96cc" xsi:nil="true"/>
-    <PrimaryImageGen xmlns="4873beb7-5857-4685-be1f-d57550cc96cc">true</PrimaryImageGen>
-    <PlannedPubDate xmlns="4873beb7-5857-4685-be1f-d57550cc96cc" xsi:nil="true"/>
-    <CSXSubmissionMarket xmlns="4873beb7-5857-4685-be1f-d57550cc96cc" xsi:nil="true"/>
-    <Downloads xmlns="4873beb7-5857-4685-be1f-d57550cc96cc">0</Downloads>
-    <ArtSampleDocs xmlns="4873beb7-5857-4685-be1f-d57550cc96cc" xsi:nil="true"/>
-    <TrustLevel xmlns="4873beb7-5857-4685-be1f-d57550cc96cc">1 Microsoft Managed Content</TrustLevel>
-    <BlockPublish xmlns="4873beb7-5857-4685-be1f-d57550cc96cc">false</BlockPublish>
-    <TPLaunchHelpLinkType xmlns="4873beb7-5857-4685-be1f-d57550cc96cc">Template</TPLaunchHelpLinkType>
-    <LocalizationTagsTaxHTField0 xmlns="4873beb7-5857-4685-be1f-d57550cc96cc">
-      <Terms xmlns="http://schemas.microsoft.com/office/infopath/2007/PartnerControls"/>
-    </LocalizationTagsTaxHTField0>
-    <BusinessGroup xmlns="4873beb7-5857-4685-be1f-d57550cc96cc" xsi:nil="true"/>
-    <Providers xmlns="4873beb7-5857-4685-be1f-d57550cc96cc" xsi:nil="true"/>
-    <TemplateTemplateType xmlns="4873beb7-5857-4685-be1f-d57550cc96cc">Word Document Template</TemplateTemplateType>
-    <TimesCloned xmlns="4873beb7-5857-4685-be1f-d57550cc96cc" xsi:nil="true"/>
-    <TPAppVersion xmlns="4873beb7-5857-4685-be1f-d57550cc96cc" xsi:nil="true"/>
-    <VoteCount xmlns="4873beb7-5857-4685-be1f-d57550cc96cc" xsi:nil="true"/>
-    <AverageRating xmlns="4873beb7-5857-4685-be1f-d57550cc96cc" xsi:nil="true"/>
-    <FeatureTagsTaxHTField0 xmlns="4873beb7-5857-4685-be1f-d57550cc96cc">
-      <Terms xmlns="http://schemas.microsoft.com/office/infopath/2007/PartnerControls"/>
-    </FeatureTagsTaxHTField0>
-    <Provider xmlns="4873beb7-5857-4685-be1f-d57550cc96cc" xsi:nil="true"/>
-    <UACurrentWords xmlns="4873beb7-5857-4685-be1f-d57550cc96cc" xsi:nil="true"/>
-    <AssetId xmlns="4873beb7-5857-4685-be1f-d57550cc96cc">TP103457710</AssetId>
-    <TPClientViewer xmlns="4873beb7-5857-4685-be1f-d57550cc96cc" xsi:nil="true"/>
-    <DSATActionTaken xmlns="4873beb7-5857-4685-be1f-d57550cc96cc" xsi:nil="true"/>
-    <APEditor xmlns="4873beb7-5857-4685-be1f-d57550cc96cc">
-      <UserInfo>
-        <DisplayName/>
-        <AccountId xsi:nil="true"/>
-        <AccountType/>
-      </UserInfo>
-    </APEditor>
-    <TPInstallLocation xmlns="4873beb7-5857-4685-be1f-d57550cc96cc" xsi:nil="true"/>
-    <OOCacheId xmlns="4873beb7-5857-4685-be1f-d57550cc96cc" xsi:nil="true"/>
-    <IsDeleted xmlns="4873beb7-5857-4685-be1f-d57550cc96cc">false</IsDeleted>
-    <PublishTargets xmlns="4873beb7-5857-4685-be1f-d57550cc96cc">OfficeOnlineVNext</PublishTargets>
-    <ApprovalLog xmlns="4873beb7-5857-4685-be1f-d57550cc96cc" xsi:nil="true"/>
-    <BugNumber xmlns="4873beb7-5857-4685-be1f-d57550cc96cc" xsi:nil="true"/>
-    <CrawlForDependencies xmlns="4873beb7-5857-4685-be1f-d57550cc96cc">false</CrawlForDependencies>
-    <InternalTagsTaxHTField0 xmlns="4873beb7-5857-4685-be1f-d57550cc96cc">
-      <Terms xmlns="http://schemas.microsoft.com/office/infopath/2007/PartnerControls"/>
-    </InternalTagsTaxHTField0>
-    <LastHandOff xmlns="4873beb7-5857-4685-be1f-d57550cc96cc" xsi:nil="true"/>
-    <Milestone xmlns="4873beb7-5857-4685-be1f-d57550cc96cc" xsi:nil="true"/>
-    <OriginalRelease xmlns="4873beb7-5857-4685-be1f-d57550cc96cc">15</OriginalRelease>
-    <RecommendationsModifier xmlns="4873beb7-5857-4685-be1f-d57550cc96cc" xsi:nil="true"/>
-    <ScenarioTagsTaxHTField0 xmlns="4873beb7-5857-4685-be1f-d57550cc96cc">
-      <Terms xmlns="http://schemas.microsoft.com/office/infopath/2007/PartnerControls"/>
-    </ScenarioTagsTaxHTField0>
-    <UANotes xmlns="4873beb7-5857-4685-be1f-d57550cc96cc" xsi:nil="true"/>
-  </documentManagement>
-</p:properties>
+<file path=customXml/itemProps2.xml><?xml version="1.0" encoding="utf-8"?>
+<ds:datastoreItem xmlns:ds="http://schemas.openxmlformats.org/officeDocument/2006/customXml" ds:itemID="{093EA450-910F-4BBA-835D-7FBC950A68AA}">
+  <ds:schemaRefs>
+    <ds:schemaRef ds:uri="http://schemas.microsoft.com/office/2006/metadata/properties"/>
+    <ds:schemaRef ds:uri="http://schemas.microsoft.com/office/infopath/2007/PartnerControls"/>
+    <ds:schemaRef ds:uri="4873beb7-5857-4685-be1f-d57550cc96cc"/>
+  </ds:schemaRefs>
+</ds:datastoreItem>
 </file>
 
-<file path=customXml/item4.xml><?xml version="1.0" encoding="utf-8"?>
-<b:Sources xmlns:b="http://schemas.openxmlformats.org/officeDocument/2006/bibliography" xmlns="http://schemas.openxmlformats.org/officeDocument/2006/bibliography" SelectedStyle="/APASixthEditionOfficeOnline.xsl" StyleName="APA" Version="6"/>
+<file path=customXml/itemProps3.xml><?xml version="1.0" encoding="utf-8"?>
+<ds:datastoreItem xmlns:ds="http://schemas.openxmlformats.org/officeDocument/2006/customXml" ds:itemID="{F8D527A9-858A-4DE6-85D1-2C4E15415FCB}">
+  <ds:schemaRefs>
+    <ds:schemaRef ds:uri="http://schemas.microsoft.com/sharepoint/v3/contenttype/forms"/>
+  </ds:schemaRefs>
+</ds:datastoreItem>
 </file>
 
-<file path=customXml/itemProps1.xml><?xml version="1.0" encoding="utf-8"?>
+<file path=customXml/itemProps4.xml><?xml version="1.0" encoding="utf-8"?>
 <ds:datastoreItem xmlns:ds="http://schemas.openxmlformats.org/officeDocument/2006/customXml" ds:itemID="{9154EAD9-B8AF-4D5C-A6A4-5A078681DE82}">
   <ds:schemaRefs>
     <ds:schemaRef ds:uri="http://schemas.microsoft.com/office/2006/metadata/contentType"/>
@@ -8508,30 +8828,4 @@
     <ds:schemaRef ds:uri="http://schemas.microsoft.com/internal/obd"/>
   </ds:schemaRefs>
 </ds:datastoreItem>
-</file>
-
-<file path=customXml/itemProps2.xml><?xml version="1.0" encoding="utf-8"?>
-<ds:datastoreItem xmlns:ds="http://schemas.openxmlformats.org/officeDocument/2006/customXml" ds:itemID="{F8D527A9-858A-4DE6-85D1-2C4E15415FCB}">
-  <ds:schemaRefs>
-    <ds:schemaRef ds:uri="http://schemas.microsoft.com/sharepoint/v3/contenttype/forms"/>
-  </ds:schemaRefs>
-</ds:datastoreItem>
-</file>
-
-<file path=customXml/itemProps3.xml><?xml version="1.0" encoding="utf-8"?>
-<ds:datastoreItem xmlns:ds="http://schemas.openxmlformats.org/officeDocument/2006/customXml" ds:itemID="{093EA450-910F-4BBA-835D-7FBC950A68AA}">
-  <ds:schemaRefs>
-    <ds:schemaRef ds:uri="http://schemas.microsoft.com/office/2006/metadata/properties"/>
-    <ds:schemaRef ds:uri="http://schemas.microsoft.com/office/infopath/2007/PartnerControls"/>
-    <ds:schemaRef ds:uri="4873beb7-5857-4685-be1f-d57550cc96cc"/>
-  </ds:schemaRefs>
-</ds:datastoreItem>
-</file>
-
-<file path=customXml/itemProps4.xml><?xml version="1.0" encoding="utf-8"?>
-<ds:datastoreItem xmlns:ds="http://schemas.openxmlformats.org/officeDocument/2006/customXml" ds:itemID="{902E4BB7-3A10-1940-955F-05092AB28378}">
-  <ds:schemaRefs>
-    <ds:schemaRef ds:uri="http://schemas.openxmlformats.org/officeDocument/2006/bibliography"/>
-  </ds:schemaRefs>
-</ds:datastoreItem>
 </file>
</xml_diff>